<commit_message>
Exception fanges i ShowAddRequestCommand
</commit_message>
<xml_diff>
--- a/Analysedokumenter/Alt fra Jesper.docx
+++ b/Analysedokumenter/Alt fra Jesper.docx
@@ -1,6 +1,6 @@
 
 <file path=word/document.xml><?xml version="1.0" encoding="utf-8"?>
-<w:document xmlns:wpc="http://schemas.microsoft.com/office/word/2010/wordprocessingCanvas" xmlns:cx="http://schemas.microsoft.com/office/drawing/2014/chartex" xmlns:cx1="http://schemas.microsoft.com/office/drawing/2015/9/8/chartex" xmlns:cx2="http://schemas.microsoft.com/office/drawing/2015/10/21/chartex" xmlns:cx3="http://schemas.microsoft.com/office/drawing/2016/5/9/chartex" xmlns:cx4="http://schemas.microsoft.com/office/drawing/2016/5/10/chartex" xmlns:cx5="http://schemas.microsoft.com/office/drawing/2016/5/11/chartex" xmlns:cx6="http://schemas.microsoft.com/office/drawing/2016/5/12/chartex" xmlns:cx7="http://schemas.microsoft.com/office/drawing/2016/5/13/chartex" xmlns:cx8="http://schemas.microsoft.com/office/drawing/2016/5/14/chartex" xmlns:mc="http://schemas.openxmlformats.org/markup-compatibility/2006" xmlns:aink="http://schemas.microsoft.com/office/drawing/2016/ink" xmlns:am3d="http://schemas.microsoft.com/office/drawing/2017/model3d" xmlns:o="urn:schemas-microsoft-com:office:office" xmlns:r="http://schemas.openxmlformats.org/officeDocument/2006/relationships" xmlns:m="http://schemas.openxmlformats.org/officeDocument/2006/math" xmlns:v="urn:schemas-microsoft-com:vml" xmlns:wp14="http://schemas.microsoft.com/office/word/2010/wordprocessingDrawing" xmlns:wp="http://schemas.openxmlformats.org/drawingml/2006/wordprocessingDrawing" xmlns:w10="urn:schemas-microsoft-com:office:word" xmlns:w="http://schemas.openxmlformats.org/wordprocessingml/2006/main" xmlns:w14="http://schemas.microsoft.com/office/word/2010/wordml" xmlns:w15="http://schemas.microsoft.com/office/word/2012/wordml" xmlns:w16cid="http://schemas.microsoft.com/office/word/2016/wordml/cid" xmlns:w16se="http://schemas.microsoft.com/office/word/2015/wordml/symex" xmlns:wpg="http://schemas.microsoft.com/office/word/2010/wordprocessingGroup" xmlns:wpi="http://schemas.microsoft.com/office/word/2010/wordprocessingInk" xmlns:wne="http://schemas.microsoft.com/office/word/2006/wordml" xmlns:wps="http://schemas.microsoft.com/office/word/2010/wordprocessingShape" mc:Ignorable="w14 w15 w16se w16cid wp14">
+<w:document xmlns:ve="http://schemas.openxmlformats.org/markup-compatibility/2006" xmlns:o="urn:schemas-microsoft-com:office:office" xmlns:r="http://schemas.openxmlformats.org/officeDocument/2006/relationships" xmlns:m="http://schemas.openxmlformats.org/officeDocument/2006/math" xmlns:v="urn:schemas-microsoft-com:vml" xmlns:wp="http://schemas.openxmlformats.org/drawingml/2006/wordprocessingDrawing" xmlns:w10="urn:schemas-microsoft-com:office:word" xmlns:w="http://schemas.openxmlformats.org/wordprocessingml/2006/main" xmlns:wne="http://schemas.microsoft.com/office/word/2006/wordml">
   <w:body>
     <w:sdt>
       <w:sdtPr>
@@ -30,593 +30,216 @@
             <w:rPr>
               <w:noProof/>
             </w:rPr>
-            <mc:AlternateContent>
-              <mc:Choice Requires="wpg">
-                <w:drawing>
-                  <wp:anchor distT="0" distB="0" distL="114300" distR="114300" simplePos="0" relativeHeight="251659264" behindDoc="1" locked="0" layoutInCell="1" allowOverlap="1" wp14:anchorId="046FC590" wp14:editId="4EFAC8D4">
-                    <wp:simplePos x="0" y="0"/>
-                    <wp:positionH relativeFrom="page">
-                      <wp:align>center</wp:align>
-                    </wp:positionH>
-                    <wp:positionV relativeFrom="page">
-                      <wp:align>center</wp:align>
-                    </wp:positionV>
-                    <wp:extent cx="6852920" cy="9142730"/>
-                    <wp:effectExtent l="0" t="0" r="2540" b="133985"/>
-                    <wp:wrapNone/>
-                    <wp:docPr id="119" name="Gruppe 119"/>
-                    <wp:cNvGraphicFramePr/>
-                    <a:graphic xmlns:a="http://schemas.openxmlformats.org/drawingml/2006/main">
-                      <a:graphicData uri="http://schemas.microsoft.com/office/word/2010/wordprocessingGroup">
-                        <wpg:wgp>
-                          <wpg:cNvGrpSpPr/>
-                          <wpg:grpSpPr>
-                            <a:xfrm>
-                              <a:off x="0" y="0"/>
-                              <a:ext cx="6858000" cy="9271750"/>
-                              <a:chOff x="0" y="0"/>
-                              <a:chExt cx="6858000" cy="9271750"/>
-                            </a:xfrm>
-                          </wpg:grpSpPr>
-                          <wps:wsp>
-                            <wps:cNvPr id="120" name="Rektangel 120"/>
-                            <wps:cNvSpPr/>
-                            <wps:spPr>
-                              <a:xfrm>
-                                <a:off x="0" y="7315200"/>
-                                <a:ext cx="6858000" cy="143182"/>
-                              </a:xfrm>
-                              <a:prstGeom prst="rect">
-                                <a:avLst/>
-                              </a:prstGeom>
-                              <a:solidFill>
-                                <a:schemeClr val="accent1"/>
-                              </a:solidFill>
-                              <a:ln>
-                                <a:noFill/>
-                              </a:ln>
-                            </wps:spPr>
-                            <wps:style>
-                              <a:lnRef idx="2">
-                                <a:schemeClr val="accent1">
-                                  <a:shade val="50000"/>
-                                </a:schemeClr>
-                              </a:lnRef>
-                              <a:fillRef idx="1">
-                                <a:schemeClr val="accent1"/>
-                              </a:fillRef>
-                              <a:effectRef idx="0">
-                                <a:schemeClr val="accent1"/>
-                              </a:effectRef>
-                              <a:fontRef idx="minor">
-                                <a:schemeClr val="lt1"/>
-                              </a:fontRef>
-                            </wps:style>
-                            <wps:bodyPr rot="0" spcFirstLastPara="0" vertOverflow="overflow" horzOverflow="overflow" vert="horz" wrap="square" lIns="91440" tIns="45720" rIns="91440" bIns="45720" numCol="1" spcCol="0" rtlCol="0" fromWordArt="0" anchor="ctr" anchorCtr="0" forceAA="0" compatLnSpc="1">
-                              <a:prstTxWarp prst="textNoShape">
-                                <a:avLst/>
-                              </a:prstTxWarp>
-                              <a:noAutofit/>
-                            </wps:bodyPr>
-                          </wps:wsp>
-                          <wps:wsp>
-                            <wps:cNvPr id="121" name="Rektangel 121"/>
-                            <wps:cNvSpPr/>
-                            <wps:spPr>
-                              <a:xfrm>
-                                <a:off x="0" y="7439025"/>
-                                <a:ext cx="6858000" cy="1832725"/>
-                              </a:xfrm>
-                              <a:prstGeom prst="rect">
-                                <a:avLst/>
-                              </a:prstGeom>
-                              <a:solidFill>
-                                <a:schemeClr val="accent2"/>
-                              </a:solidFill>
-                              <a:ln>
-                                <a:noFill/>
-                              </a:ln>
-                            </wps:spPr>
-                            <wps:style>
-                              <a:lnRef idx="2">
-                                <a:schemeClr val="accent1">
-                                  <a:shade val="50000"/>
-                                </a:schemeClr>
-                              </a:lnRef>
-                              <a:fillRef idx="1">
-                                <a:schemeClr val="accent1"/>
-                              </a:fillRef>
-                              <a:effectRef idx="0">
-                                <a:schemeClr val="accent1"/>
-                              </a:effectRef>
-                              <a:fontRef idx="minor">
-                                <a:schemeClr val="lt1"/>
-                              </a:fontRef>
-                            </wps:style>
-                            <wps:txbx>
-                              <w:txbxContent>
-                                <w:p>
-                                  <w:pPr>
-                                    <w:pStyle w:val="Ingenafstand"/>
-                                    <w:rPr>
-                                      <w:rFonts w:ascii="Arial" w:hAnsi="Arial" w:cs="Arial"/>
-                                      <w:color w:val="FFFFFF" w:themeColor="background1"/>
-                                    </w:rPr>
-                                  </w:pPr>
-                                  <w:r>
-                                    <w:rPr>
-                                      <w:rFonts w:ascii="Arial" w:hAnsi="Arial" w:cs="Arial"/>
-                                      <w:color w:val="FFFFFF" w:themeColor="background1"/>
-                                    </w:rPr>
-                                    <w:t xml:space="preserve">Jesper Petersen: </w:t>
-                                  </w:r>
-                                  <w:hyperlink r:id="rId5" w:history="1">
-                                    <w:r>
-                                      <w:rPr>
-                                        <w:rStyle w:val="Hyperlink"/>
-                                        <w:rFonts w:ascii="Arial" w:hAnsi="Arial" w:cs="Arial"/>
-                                      </w:rPr>
-                                      <w:t>cph-jp284@cphbusiness.dk</w:t>
-                                    </w:r>
-                                  </w:hyperlink>
-                                </w:p>
-                                <w:p>
-                                  <w:pPr>
-                                    <w:pStyle w:val="Ingenafstand"/>
-                                    <w:rPr>
-                                      <w:rFonts w:ascii="Arial" w:hAnsi="Arial" w:cs="Arial"/>
-                                      <w:color w:val="FFFFFF" w:themeColor="background1"/>
-                                    </w:rPr>
-                                  </w:pPr>
-                                  <w:r>
-                                    <w:rPr>
-                                      <w:rFonts w:ascii="Arial" w:hAnsi="Arial" w:cs="Arial"/>
-                                      <w:color w:val="FFFFFF" w:themeColor="background1"/>
-                                    </w:rPr>
-                                    <w:t>Claus ……</w:t>
-                                  </w:r>
-                                </w:p>
-                                <w:p>
-                                  <w:pPr>
-                                    <w:pStyle w:val="Ingenafstand"/>
-                                    <w:rPr>
-                                      <w:rFonts w:ascii="Arial" w:hAnsi="Arial" w:cs="Arial"/>
-                                      <w:color w:val="FFFFFF" w:themeColor="background1"/>
-                                    </w:rPr>
-                                  </w:pPr>
-                                </w:p>
-                                <w:p>
-                                  <w:pPr>
-                                    <w:pStyle w:val="Ingenafstand"/>
-                                    <w:rPr>
-                                      <w:rFonts w:ascii="Arial" w:hAnsi="Arial" w:cs="Arial"/>
-                                      <w:color w:val="FFFFFF" w:themeColor="background1"/>
-                                    </w:rPr>
-                                  </w:pPr>
-                                  <w:r>
-                                    <w:rPr>
-                                      <w:rFonts w:ascii="Arial" w:hAnsi="Arial" w:cs="Arial"/>
-                                      <w:color w:val="FFFFFF" w:themeColor="background1"/>
-                                    </w:rPr>
-                                    <w:t xml:space="preserve">Link til </w:t>
-                                  </w:r>
-                                  <w:proofErr w:type="spellStart"/>
-                                  <w:r>
-                                    <w:rPr>
-                                      <w:rFonts w:ascii="Arial" w:hAnsi="Arial" w:cs="Arial"/>
-                                      <w:color w:val="FFFFFF" w:themeColor="background1"/>
-                                    </w:rPr>
-                                    <w:t>github</w:t>
-                                  </w:r>
-                                  <w:proofErr w:type="spellEnd"/>
-                                  <w:r>
-                                    <w:rPr>
-                                      <w:rFonts w:ascii="Arial" w:hAnsi="Arial" w:cs="Arial"/>
-                                      <w:color w:val="FFFFFF" w:themeColor="background1"/>
-                                    </w:rPr>
-                                    <w:t xml:space="preserve">: </w:t>
-                                  </w:r>
-                                  <w:hyperlink r:id="rId6" w:history="1">
-                                    <w:r>
-                                      <w:rPr>
-                                        <w:rStyle w:val="Hyperlink"/>
-                                        <w:rFonts w:ascii="Arial" w:hAnsi="Arial" w:cs="Arial"/>
-                                      </w:rPr>
-                                      <w:t>https://github.com/CK2800/Fog</w:t>
-                                    </w:r>
-                                  </w:hyperlink>
-                                  <w:r>
-                                    <w:rPr>
-                                      <w:rFonts w:ascii="Arial" w:hAnsi="Arial" w:cs="Arial"/>
-                                      <w:color w:val="FFFFFF" w:themeColor="background1"/>
-                                    </w:rPr>
-                                    <w:t xml:space="preserve"> </w:t>
-                                  </w:r>
-                                </w:p>
-                                <w:p>
-                                  <w:pPr>
-                                    <w:pStyle w:val="Ingenafstand"/>
-                                    <w:rPr>
-                                      <w:caps/>
-                                      <w:color w:val="FFFFFF" w:themeColor="background1"/>
-                                    </w:rPr>
-                                  </w:pPr>
-                                </w:p>
-                                <w:p>
-                                  <w:pPr>
-                                    <w:pStyle w:val="Ingenafstand"/>
-                                    <w:rPr>
-                                      <w:caps/>
-                                      <w:color w:val="FFFFFF" w:themeColor="background1"/>
-                                    </w:rPr>
-                                  </w:pPr>
-                                </w:p>
-                              </w:txbxContent>
-                            </wps:txbx>
-                            <wps:bodyPr rot="0" spcFirstLastPara="0" vertOverflow="overflow" horzOverflow="overflow" vert="horz" wrap="square" lIns="457200" tIns="182880" rIns="457200" bIns="457200" numCol="1" spcCol="0" rtlCol="0" fromWordArt="0" anchor="b" anchorCtr="0" forceAA="0" compatLnSpc="1">
-                              <a:prstTxWarp prst="textNoShape">
-                                <a:avLst/>
-                              </a:prstTxWarp>
-                              <a:noAutofit/>
-                            </wps:bodyPr>
-                          </wps:wsp>
-                          <wps:wsp>
-                            <wps:cNvPr id="122" name="Tekstfelt 122"/>
-                            <wps:cNvSpPr txBox="1"/>
-                            <wps:spPr>
-                              <a:xfrm>
-                                <a:off x="0" y="0"/>
-                                <a:ext cx="6858000" cy="7315200"/>
-                              </a:xfrm>
-                              <a:prstGeom prst="rect">
-                                <a:avLst/>
-                              </a:prstGeom>
-                              <a:noFill/>
-                              <a:ln w="6350">
-                                <a:noFill/>
-                              </a:ln>
-                              <a:effectLst/>
-                            </wps:spPr>
-                            <wps:style>
-                              <a:lnRef idx="0">
-                                <a:schemeClr val="accent1"/>
-                              </a:lnRef>
-                              <a:fillRef idx="0">
-                                <a:schemeClr val="accent1"/>
-                              </a:fillRef>
-                              <a:effectRef idx="0">
-                                <a:schemeClr val="accent1"/>
-                              </a:effectRef>
-                              <a:fontRef idx="minor">
-                                <a:schemeClr val="dk1"/>
-                              </a:fontRef>
-                            </wps:style>
-                            <wps:txbx>
-                              <w:txbxContent>
-                                <w:sdt>
-                                  <w:sdtPr>
-                                    <w:rPr>
-                                      <w:rFonts w:asciiTheme="majorHAnsi" w:eastAsiaTheme="majorEastAsia" w:hAnsiTheme="majorHAnsi" w:cstheme="majorBidi"/>
-                                      <w:color w:val="595959" w:themeColor="text1" w:themeTint="A6"/>
-                                      <w:sz w:val="108"/>
-                                      <w:szCs w:val="108"/>
-                                    </w:rPr>
-                                    <w:alias w:val="Titel"/>
-                                    <w:tag w:val=""/>
-                                    <w:id w:val="-1476986296"/>
-                                    <w:dataBinding w:prefixMappings="xmlns:ns0='http://purl.org/dc/elements/1.1/' xmlns:ns1='http://schemas.openxmlformats.org/package/2006/metadata/core-properties' " w:xpath="/ns1:coreProperties[1]/ns0:title[1]" w:storeItemID="{6C3C8BC8-F283-45AE-878A-BAB7291924A1}"/>
-                                    <w:text/>
-                                  </w:sdtPr>
-                                  <w:sdtEndPr/>
-                                  <w:sdtContent>
-                                    <w:p>
-                                      <w:pPr>
-                                        <w:pStyle w:val="Ingenafstand"/>
-                                        <w:pBdr>
-                                          <w:bottom w:val="single" w:sz="6" w:space="4" w:color="7F7F7F" w:themeColor="text1" w:themeTint="80"/>
-                                        </w:pBdr>
-                                        <w:jc w:val="center"/>
-                                        <w:rPr>
-                                          <w:rFonts w:asciiTheme="majorHAnsi" w:eastAsiaTheme="majorEastAsia" w:hAnsiTheme="majorHAnsi" w:cstheme="majorBidi"/>
-                                          <w:color w:val="595959" w:themeColor="text1" w:themeTint="A6"/>
-                                          <w:sz w:val="108"/>
-                                          <w:szCs w:val="108"/>
-                                        </w:rPr>
-                                      </w:pPr>
-                                      <w:r>
-                                        <w:rPr>
-                                          <w:rFonts w:asciiTheme="majorHAnsi" w:eastAsiaTheme="majorEastAsia" w:hAnsiTheme="majorHAnsi" w:cstheme="majorBidi"/>
-                                          <w:color w:val="595959" w:themeColor="text1" w:themeTint="A6"/>
-                                          <w:sz w:val="108"/>
-                                          <w:szCs w:val="108"/>
-                                        </w:rPr>
-                                        <w:t>Fog carport</w:t>
-                                      </w:r>
-                                    </w:p>
-                                  </w:sdtContent>
-                                </w:sdt>
-                                <w:sdt>
-                                  <w:sdtPr>
-                                    <w:rPr>
-                                      <w:caps/>
-                                      <w:color w:val="44546A" w:themeColor="text2"/>
-                                      <w:sz w:val="36"/>
-                                      <w:szCs w:val="36"/>
-                                    </w:rPr>
-                                    <w:alias w:val="Undertitel"/>
-                                    <w:tag w:val=""/>
-                                    <w:id w:val="157346227"/>
-                                    <w:dataBinding w:prefixMappings="xmlns:ns0='http://purl.org/dc/elements/1.1/' xmlns:ns1='http://schemas.openxmlformats.org/package/2006/metadata/core-properties' " w:xpath="/ns1:coreProperties[1]/ns0:subject[1]" w:storeItemID="{6C3C8BC8-F283-45AE-878A-BAB7291924A1}"/>
-                                    <w:text/>
-                                  </w:sdtPr>
-                                  <w:sdtEndPr/>
-                                  <w:sdtContent>
-                                    <w:p>
-                                      <w:pPr>
-                                        <w:pStyle w:val="Ingenafstand"/>
-                                        <w:spacing w:before="240"/>
-                                        <w:rPr>
-                                          <w:caps/>
-                                          <w:color w:val="44546A" w:themeColor="text2"/>
-                                          <w:sz w:val="36"/>
-                                          <w:szCs w:val="36"/>
-                                        </w:rPr>
-                                      </w:pPr>
-                                      <w:r>
-                                        <w:rPr>
-                                          <w:caps/>
-                                          <w:color w:val="44546A" w:themeColor="text2"/>
-                                          <w:sz w:val="36"/>
-                                          <w:szCs w:val="36"/>
-                                        </w:rPr>
-                                        <w:t>19-12-2018</w:t>
-                                      </w:r>
-                                    </w:p>
-                                  </w:sdtContent>
-                                </w:sdt>
-                              </w:txbxContent>
-                            </wps:txbx>
-                            <wps:bodyPr rot="0" spcFirstLastPara="0" vertOverflow="overflow" horzOverflow="overflow" vert="horz" wrap="square" lIns="457200" tIns="457200" rIns="457200" bIns="457200" numCol="1" spcCol="0" rtlCol="0" fromWordArt="0" anchor="ctr" anchorCtr="0" forceAA="0" compatLnSpc="1">
-                              <a:prstTxWarp prst="textNoShape">
-                                <a:avLst/>
-                              </a:prstTxWarp>
-                              <a:noAutofit/>
-                            </wps:bodyPr>
-                          </wps:wsp>
-                        </wpg:wgp>
-                      </a:graphicData>
-                    </a:graphic>
-                    <wp14:sizeRelH relativeFrom="page">
-                      <wp14:pctWidth>88200</wp14:pctWidth>
-                    </wp14:sizeRelH>
-                    <wp14:sizeRelV relativeFrom="page">
-                      <wp14:pctHeight>90900</wp14:pctHeight>
-                    </wp14:sizeRelV>
-                  </wp:anchor>
-                </w:drawing>
-              </mc:Choice>
-              <mc:Fallback>
-                <w:pict>
-                  <v:group w14:anchorId="046FC590" id="Gruppe 119" o:spid="_x0000_s1026" style="position:absolute;margin-left:0;margin-top:0;width:539.6pt;height:719.9pt;z-index:-251657216;mso-width-percent:882;mso-height-percent:909;mso-position-horizontal:center;mso-position-horizontal-relative:page;mso-position-vertical:center;mso-position-vertical-relative:page;mso-width-percent:882;mso-height-percent:909" coordsize="68580,92717" o:gfxdata="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">
-                    <v:rect id="Rektangel 120" o:spid="_x0000_s1027" style="position:absolute;top:73152;width:68580;height:1431;visibility:visible;mso-wrap-style:square;v-text-anchor:middle" o:gfxdata="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" fillcolor="#4472c4 [3204]" stroked="f" strokeweight="1pt"/>
-                    <v:rect id="Rektangel 121" o:spid="_x0000_s1028" style="position:absolute;top:74390;width:68580;height:18327;visibility:visible;mso-wrap-style:square;v-text-anchor:bottom" o:gfxdata="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" fillcolor="#ed7d31 [3205]" stroked="f" strokeweight="1pt">
-                      <v:textbox inset="36pt,14.4pt,36pt,36pt">
-                        <w:txbxContent>
+            <w:pict>
+              <v:group id="Gruppe 119" o:spid="_x0000_s1026" style="position:absolute;margin-left:0;margin-top:0;width:539.6pt;height:719.9pt;z-index:-251657216;mso-width-percent:882;mso-height-percent:909;mso-position-horizontal:center;mso-position-horizontal-relative:page;mso-position-vertical:center;mso-position-vertical-relative:page;mso-width-percent:882;mso-height-percent:909" coordsize="68580,92717" o:gfxdata="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">
+                <v:rect id="Rektangel 120" o:spid="_x0000_s1027" style="position:absolute;top:73152;width:68580;height:1431;visibility:visible;v-text-anchor:middle" o:gfxdata="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" fillcolor="#4472c4 [3204]" stroked="f" strokeweight="1pt"/>
+                <v:rect id="Rektangel 121" o:spid="_x0000_s1028" style="position:absolute;top:74390;width:68580;height:18327;visibility:visible;v-text-anchor:bottom" o:gfxdata="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" fillcolor="#ed7d31 [3205]" stroked="f" strokeweight="1pt">
+                  <v:textbox inset="36pt,14.4pt,36pt,36pt">
+                    <w:txbxContent>
+                      <w:p>
+                        <w:pPr>
+                          <w:pStyle w:val="Ingenafstand"/>
+                          <w:rPr>
+                            <w:rFonts w:ascii="Arial" w:hAnsi="Arial" w:cs="Arial"/>
+                            <w:color w:val="FFFFFF" w:themeColor="background1"/>
+                          </w:rPr>
+                        </w:pPr>
+                        <w:r>
+                          <w:rPr>
+                            <w:rFonts w:ascii="Arial" w:hAnsi="Arial" w:cs="Arial"/>
+                            <w:color w:val="FFFFFF" w:themeColor="background1"/>
+                          </w:rPr>
+                          <w:t xml:space="preserve">Jesper Petersen: </w:t>
+                        </w:r>
+                        <w:hyperlink r:id="rId5" w:history="1">
+                          <w:r>
+                            <w:rPr>
+                              <w:rStyle w:val="Hyperlink"/>
+                              <w:rFonts w:ascii="Arial" w:hAnsi="Arial" w:cs="Arial"/>
+                            </w:rPr>
+                            <w:t>cph-jp284@cphbusiness.dk</w:t>
+                          </w:r>
+                        </w:hyperlink>
+                      </w:p>
+                      <w:p>
+                        <w:pPr>
+                          <w:pStyle w:val="Ingenafstand"/>
+                          <w:rPr>
+                            <w:rFonts w:ascii="Arial" w:hAnsi="Arial" w:cs="Arial"/>
+                            <w:color w:val="FFFFFF" w:themeColor="background1"/>
+                          </w:rPr>
+                        </w:pPr>
+                        <w:r>
+                          <w:rPr>
+                            <w:rFonts w:ascii="Arial" w:hAnsi="Arial" w:cs="Arial"/>
+                            <w:color w:val="FFFFFF" w:themeColor="background1"/>
+                          </w:rPr>
+                          <w:t>Claus ……</w:t>
+                        </w:r>
+                      </w:p>
+                      <w:p>
+                        <w:pPr>
+                          <w:pStyle w:val="Ingenafstand"/>
+                          <w:rPr>
+                            <w:rFonts w:ascii="Arial" w:hAnsi="Arial" w:cs="Arial"/>
+                            <w:color w:val="FFFFFF" w:themeColor="background1"/>
+                          </w:rPr>
+                        </w:pPr>
+                      </w:p>
+                      <w:p>
+                        <w:pPr>
+                          <w:pStyle w:val="Ingenafstand"/>
+                          <w:rPr>
+                            <w:rFonts w:ascii="Arial" w:hAnsi="Arial" w:cs="Arial"/>
+                            <w:color w:val="FFFFFF" w:themeColor="background1"/>
+                          </w:rPr>
+                        </w:pPr>
+                        <w:r>
+                          <w:rPr>
+                            <w:rFonts w:ascii="Arial" w:hAnsi="Arial" w:cs="Arial"/>
+                            <w:color w:val="FFFFFF" w:themeColor="background1"/>
+                          </w:rPr>
+                          <w:t xml:space="preserve">Link til </w:t>
+                        </w:r>
+                        <w:proofErr w:type="spellStart"/>
+                        <w:r>
+                          <w:rPr>
+                            <w:rFonts w:ascii="Arial" w:hAnsi="Arial" w:cs="Arial"/>
+                            <w:color w:val="FFFFFF" w:themeColor="background1"/>
+                          </w:rPr>
+                          <w:t>github</w:t>
+                        </w:r>
+                        <w:proofErr w:type="spellEnd"/>
+                        <w:r>
+                          <w:rPr>
+                            <w:rFonts w:ascii="Arial" w:hAnsi="Arial" w:cs="Arial"/>
+                            <w:color w:val="FFFFFF" w:themeColor="background1"/>
+                          </w:rPr>
+                          <w:t xml:space="preserve">: </w:t>
+                        </w:r>
+                        <w:hyperlink r:id="rId6" w:history="1">
+                          <w:r>
+                            <w:rPr>
+                              <w:rStyle w:val="Hyperlink"/>
+                              <w:rFonts w:ascii="Arial" w:hAnsi="Arial" w:cs="Arial"/>
+                            </w:rPr>
+                            <w:t>https://github.com/CK2800/Fog</w:t>
+                          </w:r>
+                        </w:hyperlink>
+                      </w:p>
+                      <w:p>
+                        <w:pPr>
+                          <w:pStyle w:val="Ingenafstand"/>
+                          <w:rPr>
+                            <w:caps/>
+                            <w:color w:val="FFFFFF" w:themeColor="background1"/>
+                          </w:rPr>
+                        </w:pPr>
+                      </w:p>
+                      <w:p>
+                        <w:pPr>
+                          <w:pStyle w:val="Ingenafstand"/>
+                          <w:rPr>
+                            <w:caps/>
+                            <w:color w:val="FFFFFF" w:themeColor="background1"/>
+                          </w:rPr>
+                        </w:pPr>
+                      </w:p>
+                    </w:txbxContent>
+                  </v:textbox>
+                </v:rect>
+                <v:shapetype id="_x0000_t202" coordsize="21600,21600" o:spt="202" path="m,l,21600r21600,l21600,xe">
+                  <v:stroke joinstyle="miter"/>
+                  <v:path gradientshapeok="t" o:connecttype="rect"/>
+                </v:shapetype>
+                <v:shape id="Tekstfelt 122" o:spid="_x0000_s1029" type="#_x0000_t202" style="position:absolute;width:68580;height:73152;visibility:visible;v-text-anchor:middle" o:gfxdata="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" filled="f" stroked="f" strokeweight=".5pt">
+                  <v:textbox inset="36pt,36pt,36pt,36pt">
+                    <w:txbxContent>
+                      <w:sdt>
+                        <w:sdtPr>
+                          <w:rPr>
+                            <w:rFonts w:asciiTheme="majorHAnsi" w:eastAsiaTheme="majorEastAsia" w:hAnsiTheme="majorHAnsi" w:cstheme="majorBidi"/>
+                            <w:color w:val="595959" w:themeColor="text1" w:themeTint="A6"/>
+                            <w:sz w:val="108"/>
+                            <w:szCs w:val="108"/>
+                          </w:rPr>
+                          <w:alias w:val="Titel"/>
+                          <w:tag w:val=""/>
+                          <w:id w:val="-1476986296"/>
+                          <w:dataBinding w:prefixMappings="xmlns:ns0='http://purl.org/dc/elements/1.1/' xmlns:ns1='http://schemas.openxmlformats.org/package/2006/metadata/core-properties' " w:xpath="/ns1:coreProperties[1]/ns0:title[1]" w:storeItemID="{6C3C8BC8-F283-45AE-878A-BAB7291924A1}"/>
+                          <w:text/>
+                        </w:sdtPr>
+                        <w:sdtContent>
                           <w:p>
                             <w:pPr>
                               <w:pStyle w:val="Ingenafstand"/>
-                              <w:rPr>
-                                <w:rFonts w:ascii="Arial" w:hAnsi="Arial" w:cs="Arial"/>
-                                <w:color w:val="FFFFFF" w:themeColor="background1"/>
-                              </w:rPr>
-                            </w:pPr>
-                            <w:r>
-                              <w:rPr>
-                                <w:rFonts w:ascii="Arial" w:hAnsi="Arial" w:cs="Arial"/>
-                                <w:color w:val="FFFFFF" w:themeColor="background1"/>
-                              </w:rPr>
-                              <w:t xml:space="preserve">Jesper Petersen: </w:t>
-                            </w:r>
-                            <w:hyperlink r:id="rId7" w:history="1">
-                              <w:r>
-                                <w:rPr>
-                                  <w:rStyle w:val="Hyperlink"/>
-                                  <w:rFonts w:ascii="Arial" w:hAnsi="Arial" w:cs="Arial"/>
-                                </w:rPr>
-                                <w:t>cph-jp284@cphbusiness.dk</w:t>
-                              </w:r>
-                            </w:hyperlink>
-                          </w:p>
-                          <w:p>
-                            <w:pPr>
-                              <w:pStyle w:val="Ingenafstand"/>
-                              <w:rPr>
-                                <w:rFonts w:ascii="Arial" w:hAnsi="Arial" w:cs="Arial"/>
-                                <w:color w:val="FFFFFF" w:themeColor="background1"/>
-                              </w:rPr>
-                            </w:pPr>
-                            <w:r>
-                              <w:rPr>
-                                <w:rFonts w:ascii="Arial" w:hAnsi="Arial" w:cs="Arial"/>
-                                <w:color w:val="FFFFFF" w:themeColor="background1"/>
-                              </w:rPr>
-                              <w:t>Claus ……</w:t>
-                            </w:r>
-                          </w:p>
-                          <w:p>
-                            <w:pPr>
-                              <w:pStyle w:val="Ingenafstand"/>
-                              <w:rPr>
-                                <w:rFonts w:ascii="Arial" w:hAnsi="Arial" w:cs="Arial"/>
-                                <w:color w:val="FFFFFF" w:themeColor="background1"/>
-                              </w:rPr>
-                            </w:pPr>
-                          </w:p>
-                          <w:p>
-                            <w:pPr>
-                              <w:pStyle w:val="Ingenafstand"/>
-                              <w:rPr>
-                                <w:rFonts w:ascii="Arial" w:hAnsi="Arial" w:cs="Arial"/>
-                                <w:color w:val="FFFFFF" w:themeColor="background1"/>
-                              </w:rPr>
-                            </w:pPr>
-                            <w:r>
-                              <w:rPr>
-                                <w:rFonts w:ascii="Arial" w:hAnsi="Arial" w:cs="Arial"/>
-                                <w:color w:val="FFFFFF" w:themeColor="background1"/>
-                              </w:rPr>
-                              <w:t xml:space="preserve">Link til </w:t>
-                            </w:r>
-                            <w:proofErr w:type="spellStart"/>
-                            <w:r>
-                              <w:rPr>
-                                <w:rFonts w:ascii="Arial" w:hAnsi="Arial" w:cs="Arial"/>
-                                <w:color w:val="FFFFFF" w:themeColor="background1"/>
-                              </w:rPr>
-                              <w:t>github</w:t>
-                            </w:r>
-                            <w:proofErr w:type="spellEnd"/>
-                            <w:r>
-                              <w:rPr>
-                                <w:rFonts w:ascii="Arial" w:hAnsi="Arial" w:cs="Arial"/>
-                                <w:color w:val="FFFFFF" w:themeColor="background1"/>
-                              </w:rPr>
-                              <w:t xml:space="preserve">: </w:t>
-                            </w:r>
-                            <w:hyperlink r:id="rId8" w:history="1">
-                              <w:r>
-                                <w:rPr>
-                                  <w:rStyle w:val="Hyperlink"/>
-                                  <w:rFonts w:ascii="Arial" w:hAnsi="Arial" w:cs="Arial"/>
-                                </w:rPr>
-                                <w:t>https://github.com/CK2800/Fog</w:t>
-                              </w:r>
-                            </w:hyperlink>
-                            <w:r>
-                              <w:rPr>
-                                <w:rFonts w:ascii="Arial" w:hAnsi="Arial" w:cs="Arial"/>
-                                <w:color w:val="FFFFFF" w:themeColor="background1"/>
-                              </w:rPr>
-                              <w:t xml:space="preserve"> </w:t>
-                            </w:r>
-                          </w:p>
-                          <w:p>
-                            <w:pPr>
-                              <w:pStyle w:val="Ingenafstand"/>
-                              <w:rPr>
-                                <w:caps/>
-                                <w:color w:val="FFFFFF" w:themeColor="background1"/>
-                              </w:rPr>
-                            </w:pPr>
-                          </w:p>
-                          <w:p>
-                            <w:pPr>
-                              <w:pStyle w:val="Ingenafstand"/>
-                              <w:rPr>
-                                <w:caps/>
-                                <w:color w:val="FFFFFF" w:themeColor="background1"/>
-                              </w:rPr>
-                            </w:pPr>
-                          </w:p>
-                        </w:txbxContent>
-                      </v:textbox>
-                    </v:rect>
-                    <v:shapetype id="_x0000_t202" coordsize="21600,21600" o:spt="202" path="m,l,21600r21600,l21600,xe">
-                      <v:stroke joinstyle="miter"/>
-                      <v:path gradientshapeok="t" o:connecttype="rect"/>
-                    </v:shapetype>
-                    <v:shape id="Tekstfelt 122" o:spid="_x0000_s1029" type="#_x0000_t202" style="position:absolute;width:68580;height:73152;visibility:visible;mso-wrap-style:square;v-text-anchor:middle" o:gfxdata="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" filled="f" stroked="f" strokeweight=".5pt">
-                      <v:textbox inset="36pt,36pt,36pt,36pt">
-                        <w:txbxContent>
-                          <w:sdt>
-                            <w:sdtPr>
+                              <w:pBdr>
+                                <w:bottom w:val="single" w:sz="6" w:space="4" w:color="7F7F7F" w:themeColor="text1" w:themeTint="80"/>
+                              </w:pBdr>
+                              <w:jc w:val="center"/>
                               <w:rPr>
                                 <w:rFonts w:asciiTheme="majorHAnsi" w:eastAsiaTheme="majorEastAsia" w:hAnsiTheme="majorHAnsi" w:cstheme="majorBidi"/>
                                 <w:color w:val="595959" w:themeColor="text1" w:themeTint="A6"/>
                                 <w:sz w:val="108"/>
                                 <w:szCs w:val="108"/>
                               </w:rPr>
-                              <w:alias w:val="Titel"/>
-                              <w:tag w:val=""/>
-                              <w:id w:val="-1476986296"/>
-                              <w:dataBinding w:prefixMappings="xmlns:ns0='http://purl.org/dc/elements/1.1/' xmlns:ns1='http://schemas.openxmlformats.org/package/2006/metadata/core-properties' " w:xpath="/ns1:coreProperties[1]/ns0:title[1]" w:storeItemID="{6C3C8BC8-F283-45AE-878A-BAB7291924A1}"/>
-                              <w:text/>
-                            </w:sdtPr>
-                            <w:sdtEndPr/>
-                            <w:sdtContent>
-                              <w:p>
-                                <w:pPr>
-                                  <w:pStyle w:val="Ingenafstand"/>
-                                  <w:pBdr>
-                                    <w:bottom w:val="single" w:sz="6" w:space="4" w:color="7F7F7F" w:themeColor="text1" w:themeTint="80"/>
-                                  </w:pBdr>
-                                  <w:jc w:val="center"/>
-                                  <w:rPr>
-                                    <w:rFonts w:asciiTheme="majorHAnsi" w:eastAsiaTheme="majorEastAsia" w:hAnsiTheme="majorHAnsi" w:cstheme="majorBidi"/>
-                                    <w:color w:val="595959" w:themeColor="text1" w:themeTint="A6"/>
-                                    <w:sz w:val="108"/>
-                                    <w:szCs w:val="108"/>
-                                  </w:rPr>
-                                </w:pPr>
-                                <w:r>
-                                  <w:rPr>
-                                    <w:rFonts w:asciiTheme="majorHAnsi" w:eastAsiaTheme="majorEastAsia" w:hAnsiTheme="majorHAnsi" w:cstheme="majorBidi"/>
-                                    <w:color w:val="595959" w:themeColor="text1" w:themeTint="A6"/>
-                                    <w:sz w:val="108"/>
-                                    <w:szCs w:val="108"/>
-                                  </w:rPr>
-                                  <w:t>Fog carport</w:t>
-                                </w:r>
-                              </w:p>
-                            </w:sdtContent>
-                          </w:sdt>
-                          <w:sdt>
-                            <w:sdtPr>
+                            </w:pPr>
+                            <w:r>
+                              <w:rPr>
+                                <w:rFonts w:asciiTheme="majorHAnsi" w:eastAsiaTheme="majorEastAsia" w:hAnsiTheme="majorHAnsi" w:cstheme="majorBidi"/>
+                                <w:color w:val="595959" w:themeColor="text1" w:themeTint="A6"/>
+                                <w:sz w:val="108"/>
+                                <w:szCs w:val="108"/>
+                              </w:rPr>
+                              <w:t>Fog carport</w:t>
+                            </w:r>
+                          </w:p>
+                        </w:sdtContent>
+                      </w:sdt>
+                      <w:sdt>
+                        <w:sdtPr>
+                          <w:rPr>
+                            <w:caps/>
+                            <w:color w:val="44546A" w:themeColor="text2"/>
+                            <w:sz w:val="36"/>
+                            <w:szCs w:val="36"/>
+                          </w:rPr>
+                          <w:alias w:val="Undertitel"/>
+                          <w:tag w:val=""/>
+                          <w:id w:val="157346227"/>
+                          <w:dataBinding w:prefixMappings="xmlns:ns0='http://purl.org/dc/elements/1.1/' xmlns:ns1='http://schemas.openxmlformats.org/package/2006/metadata/core-properties' " w:xpath="/ns1:coreProperties[1]/ns0:subject[1]" w:storeItemID="{6C3C8BC8-F283-45AE-878A-BAB7291924A1}"/>
+                          <w:text/>
+                        </w:sdtPr>
+                        <w:sdtContent>
+                          <w:p>
+                            <w:pPr>
+                              <w:pStyle w:val="Ingenafstand"/>
+                              <w:spacing w:before="240"/>
                               <w:rPr>
                                 <w:caps/>
                                 <w:color w:val="44546A" w:themeColor="text2"/>
                                 <w:sz w:val="36"/>
                                 <w:szCs w:val="36"/>
                               </w:rPr>
-                              <w:alias w:val="Undertitel"/>
-                              <w:tag w:val=""/>
-                              <w:id w:val="157346227"/>
-                              <w:dataBinding w:prefixMappings="xmlns:ns0='http://purl.org/dc/elements/1.1/' xmlns:ns1='http://schemas.openxmlformats.org/package/2006/metadata/core-properties' " w:xpath="/ns1:coreProperties[1]/ns0:subject[1]" w:storeItemID="{6C3C8BC8-F283-45AE-878A-BAB7291924A1}"/>
-                              <w:text/>
-                            </w:sdtPr>
-                            <w:sdtEndPr/>
-                            <w:sdtContent>
-                              <w:p>
-                                <w:pPr>
-                                  <w:pStyle w:val="Ingenafstand"/>
-                                  <w:spacing w:before="240"/>
-                                  <w:rPr>
-                                    <w:caps/>
-                                    <w:color w:val="44546A" w:themeColor="text2"/>
-                                    <w:sz w:val="36"/>
-                                    <w:szCs w:val="36"/>
-                                  </w:rPr>
-                                </w:pPr>
-                                <w:r>
-                                  <w:rPr>
-                                    <w:caps/>
-                                    <w:color w:val="44546A" w:themeColor="text2"/>
-                                    <w:sz w:val="36"/>
-                                    <w:szCs w:val="36"/>
-                                  </w:rPr>
-                                  <w:t>19-12-2018</w:t>
-                                </w:r>
-                              </w:p>
-                            </w:sdtContent>
-                          </w:sdt>
-                        </w:txbxContent>
-                      </v:textbox>
-                    </v:shape>
-                    <w10:wrap anchorx="page" anchory="page"/>
-                  </v:group>
-                </w:pict>
-              </mc:Fallback>
-            </mc:AlternateContent>
+                            </w:pPr>
+                            <w:r>
+                              <w:rPr>
+                                <w:caps/>
+                                <w:color w:val="44546A" w:themeColor="text2"/>
+                                <w:sz w:val="36"/>
+                                <w:szCs w:val="36"/>
+                              </w:rPr>
+                              <w:t>19-12-2018</w:t>
+                            </w:r>
+                          </w:p>
+                        </w:sdtContent>
+                      </w:sdt>
+                    </w:txbxContent>
+                  </v:textbox>
+                </v:shape>
+                <w10:wrap anchorx="page" anchory="page"/>
+              </v:group>
+            </w:pict>
           </w:r>
         </w:p>
         <w:p>
@@ -671,7 +294,7 @@
               <w:insideH w:val="none" w:sz="0" w:space="0" w:color="auto"/>
               <w:insideV w:val="none" w:sz="0" w:space="0" w:color="auto"/>
             </w:tblBorders>
-            <w:tblLook w:val="04A0" w:firstRow="1" w:lastRow="0" w:firstColumn="1" w:lastColumn="0" w:noHBand="0" w:noVBand="1"/>
+            <w:tblLook w:val="04A0"/>
           </w:tblPr>
           <w:tblGrid>
             <w:gridCol w:w="4814"/>
@@ -692,9 +315,10 @@
                   <w:rPr>
                     <w:b/>
                     <w:noProof/>
+                    <w:lang w:eastAsia="da-DK"/>
                   </w:rPr>
                   <w:drawing>
-                    <wp:inline distT="0" distB="0" distL="0" distR="0" wp14:anchorId="07355EC4" wp14:editId="25813216">
+                    <wp:inline distT="0" distB="0" distL="0" distR="0">
                       <wp:extent cx="2251095" cy="1770279"/>
                       <wp:effectExtent l="0" t="0" r="0" b="1905"/>
                       <wp:docPr id="1" name="Billede 1"/>
@@ -709,10 +333,10 @@
                               <pic:cNvPicPr/>
                             </pic:nvPicPr>
                             <pic:blipFill>
-                              <a:blip r:embed="rId9">
+                              <a:blip r:embed="rId7">
                                 <a:extLst>
                                   <a:ext uri="{28A0092B-C50C-407E-A947-70E740481C1C}">
-                                    <a14:useLocalDpi xmlns:a14="http://schemas.microsoft.com/office/drawing/2010/main" val="0"/>
+                                    <a14:useLocalDpi xmlns:a14="http://schemas.microsoft.com/office/drawing/2010/main" xmlns:wps="http://schemas.microsoft.com/office/word/2010/wordprocessingShape" xmlns:wpi="http://schemas.microsoft.com/office/word/2010/wordprocessingInk" xmlns:wpg="http://schemas.microsoft.com/office/word/2010/wordprocessingGroup" xmlns:w16se="http://schemas.microsoft.com/office/word/2015/wordml/symex" xmlns:w16cid="http://schemas.microsoft.com/office/word/2016/wordml/cid" xmlns:w15="http://schemas.microsoft.com/office/word/2012/wordml" xmlns:w14="http://schemas.microsoft.com/office/word/2010/wordml" xmlns:w="http://schemas.openxmlformats.org/wordprocessingml/2006/main" xmlns:w10="urn:schemas-microsoft-com:office:word" xmlns:wp14="http://schemas.microsoft.com/office/word/2010/wordprocessingDrawing" xmlns:v="urn:schemas-microsoft-com:vml" xmlns:o="urn:schemas-microsoft-com:office:office" xmlns:am3d="http://schemas.microsoft.com/office/drawing/2017/model3d" xmlns:aink="http://schemas.microsoft.com/office/drawing/2016/ink" xmlns:mc="http://schemas.openxmlformats.org/markup-compatibility/2006" xmlns:cx8="http://schemas.microsoft.com/office/drawing/2016/5/14/chartex" xmlns:cx7="http://schemas.microsoft.com/office/drawing/2016/5/13/chartex" xmlns:cx6="http://schemas.microsoft.com/office/drawing/2016/5/12/chartex" xmlns:cx5="http://schemas.microsoft.com/office/drawing/2016/5/11/chartex" xmlns:cx4="http://schemas.microsoft.com/office/drawing/2016/5/10/chartex" xmlns:cx3="http://schemas.microsoft.com/office/drawing/2016/5/9/chartex" xmlns:cx2="http://schemas.microsoft.com/office/drawing/2015/10/21/chartex" xmlns:cx1="http://schemas.microsoft.com/office/drawing/2015/9/8/chartex" xmlns:cx="http://schemas.microsoft.com/office/drawing/2014/chartex" xmlns:wpc="http://schemas.microsoft.com/office/word/2010/wordprocessingCanvas" xmlns="" val="0"/>
                                   </a:ext>
                                 </a:extLst>
                               </a:blip>
@@ -809,15 +433,7 @@
               <w:p/>
               <w:p>
                 <w:r>
-                  <w:t xml:space="preserve">Dermed var vores mål, at giv Fog mulighed for, at beregn stykliste for en carport og dermed vil kun også kun se hvor meget kunden kommer til, at betale for carport hvis man vælgere at oprette forespørgslen. Så kunden vil kun se hvor meget det kommer </w:t>
-                </w:r>
-                <w:proofErr w:type="gramStart"/>
-                <w:r>
-                  <w:t>til,</w:t>
-                </w:r>
-                <w:proofErr w:type="gramEnd"/>
-                <w:r>
-                  <w:t xml:space="preserve"> at koste at opbygge den carport.</w:t>
+                  <w:t>Dermed var vores mål, at giv Fog mulighed for, at beregn stykliste for en carport og dermed vil kun også kun se hvor meget kunden kommer til, at betale for carport hvis man vælgere at oprette forespørgslen. Så kunden vil kun se hvor meget det kommer til, at koste at opbygge den carport.</w:t>
                 </w:r>
               </w:p>
               <w:p/>
@@ -853,9 +469,10 @@
                   <w:rPr>
                     <w:b/>
                     <w:noProof/>
+                    <w:lang w:eastAsia="da-DK"/>
                   </w:rPr>
                   <w:drawing>
-                    <wp:inline distT="0" distB="0" distL="0" distR="0" wp14:anchorId="686B4843" wp14:editId="76C01D1C">
+                    <wp:inline distT="0" distB="0" distL="0" distR="0">
                       <wp:extent cx="2324095" cy="2574950"/>
                       <wp:effectExtent l="0" t="0" r="635" b="0"/>
                       <wp:docPr id="2" name="Billede 2"/>
@@ -870,10 +487,10 @@
                               <pic:cNvPicPr/>
                             </pic:nvPicPr>
                             <pic:blipFill>
-                              <a:blip r:embed="rId10">
+                              <a:blip r:embed="rId8">
                                 <a:extLst>
                                   <a:ext uri="{28A0092B-C50C-407E-A947-70E740481C1C}">
-                                    <a14:useLocalDpi xmlns:a14="http://schemas.microsoft.com/office/drawing/2010/main" val="0"/>
+                                    <a14:useLocalDpi xmlns:a14="http://schemas.microsoft.com/office/drawing/2010/main" xmlns:wps="http://schemas.microsoft.com/office/word/2010/wordprocessingShape" xmlns:wpi="http://schemas.microsoft.com/office/word/2010/wordprocessingInk" xmlns:wpg="http://schemas.microsoft.com/office/word/2010/wordprocessingGroup" xmlns:w16se="http://schemas.microsoft.com/office/word/2015/wordml/symex" xmlns:w16cid="http://schemas.microsoft.com/office/word/2016/wordml/cid" xmlns:w15="http://schemas.microsoft.com/office/word/2012/wordml" xmlns:w14="http://schemas.microsoft.com/office/word/2010/wordml" xmlns:w="http://schemas.openxmlformats.org/wordprocessingml/2006/main" xmlns:w10="urn:schemas-microsoft-com:office:word" xmlns:wp14="http://schemas.microsoft.com/office/word/2010/wordprocessingDrawing" xmlns:v="urn:schemas-microsoft-com:vml" xmlns:o="urn:schemas-microsoft-com:office:office" xmlns:am3d="http://schemas.microsoft.com/office/drawing/2017/model3d" xmlns:aink="http://schemas.microsoft.com/office/drawing/2016/ink" xmlns:mc="http://schemas.openxmlformats.org/markup-compatibility/2006" xmlns:cx8="http://schemas.microsoft.com/office/drawing/2016/5/14/chartex" xmlns:cx7="http://schemas.microsoft.com/office/drawing/2016/5/13/chartex" xmlns:cx6="http://schemas.microsoft.com/office/drawing/2016/5/12/chartex" xmlns:cx5="http://schemas.microsoft.com/office/drawing/2016/5/11/chartex" xmlns:cx4="http://schemas.microsoft.com/office/drawing/2016/5/10/chartex" xmlns:cx3="http://schemas.microsoft.com/office/drawing/2016/5/9/chartex" xmlns:cx2="http://schemas.microsoft.com/office/drawing/2015/10/21/chartex" xmlns:cx1="http://schemas.microsoft.com/office/drawing/2015/9/8/chartex" xmlns:cx="http://schemas.microsoft.com/office/drawing/2014/chartex" xmlns:wpc="http://schemas.microsoft.com/office/word/2010/wordprocessingCanvas" xmlns="" val="0"/>
                                   </a:ext>
                                 </a:extLst>
                               </a:blip>
@@ -921,9 +538,10 @@
                   <w:rPr>
                     <w:b/>
                     <w:noProof/>
+                    <w:lang w:eastAsia="da-DK"/>
                   </w:rPr>
                   <w:drawing>
-                    <wp:inline distT="0" distB="0" distL="0" distR="0" wp14:anchorId="4329B528" wp14:editId="32178E48">
+                    <wp:inline distT="0" distB="0" distL="0" distR="0">
                       <wp:extent cx="2406700" cy="2162210"/>
                       <wp:effectExtent l="0" t="0" r="0" b="0"/>
                       <wp:docPr id="5" name="Billede 5"/>
@@ -938,10 +556,10 @@
                               <pic:cNvPicPr/>
                             </pic:nvPicPr>
                             <pic:blipFill>
-                              <a:blip r:embed="rId11">
+                              <a:blip r:embed="rId9">
                                 <a:extLst>
                                   <a:ext uri="{28A0092B-C50C-407E-A947-70E740481C1C}">
-                                    <a14:useLocalDpi xmlns:a14="http://schemas.microsoft.com/office/drawing/2010/main" val="0"/>
+                                    <a14:useLocalDpi xmlns:a14="http://schemas.microsoft.com/office/drawing/2010/main" xmlns:wps="http://schemas.microsoft.com/office/word/2010/wordprocessingShape" xmlns:wpi="http://schemas.microsoft.com/office/word/2010/wordprocessingInk" xmlns:wpg="http://schemas.microsoft.com/office/word/2010/wordprocessingGroup" xmlns:w16se="http://schemas.microsoft.com/office/word/2015/wordml/symex" xmlns:w16cid="http://schemas.microsoft.com/office/word/2016/wordml/cid" xmlns:w15="http://schemas.microsoft.com/office/word/2012/wordml" xmlns:w14="http://schemas.microsoft.com/office/word/2010/wordml" xmlns:w="http://schemas.openxmlformats.org/wordprocessingml/2006/main" xmlns:w10="urn:schemas-microsoft-com:office:word" xmlns:wp14="http://schemas.microsoft.com/office/word/2010/wordprocessingDrawing" xmlns:v="urn:schemas-microsoft-com:vml" xmlns:o="urn:schemas-microsoft-com:office:office" xmlns:am3d="http://schemas.microsoft.com/office/drawing/2017/model3d" xmlns:aink="http://schemas.microsoft.com/office/drawing/2016/ink" xmlns:mc="http://schemas.openxmlformats.org/markup-compatibility/2006" xmlns:cx8="http://schemas.microsoft.com/office/drawing/2016/5/14/chartex" xmlns:cx7="http://schemas.microsoft.com/office/drawing/2016/5/13/chartex" xmlns:cx6="http://schemas.microsoft.com/office/drawing/2016/5/12/chartex" xmlns:cx5="http://schemas.microsoft.com/office/drawing/2016/5/11/chartex" xmlns:cx4="http://schemas.microsoft.com/office/drawing/2016/5/10/chartex" xmlns:cx3="http://schemas.microsoft.com/office/drawing/2016/5/9/chartex" xmlns:cx2="http://schemas.microsoft.com/office/drawing/2015/10/21/chartex" xmlns:cx1="http://schemas.microsoft.com/office/drawing/2015/9/8/chartex" xmlns:cx="http://schemas.microsoft.com/office/drawing/2014/chartex" xmlns:wpc="http://schemas.microsoft.com/office/word/2010/wordprocessingCanvas" xmlns="" val="0"/>
                                   </a:ext>
                                 </a:extLst>
                               </a:blip>
@@ -988,33 +606,13 @@
                   <w:t>:</w:t>
                 </w:r>
                 <w:r>
-                  <w:t xml:space="preserve"> Vi har måtte </w:t>
-                </w:r>
-                <w:proofErr w:type="gramStart"/>
-                <w:r>
-                  <w:t>gør</w:t>
-                </w:r>
-                <w:proofErr w:type="gramEnd"/>
-                <w:r>
-                  <w:t xml:space="preserve"> vores Sprint 3 mindre i forhold til Sprint 2 efter som vi stadigvæk ikke er færdig med Sprint 2 på daværende tidspunkt.</w:t>
-                </w:r>
-              </w:p>
-              <w:p>
-                <w:r>
-                  <w:t xml:space="preserve"> </w:t>
-                </w:r>
-              </w:p>
-              <w:p>
-                <w:r>
-                  <w:t xml:space="preserve">Vi vil arbejde med vores </w:t>
-                </w:r>
-                <w:proofErr w:type="gramStart"/>
-                <w:r>
-                  <w:t>SVG tegning</w:t>
-                </w:r>
-                <w:proofErr w:type="gramEnd"/>
-                <w:r>
-                  <w:t xml:space="preserve"> så Fog kunne se en tegning af carporte. Vi fik lavet vores carport område færdig med Carport konfiguration og tagberegning.</w:t>
+                  <w:t xml:space="preserve"> Vi har måtte gør vores Sprint 3 mindre i forhold til Sprint 2 efter som vi stadigvæk ikke er færdig med Sprint 2 på daværende tidspunkt.</w:t>
+                </w:r>
+              </w:p>
+              <w:p/>
+              <w:p>
+                <w:r>
+                  <w:t>Vi vil arbejde med vores SVG tegning så Fog kunne se en tegning af carporte. Vi fik lavet vores carport område færdig med Carport konfiguration og tagberegning.</w:t>
                 </w:r>
               </w:p>
               <w:p>
@@ -1073,9 +671,10 @@
                   <w:rPr>
                     <w:b/>
                     <w:noProof/>
+                    <w:lang w:eastAsia="da-DK"/>
                   </w:rPr>
                   <w:drawing>
-                    <wp:inline distT="0" distB="0" distL="0" distR="0" wp14:anchorId="4CBA3653" wp14:editId="1EC2E3A6">
+                    <wp:inline distT="0" distB="0" distL="0" distR="0">
                       <wp:extent cx="2427848" cy="4785438"/>
                       <wp:effectExtent l="0" t="0" r="0" b="0"/>
                       <wp:docPr id="4" name="Billede 4"/>
@@ -1090,10 +689,10 @@
                               <pic:cNvPicPr/>
                             </pic:nvPicPr>
                             <pic:blipFill>
-                              <a:blip r:embed="rId12">
+                              <a:blip r:embed="rId10">
                                 <a:extLst>
                                   <a:ext uri="{28A0092B-C50C-407E-A947-70E740481C1C}">
-                                    <a14:useLocalDpi xmlns:a14="http://schemas.microsoft.com/office/drawing/2010/main" val="0"/>
+                                    <a14:useLocalDpi xmlns:a14="http://schemas.microsoft.com/office/drawing/2010/main" xmlns:wps="http://schemas.microsoft.com/office/word/2010/wordprocessingShape" xmlns:wpi="http://schemas.microsoft.com/office/word/2010/wordprocessingInk" xmlns:wpg="http://schemas.microsoft.com/office/word/2010/wordprocessingGroup" xmlns:w16se="http://schemas.microsoft.com/office/word/2015/wordml/symex" xmlns:w16cid="http://schemas.microsoft.com/office/word/2016/wordml/cid" xmlns:w15="http://schemas.microsoft.com/office/word/2012/wordml" xmlns:w14="http://schemas.microsoft.com/office/word/2010/wordml" xmlns:w="http://schemas.openxmlformats.org/wordprocessingml/2006/main" xmlns:w10="urn:schemas-microsoft-com:office:word" xmlns:wp14="http://schemas.microsoft.com/office/word/2010/wordprocessingDrawing" xmlns:v="urn:schemas-microsoft-com:vml" xmlns:o="urn:schemas-microsoft-com:office:office" xmlns:am3d="http://schemas.microsoft.com/office/drawing/2017/model3d" xmlns:aink="http://schemas.microsoft.com/office/drawing/2016/ink" xmlns:mc="http://schemas.openxmlformats.org/markup-compatibility/2006" xmlns:cx8="http://schemas.microsoft.com/office/drawing/2016/5/14/chartex" xmlns:cx7="http://schemas.microsoft.com/office/drawing/2016/5/13/chartex" xmlns:cx6="http://schemas.microsoft.com/office/drawing/2016/5/12/chartex" xmlns:cx5="http://schemas.microsoft.com/office/drawing/2016/5/11/chartex" xmlns:cx4="http://schemas.microsoft.com/office/drawing/2016/5/10/chartex" xmlns:cx3="http://schemas.microsoft.com/office/drawing/2016/5/9/chartex" xmlns:cx2="http://schemas.microsoft.com/office/drawing/2015/10/21/chartex" xmlns:cx1="http://schemas.microsoft.com/office/drawing/2015/9/8/chartex" xmlns:cx="http://schemas.microsoft.com/office/drawing/2014/chartex" xmlns:wpc="http://schemas.microsoft.com/office/word/2010/wordprocessingCanvas" xmlns="" val="0"/>
                                   </a:ext>
                                 </a:extLst>
                               </a:blip>
@@ -1174,23 +773,7 @@
               <w:b/>
               <w:lang w:eastAsia="da-DK"/>
             </w:rPr>
-            <w:t xml:space="preserve"> master i hvilke dele af </w:t>
-          </w:r>
-          <w:proofErr w:type="gramStart"/>
-          <w:r>
-            <w:rPr>
-              <w:b/>
-              <w:lang w:eastAsia="da-DK"/>
-            </w:rPr>
-            <w:t>projekt perioden</w:t>
-          </w:r>
-          <w:proofErr w:type="gramEnd"/>
-          <w:r>
-            <w:rPr>
-              <w:b/>
-              <w:lang w:eastAsia="da-DK"/>
-            </w:rPr>
-            <w:t xml:space="preserve">. Giv gerne nogle eksempler på hvad </w:t>
+            <w:t xml:space="preserve"> master i hvilke dele af projekt perioden. Giv gerne nogle eksempler på hvad </w:t>
           </w:r>
           <w:proofErr w:type="spellStart"/>
           <w:r>
@@ -1240,15 +823,7 @@
         </w:p>
         <w:p>
           <w:r>
-            <w:t xml:space="preserve">Det har været med til, at sikker at begge partner fik lov </w:t>
-          </w:r>
-          <w:proofErr w:type="gramStart"/>
-          <w:r>
-            <w:t>til,</w:t>
-          </w:r>
-          <w:proofErr w:type="gramEnd"/>
-          <w:r>
-            <w:t xml:space="preserve"> at være </w:t>
+            <w:t xml:space="preserve">Det har været med til, at sikker at begge partner fik lov til, at være </w:t>
           </w:r>
           <w:proofErr w:type="spellStart"/>
           <w:r>
@@ -1261,15 +836,7 @@
         </w:p>
         <w:p>
           <w:r>
-            <w:t xml:space="preserve">Vi har gjort alt </w:t>
-          </w:r>
-          <w:proofErr w:type="gramStart"/>
-          <w:r>
-            <w:t>for,</w:t>
-          </w:r>
-          <w:proofErr w:type="gramEnd"/>
-          <w:r>
-            <w:t xml:space="preserve"> at nå dvs. ting som skulle være færdig til tiden.</w:t>
+            <w:t>Vi har gjort alt for, at nå dvs. ting som skulle være færdig til tiden.</w:t>
           </w:r>
         </w:p>
         <w:p>
@@ -1279,15 +846,7 @@
         </w:p>
         <w:p>
           <w:r>
-            <w:t xml:space="preserve">Men så vi dermed fik fundet en optimal løsning på problemet. Så den ene ikke fik brugt alt for mange timer på ingen ting. Så om morgen forklarede den ene af os at man havde problemer med </w:t>
-          </w:r>
-          <w:proofErr w:type="gramStart"/>
-          <w:r>
-            <w:t>SVG tegning</w:t>
-          </w:r>
-          <w:proofErr w:type="gramEnd"/>
-          <w:r>
-            <w:t xml:space="preserve"> så gik den anden ind og hjælp med at få løst problemet sådan, at begge partner kunne komme videre med andre opgaver.</w:t>
+            <w:t>Men så vi dermed fik fundet en optimal løsning på problemet. Så den ene ikke fik brugt alt for mange timer på ingen ting. Så om morgen forklarede den ene af os at man havde problemer med SVG tegning så gik den anden ind og hjælp med at få løst problemet sådan, at begge partner kunne komme videre med andre opgaver.</w:t>
           </w:r>
         </w:p>
         <w:p>
@@ -1348,28 +907,12 @@
         </w:p>
         <w:p>
           <w:r>
-            <w:t xml:space="preserve">De gange vi har været bagud med </w:t>
-          </w:r>
-          <w:proofErr w:type="gramStart"/>
-          <w:r>
-            <w:t>opgaver</w:t>
-          </w:r>
-          <w:proofErr w:type="gramEnd"/>
-          <w:r>
-            <w:t xml:space="preserve"> har vi som udgangspunkt sagt det til vores PO-møde hvis vi har været bagud i forhold til vores opgave.</w:t>
-          </w:r>
-        </w:p>
-        <w:p>
-          <w:r>
-            <w:t xml:space="preserve">Det har så gået fra Sprint 2 frem til Sprint 4. Hvor Sprint måtte bliv 2 dage længere. Det er efter som vi ser at der kommer en masse små huler som vi blev nød </w:t>
-          </w:r>
-          <w:proofErr w:type="gramStart"/>
-          <w:r>
-            <w:t>til,</w:t>
-          </w:r>
-          <w:proofErr w:type="gramEnd"/>
-          <w:r>
-            <w:t xml:space="preserve"> at få luk ned for så vi ikke til sidste skulle vende tilbage de </w:t>
+            <w:t>De gange vi har været bagud med opgaver har vi som udgangspunkt sagt det til vores PO-møde hvis vi har været bagud i forhold til vores opgave.</w:t>
+          </w:r>
+        </w:p>
+        <w:p>
+          <w:r>
+            <w:t xml:space="preserve">Det har så gået fra Sprint 2 frem til Sprint 4. Hvor Sprint måtte bliv 2 dage længere. Det er efter som vi ser at der kommer en masse små huler som vi blev nød til, at få luk ned for så vi ikke til sidste skulle vende tilbage de </w:t>
           </w:r>
           <w:proofErr w:type="spellStart"/>
           <w:r>
@@ -1416,48 +959,34 @@
             <w:rPr>
               <w:lang w:eastAsia="da-DK"/>
             </w:rPr>
-            <w:t xml:space="preserve">Vi har afholdt vores daglige stand-up med at hver dag klokken 8:30.  der snakker vi om hvad vi har lavet dagen forinden det kunne fx være at man er blevet færdig med </w:t>
+            <w:t>Vi har afholdt vores daglige stand-up med at hver dag klokken 8:</w:t>
           </w:r>
           <w:proofErr w:type="gramStart"/>
           <w:r>
             <w:rPr>
               <w:lang w:eastAsia="da-DK"/>
             </w:rPr>
-            <w:t>SVG tegning</w:t>
+            <w:t>30.  der</w:t>
           </w:r>
           <w:proofErr w:type="gramEnd"/>
           <w:r>
             <w:rPr>
               <w:lang w:eastAsia="da-DK"/>
             </w:rPr>
-            <w:t xml:space="preserve"> eller noget helt andet.</w:t>
-          </w:r>
-        </w:p>
-        <w:p>
-          <w:pPr>
-            <w:rPr>
-              <w:lang w:eastAsia="da-DK"/>
-            </w:rPr>
-          </w:pPr>
-          <w:r>
-            <w:rPr>
-              <w:lang w:eastAsia="da-DK"/>
-            </w:rPr>
-            <w:t xml:space="preserve">Hvis man havde </w:t>
-          </w:r>
-          <w:proofErr w:type="gramStart"/>
-          <w:r>
-            <w:rPr>
-              <w:lang w:eastAsia="da-DK"/>
-            </w:rPr>
-            <w:t>problemer</w:t>
-          </w:r>
-          <w:proofErr w:type="gramEnd"/>
-          <w:r>
-            <w:rPr>
-              <w:lang w:eastAsia="da-DK"/>
-            </w:rPr>
-            <w:t xml:space="preserve"> så tog vi det om morgen fordi så hvis den ene var låst fast på problemet så kun man ligesom ikke komme videre.</w:t>
+            <w:t xml:space="preserve"> snakker vi om hvad vi har lavet dagen forinden det kunne fx være at man er blevet færdig med SVG tegning eller noget helt andet.</w:t>
+          </w:r>
+        </w:p>
+        <w:p>
+          <w:pPr>
+            <w:rPr>
+              <w:lang w:eastAsia="da-DK"/>
+            </w:rPr>
+          </w:pPr>
+          <w:r>
+            <w:rPr>
+              <w:lang w:eastAsia="da-DK"/>
+            </w:rPr>
+            <w:t>Hvis man havde problemer så tog vi det om morgen fordi så hvis den ene var låst fast på problemet så kun man ligesom ikke komme videre.</w:t>
           </w:r>
         </w:p>
         <w:p>
@@ -1496,62 +1025,20 @@
             <w:rPr>
               <w:lang w:eastAsia="da-DK"/>
             </w:rPr>
-            <w:t xml:space="preserve">Det sikker vi også hver morgen og når vi begge havde holdt </w:t>
-          </w:r>
-          <w:proofErr w:type="gramStart"/>
-          <w:r>
-            <w:rPr>
-              <w:lang w:eastAsia="da-DK"/>
-            </w:rPr>
-            <w:t>frokost pause</w:t>
-          </w:r>
-          <w:proofErr w:type="gramEnd"/>
-          <w:r>
-            <w:rPr>
-              <w:lang w:eastAsia="da-DK"/>
-            </w:rPr>
-            <w:t xml:space="preserve">. Så snakkede vi sammen igen og hørt hinanden hvordan det gik med opgaven. Og hvis man havde fået problemer ved </w:t>
-          </w:r>
-          <w:proofErr w:type="gramStart"/>
-          <w:r>
-            <w:rPr>
-              <w:lang w:eastAsia="da-DK"/>
-            </w:rPr>
-            <w:t>frokost tiden</w:t>
-          </w:r>
-          <w:proofErr w:type="gramEnd"/>
-          <w:r>
-            <w:rPr>
-              <w:lang w:eastAsia="da-DK"/>
-            </w:rPr>
-            <w:t xml:space="preserve"> så kun vi gå ind og hjælpe hinanden. Hvis der var behov for det.</w:t>
-          </w:r>
-        </w:p>
-        <w:p>
-          <w:pPr>
-            <w:rPr>
-              <w:lang w:eastAsia="da-DK"/>
-            </w:rPr>
-          </w:pPr>
-          <w:r>
-            <w:rPr>
-              <w:lang w:eastAsia="da-DK"/>
-            </w:rPr>
-            <w:t xml:space="preserve">Problemet blev løst via </w:t>
-          </w:r>
-          <w:proofErr w:type="spellStart"/>
-          <w:r>
-            <w:rPr>
-              <w:lang w:eastAsia="da-DK"/>
-            </w:rPr>
-            <w:t>Teamviewer</w:t>
-          </w:r>
-          <w:proofErr w:type="spellEnd"/>
-          <w:r>
-            <w:rPr>
-              <w:lang w:eastAsia="da-DK"/>
-            </w:rPr>
-            <w:t xml:space="preserve"> og snakke sammen igennem telefonen.</w:t>
+            <w:t>Det sikker vi også hver morgen og når vi begge havde holdt frokost pause. Så snakkede vi sammen igen og hørt hinanden hvordan det gik med opgaven. Og hvis man havde fået problemer ved frokost tiden så kun vi gå ind og hjælpe hinanden. Hvis der var behov for det.</w:t>
+          </w:r>
+        </w:p>
+        <w:p>
+          <w:pPr>
+            <w:rPr>
+              <w:lang w:eastAsia="da-DK"/>
+            </w:rPr>
+          </w:pPr>
+          <w:r>
+            <w:rPr>
+              <w:lang w:eastAsia="da-DK"/>
+            </w:rPr>
+            <w:t>Problemet blev løst via Teamviewer og snakke sammen igennem telefonen.</w:t>
           </w:r>
         </w:p>
         <w:p/>
@@ -1594,15 +1081,23 @@
         </w:p>
         <w:p>
           <w:r>
-            <w:t xml:space="preserve">Dermed har gjort at hver fordi har vi gennem gået vores tænker og hvad vi kan </w:t>
+            <w:t xml:space="preserve">Dermed har gjort at hver </w:t>
           </w:r>
           <w:proofErr w:type="gramStart"/>
           <w:r>
-            <w:t>gør</w:t>
+            <w:t>fordi</w:t>
           </w:r>
           <w:proofErr w:type="gramEnd"/>
           <w:r>
-            <w:t xml:space="preserve"> i forhold til næste uge. Det er som udgangspunkt når sprint har været færdig så har vi taget møde.</w:t>
+            <w:t xml:space="preserve"> </w:t>
+          </w:r>
+          <w:proofErr w:type="gramStart"/>
+          <w:r>
+            <w:t>har</w:t>
+          </w:r>
+          <w:proofErr w:type="gramEnd"/>
+          <w:r>
+            <w:t xml:space="preserve"> vi gennem gået vores tænker og hvad vi kan gør i forhold til næste uge. Det er som udgangspunkt når sprint har været færdig så har vi taget møde.</w:t>
           </w:r>
         </w:p>
         <w:p>
@@ -1683,23 +1178,7 @@
               <w:b/>
               <w:lang w:eastAsia="da-DK"/>
             </w:rPr>
-            <w:t xml:space="preserve">Hvad der var de væsentligste emner på jeres </w:t>
-          </w:r>
-          <w:proofErr w:type="gramStart"/>
-          <w:r>
-            <w:rPr>
-              <w:b/>
-              <w:lang w:eastAsia="da-DK"/>
-            </w:rPr>
-            <w:t>retrospektiv</w:t>
-          </w:r>
-          <w:proofErr w:type="gramEnd"/>
-          <w:r>
-            <w:rPr>
-              <w:b/>
-              <w:lang w:eastAsia="da-DK"/>
-            </w:rPr>
-            <w:t xml:space="preserve"> møder</w:t>
+            <w:t>Hvad der var de væsentligste emner på jeres retrospektiv møder</w:t>
           </w:r>
         </w:p>
         <w:p>
@@ -1859,21 +1338,7 @@
             <w:rPr>
               <w:lang w:eastAsia="da-DK"/>
             </w:rPr>
-            <w:t xml:space="preserve">Det medført at vi første meget sent henne i sprint 4 måtte bruge et par timer </w:t>
-          </w:r>
-          <w:proofErr w:type="gramStart"/>
-          <w:r>
-            <w:rPr>
-              <w:lang w:eastAsia="da-DK"/>
-            </w:rPr>
-            <w:t>på,</w:t>
-          </w:r>
-          <w:proofErr w:type="gramEnd"/>
-          <w:r>
-            <w:rPr>
-              <w:lang w:eastAsia="da-DK"/>
-            </w:rPr>
-            <w:t xml:space="preserve"> at tildele dvs. point på de vi manglede.</w:t>
+            <w:t>Det medført at vi første meget sent henne i sprint 4 måtte bruge et par timer på, at tildele dvs. point på de vi manglede.</w:t>
           </w:r>
         </w:p>
         <w:p>
@@ -2003,48 +1468,20 @@
             <w:rPr>
               <w:lang w:eastAsia="da-DK"/>
             </w:rPr>
-            <w:t xml:space="preserve">Sprint 4: Der var vi begge to indstillet </w:t>
-          </w:r>
-          <w:proofErr w:type="gramStart"/>
-          <w:r>
-            <w:rPr>
-              <w:lang w:eastAsia="da-DK"/>
-            </w:rPr>
-            <w:t>på,</w:t>
-          </w:r>
-          <w:proofErr w:type="gramEnd"/>
-          <w:r>
-            <w:rPr>
-              <w:lang w:eastAsia="da-DK"/>
-            </w:rPr>
-            <w:t xml:space="preserve"> at få lavet nogen af de mange huler færdig og dem gjort opgaven så godt som færdig. Dermed mener vi bestemt at Sprint 4 var klar den bedste af dem alle sammen.</w:t>
-          </w:r>
-        </w:p>
-        <w:p>
-          <w:pPr>
-            <w:rPr>
-              <w:lang w:eastAsia="da-DK"/>
-            </w:rPr>
-          </w:pPr>
-          <w:r>
-            <w:rPr>
-              <w:lang w:eastAsia="da-DK"/>
-            </w:rPr>
-            <w:t xml:space="preserve">Der fik vi virkelig arbejdet hårdt </w:t>
-          </w:r>
-          <w:proofErr w:type="gramStart"/>
-          <w:r>
-            <w:rPr>
-              <w:lang w:eastAsia="da-DK"/>
-            </w:rPr>
-            <w:t>for,</w:t>
-          </w:r>
-          <w:proofErr w:type="gramEnd"/>
-          <w:r>
-            <w:rPr>
-              <w:lang w:eastAsia="da-DK"/>
-            </w:rPr>
-            <w:t xml:space="preserve"> at opnå at få lavet tingene færdig til tiden.</w:t>
+            <w:t>Sprint 4: Der var vi begge to indstillet på, at få lavet nogen af de mange huler færdig og dem gjort opgaven så godt som færdig. Dermed mener vi bestemt at Sprint 4 var klar den bedste af dem alle sammen.</w:t>
+          </w:r>
+        </w:p>
+        <w:p>
+          <w:pPr>
+            <w:rPr>
+              <w:lang w:eastAsia="da-DK"/>
+            </w:rPr>
+          </w:pPr>
+          <w:r>
+            <w:rPr>
+              <w:lang w:eastAsia="da-DK"/>
+            </w:rPr>
+            <w:t>Der fik vi virkelig arbejdet hårdt for, at opnå at få lavet tingene færdig til tiden.</w:t>
           </w:r>
         </w:p>
         <w:p>
@@ -2189,7 +1626,6 @@
             <w:t xml:space="preserve">Det er for at </w:t>
           </w:r>
           <w:proofErr w:type="spellStart"/>
-          <w:proofErr w:type="gramStart"/>
           <w:r>
             <w:rPr>
               <w:lang w:eastAsia="da-DK"/>
@@ -2201,14 +1637,7 @@
             <w:rPr>
               <w:lang w:eastAsia="da-DK"/>
             </w:rPr>
-            <w:t>,</w:t>
-          </w:r>
-          <w:proofErr w:type="gramEnd"/>
-          <w:r>
-            <w:rPr>
-              <w:lang w:eastAsia="da-DK"/>
-            </w:rPr>
-            <w:t xml:space="preserve"> at skulle fjerne session fra det gammel ”data” i session og så der efter opret en ny session med de nye værdier.</w:t>
+            <w:t>, at skulle fjerne session fra det gammel ”data” i session og så der efter opret en ny session med de nye værdier.</w:t>
           </w:r>
         </w:p>
         <w:p>
@@ -2241,42 +1670,13 @@
               <w:b/>
               <w:lang w:eastAsia="da-DK"/>
             </w:rPr>
-            <w:t xml:space="preserve">god </w:t>
-          </w:r>
-          <w:proofErr w:type="gramStart"/>
-          <w:r>
-            <w:rPr>
-              <w:b/>
-              <w:lang w:eastAsia="da-DK"/>
-            </w:rPr>
-            <w:t>ide</w:t>
-          </w:r>
-          <w:r>
-            <w:rPr>
-              <w:lang w:eastAsia="da-DK"/>
-            </w:rPr>
-            <w:t>,</w:t>
-          </w:r>
-          <w:proofErr w:type="gramEnd"/>
-          <w:r>
-            <w:rPr>
-              <w:lang w:eastAsia="da-DK"/>
-            </w:rPr>
-            <w:t xml:space="preserve"> at gemme password i session. Og Vi ser heller ikke nogen grund </w:t>
-          </w:r>
-          <w:proofErr w:type="gramStart"/>
-          <w:r>
-            <w:rPr>
-              <w:lang w:eastAsia="da-DK"/>
-            </w:rPr>
-            <w:t>til,</w:t>
-          </w:r>
-          <w:proofErr w:type="gramEnd"/>
-          <w:r>
-            <w:rPr>
-              <w:lang w:eastAsia="da-DK"/>
-            </w:rPr>
-            <w:t xml:space="preserve"> at skulle gemme password i session.</w:t>
+            <w:t>god ide</w:t>
+          </w:r>
+          <w:r>
+            <w:rPr>
+              <w:lang w:eastAsia="da-DK"/>
+            </w:rPr>
+            <w:t>, at gemme password i session. Og Vi ser heller ikke nogen grund til, at skulle gemme password i session.</w:t>
           </w:r>
         </w:p>
         <w:p>
@@ -2296,103 +1696,87 @@
             <w:rPr>
               <w:lang w:eastAsia="da-DK"/>
             </w:rPr>
-            <w:t>indholde</w:t>
+            <w:t>indholdeplaintext</w:t>
           </w:r>
           <w:proofErr w:type="spellEnd"/>
           <w:r>
             <w:rPr>
               <w:lang w:eastAsia="da-DK"/>
             </w:rPr>
-            <w:t xml:space="preserve"> </w:t>
+            <w:t xml:space="preserve"> som adgangskode overalt i enhver form er normalt en dårlig ide. Vil aldrig håndtere ”kundens” hemmelighed.</w:t>
+          </w:r>
+        </w:p>
+        <w:p>
+          <w:pPr>
+            <w:rPr>
+              <w:b/>
+              <w:lang w:eastAsia="da-DK"/>
+            </w:rPr>
+          </w:pPr>
+          <w:r>
+            <w:rPr>
+              <w:b/>
+              <w:lang w:eastAsia="da-DK"/>
+            </w:rPr>
+            <w:t xml:space="preserve">Hvordan håndterer man </w:t>
           </w:r>
           <w:proofErr w:type="spellStart"/>
           <w:r>
             <w:rPr>
-              <w:lang w:eastAsia="da-DK"/>
-            </w:rPr>
-            <w:t>plaintext</w:t>
+              <w:b/>
+              <w:lang w:eastAsia="da-DK"/>
+            </w:rPr>
+            <w:t>exceptions</w:t>
           </w:r>
           <w:proofErr w:type="spellEnd"/>
           <w:r>
             <w:rPr>
-              <w:lang w:eastAsia="da-DK"/>
-            </w:rPr>
-            <w:t xml:space="preserve"> som adgangskode overalt i enhver form er normalt en dårlig ide. Vil aldrig håndtere ”kundens” hemmelighed.</w:t>
-          </w:r>
-        </w:p>
-        <w:p>
-          <w:pPr>
-            <w:rPr>
-              <w:b/>
-              <w:lang w:eastAsia="da-DK"/>
-            </w:rPr>
-          </w:pPr>
-          <w:r>
-            <w:rPr>
-              <w:b/>
-              <w:lang w:eastAsia="da-DK"/>
-            </w:rPr>
-            <w:t xml:space="preserve">Hvordan håndterer man </w:t>
+              <w:b/>
+              <w:lang w:eastAsia="da-DK"/>
+            </w:rPr>
+            <w:t>.</w:t>
+          </w:r>
+        </w:p>
+        <w:p>
+          <w:pPr>
+            <w:rPr>
+              <w:b/>
+              <w:lang w:eastAsia="da-DK"/>
+            </w:rPr>
+          </w:pPr>
+          <w:r>
+            <w:rPr>
+              <w:b/>
+              <w:lang w:eastAsia="da-DK"/>
+            </w:rPr>
+            <w:t>Hvordan håndtere man bruger rank?</w:t>
+          </w:r>
+        </w:p>
+        <w:p>
+          <w:pPr>
+            <w:rPr>
+              <w:lang w:eastAsia="da-DK"/>
+            </w:rPr>
+          </w:pPr>
+          <w:r>
+            <w:rPr>
+              <w:lang w:eastAsia="da-DK"/>
+            </w:rPr>
+            <w:t xml:space="preserve">Vi har valgt at håndtere vores bruger rank på en måde som skal sikker at der altid vil være 1 </w:t>
           </w:r>
           <w:proofErr w:type="spellStart"/>
           <w:r>
             <w:rPr>
-              <w:b/>
-              <w:lang w:eastAsia="da-DK"/>
-            </w:rPr>
-            <w:t>exceptions</w:t>
+              <w:lang w:eastAsia="da-DK"/>
+            </w:rPr>
+            <w:t>admin</w:t>
           </w:r>
           <w:proofErr w:type="spellEnd"/>
           <w:r>
             <w:rPr>
-              <w:b/>
-              <w:lang w:eastAsia="da-DK"/>
-            </w:rPr>
-            <w:t>.</w:t>
-          </w:r>
-        </w:p>
-        <w:p>
-          <w:pPr>
-            <w:rPr>
-              <w:b/>
-              <w:lang w:eastAsia="da-DK"/>
-            </w:rPr>
-          </w:pPr>
-          <w:r>
-            <w:rPr>
-              <w:b/>
-              <w:lang w:eastAsia="da-DK"/>
-            </w:rPr>
-            <w:t xml:space="preserve">Hvordan </w:t>
-          </w:r>
-          <w:proofErr w:type="gramStart"/>
-          <w:r>
-            <w:rPr>
-              <w:b/>
-              <w:lang w:eastAsia="da-DK"/>
-            </w:rPr>
-            <w:t>håndtere</w:t>
-          </w:r>
-          <w:proofErr w:type="gramEnd"/>
-          <w:r>
-            <w:rPr>
-              <w:b/>
-              <w:lang w:eastAsia="da-DK"/>
-            </w:rPr>
-            <w:t xml:space="preserve"> man bruger rank?</w:t>
-          </w:r>
-        </w:p>
-        <w:p>
-          <w:pPr>
-            <w:rPr>
-              <w:lang w:eastAsia="da-DK"/>
-            </w:rPr>
-          </w:pPr>
-          <w:r>
-            <w:rPr>
-              <w:lang w:eastAsia="da-DK"/>
-            </w:rPr>
-            <w:t xml:space="preserve">Vi har valgt at håndtere vores bruger rank på en måde som skal sikker at der altid vil være 1 </w:t>
+              <w:lang w:eastAsia="da-DK"/>
+            </w:rPr>
+            <w:t xml:space="preserve"> tilbage. Man vil ikke selv kun gå ned i rank men dermed vil man selv kun tilføj </w:t>
           </w:r>
           <w:proofErr w:type="spellStart"/>
           <w:r>
@@ -2406,7 +1790,40 @@
             <w:rPr>
               <w:lang w:eastAsia="da-DK"/>
             </w:rPr>
-            <w:t xml:space="preserve"> tilbage. Man vil ikke selv kun gå ned i rank men dermed vil man selv kun tilføj </w:t>
+            <w:t xml:space="preserve"> rank til andre bruger.</w:t>
+          </w:r>
+        </w:p>
+        <w:p>
+          <w:pPr>
+            <w:rPr>
+              <w:lang w:eastAsia="da-DK"/>
+            </w:rPr>
+          </w:pPr>
+          <w:r>
+            <w:rPr>
+              <w:b/>
+              <w:lang w:eastAsia="da-DK"/>
+            </w:rPr>
+            <w:t>Overvejelser</w:t>
+          </w:r>
+          <w:r>
+            <w:rPr>
+              <w:lang w:eastAsia="da-DK"/>
+            </w:rPr>
+            <w:t>:</w:t>
+          </w:r>
+        </w:p>
+        <w:p>
+          <w:pPr>
+            <w:rPr>
+              <w:lang w:eastAsia="da-DK"/>
+            </w:rPr>
+          </w:pPr>
+          <w:r>
+            <w:rPr>
+              <w:lang w:eastAsia="da-DK"/>
+            </w:rPr>
+            <w:t xml:space="preserve">De overvejelser vi har gjort også det er at vi sikker også imod, at man ikke kan gå ned i rank hvis man nu er </w:t>
           </w:r>
           <w:proofErr w:type="spellStart"/>
           <w:r>
@@ -2420,68 +1837,7 @@
             <w:rPr>
               <w:lang w:eastAsia="da-DK"/>
             </w:rPr>
-            <w:t xml:space="preserve"> rank til andre bruger.</w:t>
-          </w:r>
-        </w:p>
-        <w:p>
-          <w:pPr>
-            <w:rPr>
-              <w:lang w:eastAsia="da-DK"/>
-            </w:rPr>
-          </w:pPr>
-          <w:r>
-            <w:rPr>
-              <w:b/>
-              <w:lang w:eastAsia="da-DK"/>
-            </w:rPr>
-            <w:t>Overvejelser</w:t>
-          </w:r>
-          <w:r>
-            <w:rPr>
-              <w:lang w:eastAsia="da-DK"/>
-            </w:rPr>
-            <w:t>:</w:t>
-          </w:r>
-        </w:p>
-        <w:p>
-          <w:pPr>
-            <w:rPr>
-              <w:lang w:eastAsia="da-DK"/>
-            </w:rPr>
-          </w:pPr>
-          <w:r>
-            <w:rPr>
-              <w:lang w:eastAsia="da-DK"/>
-            </w:rPr>
-            <w:t xml:space="preserve">De overvejelser vi har gjort også det er at vi sikker også imod, at man ikke kan gå ned i rank hvis man nu er </w:t>
-          </w:r>
-          <w:proofErr w:type="spellStart"/>
-          <w:r>
-            <w:rPr>
-              <w:lang w:eastAsia="da-DK"/>
-            </w:rPr>
-            <w:t>admin</w:t>
-          </w:r>
-          <w:proofErr w:type="spellEnd"/>
-          <w:r>
-            <w:rPr>
-              <w:lang w:eastAsia="da-DK"/>
-            </w:rPr>
-            <w:t xml:space="preserve"> selv. Det er taget udgangspunkt i at Martin ikke vil kun </w:t>
-          </w:r>
-          <w:proofErr w:type="gramStart"/>
-          <w:r>
-            <w:rPr>
-              <w:lang w:eastAsia="da-DK"/>
-            </w:rPr>
-            <w:t>gør</w:t>
-          </w:r>
-          <w:proofErr w:type="gramEnd"/>
-          <w:r>
-            <w:rPr>
-              <w:lang w:eastAsia="da-DK"/>
-            </w:rPr>
-            <w:t xml:space="preserve"> sig til alm bruger ved en rank med mindre, at en anden medarbejder gør ham til alm bruger.</w:t>
+            <w:t xml:space="preserve"> selv. Det er taget udgangspunkt i at Martin ikke vil kun gør sig til alm bruger ved en rank med mindre, at en anden medarbejder gør ham til alm bruger.</w:t>
           </w:r>
         </w:p>
         <w:p>
@@ -2845,21 +2201,21 @@
             <w:rPr>
               <w:lang w:eastAsia="da-DK"/>
             </w:rPr>
-            <w:t xml:space="preserve">Alle de </w:t>
+            <w:t xml:space="preserve">Alle de information skal være opfyldt før at man </w:t>
           </w:r>
           <w:proofErr w:type="gramStart"/>
           <w:r>
             <w:rPr>
               <w:lang w:eastAsia="da-DK"/>
             </w:rPr>
-            <w:t>information</w:t>
+            <w:t>vil kun</w:t>
           </w:r>
           <w:proofErr w:type="gramEnd"/>
           <w:r>
             <w:rPr>
               <w:lang w:eastAsia="da-DK"/>
             </w:rPr>
-            <w:t xml:space="preserve"> skal være opfyldt før at man vil kun opret sig som bruger på siden.</w:t>
+            <w:t xml:space="preserve"> opret sig som bruger på siden.</w:t>
           </w:r>
         </w:p>
         <w:p>
@@ -2973,6 +2329,7 @@
           <w:pPr>
             <w:pStyle w:val="Overskrift1"/>
           </w:pPr>
+          <w:commentRangeStart w:id="0"/>
           <w:r>
             <w:lastRenderedPageBreak/>
             <w:t xml:space="preserve">Status på </w:t>
@@ -2984,6 +2341,15 @@
           <w:proofErr w:type="spellEnd"/>
           <w:r>
             <w:t>:</w:t>
+          </w:r>
+          <w:commentRangeEnd w:id="0"/>
+          <w:r>
+            <w:rPr>
+              <w:rStyle w:val="Kommentarhenvisning"/>
+              <w:rFonts w:asciiTheme="minorHAnsi" w:eastAsiaTheme="minorHAnsi" w:hAnsiTheme="minorHAnsi" w:cstheme="minorBidi"/>
+              <w:color w:val="auto"/>
+            </w:rPr>
+            <w:commentReference w:id="0"/>
           </w:r>
         </w:p>
         <w:p/>
@@ -3046,16 +2412,13 @@
               <w:numId w:val="2"/>
             </w:numPr>
           </w:pPr>
-          <w:r>
-            <w:t>Afsend/</w:t>
-          </w:r>
           <w:proofErr w:type="spellStart"/>
           <w:r>
-            <w:t>Updater</w:t>
+            <w:t>Afsend/Updater/opret/åbn</w:t>
           </w:r>
           <w:proofErr w:type="spellEnd"/>
           <w:r>
-            <w:t xml:space="preserve">/opret/åbn carport </w:t>
+            <w:t xml:space="preserve"> carport </w:t>
           </w:r>
           <w:proofErr w:type="spellStart"/>
           <w:r>
@@ -3189,11 +2552,11 @@
           </w:pPr>
           <w:proofErr w:type="spellStart"/>
           <w:r>
-            <w:t>Updater</w:t>
+            <w:t>Updater/opret</w:t>
           </w:r>
           <w:proofErr w:type="spellEnd"/>
           <w:r>
-            <w:t>/opret af materialer</w:t>
+            <w:t xml:space="preserve"> af materialer</w:t>
           </w:r>
         </w:p>
         <w:p>
@@ -3323,22 +2686,32 @@
           <w:pPr>
             <w:pStyle w:val="Overskrift1"/>
           </w:pPr>
+          <w:commentRangeStart w:id="1"/>
           <w:r>
             <w:lastRenderedPageBreak/>
             <w:t>Test</w:t>
+          </w:r>
+          <w:commentRangeEnd w:id="1"/>
+          <w:r>
+            <w:rPr>
+              <w:rStyle w:val="Kommentarhenvisning"/>
+              <w:rFonts w:asciiTheme="minorHAnsi" w:eastAsiaTheme="minorHAnsi" w:hAnsiTheme="minorHAnsi" w:cstheme="minorBidi"/>
+              <w:color w:val="auto"/>
+            </w:rPr>
+            <w:commentReference w:id="1"/>
           </w:r>
         </w:p>
         <w:tbl>
           <w:tblPr>
             <w:tblStyle w:val="Tabel-Gitter"/>
             <w:tblW w:w="0" w:type="auto"/>
-            <w:tblLook w:val="04A0" w:firstRow="1" w:lastRow="0" w:firstColumn="1" w:lastColumn="0" w:noHBand="0" w:noVBand="1"/>
+            <w:tblLook w:val="04A0"/>
           </w:tblPr>
           <w:tblGrid>
             <w:gridCol w:w="2493"/>
             <w:gridCol w:w="3870"/>
-            <w:gridCol w:w="1585"/>
-            <w:gridCol w:w="1680"/>
+            <w:gridCol w:w="1647"/>
+            <w:gridCol w:w="1844"/>
           </w:tblGrid>
           <w:tr>
             <w:tc>
@@ -3496,21 +2869,21 @@
                   <w:rPr>
                     <w:lang w:eastAsia="da-DK"/>
                   </w:rPr>
-                  <w:t xml:space="preserve">Vi tester at man vil kun opret bruger i databasen og dermed når man opretter den enkelt bruger i databasen. Så skal den sende et </w:t>
+                  <w:t xml:space="preserve">Vi tester at man vil kun opret bruger i databasen og dermed når man opretter den enkelt bruger i databasen. Så skal den sende </w:t>
                 </w:r>
                 <w:proofErr w:type="gramStart"/>
                 <w:r>
                   <w:rPr>
                     <w:lang w:eastAsia="da-DK"/>
                   </w:rPr>
-                  <w:t>bruger id</w:t>
+                  <w:t>et</w:t>
                 </w:r>
                 <w:proofErr w:type="gramEnd"/>
                 <w:r>
                   <w:rPr>
                     <w:lang w:eastAsia="da-DK"/>
                   </w:rPr>
-                  <w:t xml:space="preserve"> tilbage som skal være med til, at kunne fortælle at man gerne vil ha slettet bruger med dette her id som er blevet tildelt ved oprettelsen.</w:t>
+                  <w:t xml:space="preserve"> bruger id tilbage som skal være med til, at kunne fortælle at man gerne vil ha slettet bruger med dette her id som er blevet tildelt ved oprettelsen.</w:t>
                 </w:r>
               </w:p>
             </w:tc>
@@ -3672,21 +3045,7 @@
                   <w:rPr>
                     <w:lang w:eastAsia="da-DK"/>
                   </w:rPr>
-                  <w:t xml:space="preserve">Vi vil gerne hente </w:t>
-                </w:r>
-                <w:proofErr w:type="gramStart"/>
-                <w:r>
-                  <w:rPr>
-                    <w:lang w:eastAsia="da-DK"/>
-                  </w:rPr>
-                  <w:t>en bestemt materiale</w:t>
-                </w:r>
-                <w:proofErr w:type="gramEnd"/>
-                <w:r>
-                  <w:rPr>
-                    <w:lang w:eastAsia="da-DK"/>
-                  </w:rPr>
-                  <w:t xml:space="preserve"> i database.</w:t>
+                  <w:t>Vi vil gerne hente en bestemt materiale i database.</w:t>
                 </w:r>
               </w:p>
             </w:tc>
@@ -3707,7 +3066,6 @@
                   <w:rPr>
                     <w:lang w:val="en-US" w:eastAsia="da-DK"/>
                   </w:rPr>
-                  <w:lastRenderedPageBreak/>
                   <w:t>MaterialDAO</w:t>
                 </w:r>
                 <w:proofErr w:type="spellEnd"/>
@@ -3817,7 +3175,14 @@
                   <w:rPr>
                     <w:lang w:eastAsia="da-DK"/>
                   </w:rPr>
-                  <w:t xml:space="preserve">Vi lukker for forbindelse før den skal hente alle </w:t>
+                  <w:t xml:space="preserve">Vi lukker for forbindelse før den skal hente </w:t>
+                </w:r>
+                <w:r>
+                  <w:rPr>
+                    <w:lang w:eastAsia="da-DK"/>
+                  </w:rPr>
+                  <w:lastRenderedPageBreak/>
+                  <w:t xml:space="preserve">alle </w:t>
                 </w:r>
                 <w:proofErr w:type="spellStart"/>
                 <w:r>
@@ -3852,6 +3217,7 @@
                   <w:rPr>
                     <w:lang w:val="en-US" w:eastAsia="da-DK"/>
                   </w:rPr>
+                  <w:lastRenderedPageBreak/>
                   <w:t>CarportRequestDAO</w:t>
                 </w:r>
                 <w:proofErr w:type="spellEnd"/>
@@ -4727,7 +4093,6 @@
                   <w:rPr>
                     <w:lang w:eastAsia="da-DK"/>
                   </w:rPr>
-                  <w:lastRenderedPageBreak/>
                   <w:t>CalculatorUnitTest</w:t>
                 </w:r>
                 <w:proofErr w:type="spellEnd"/>
@@ -5005,8 +4370,8 @@
                   </w:rPr>
                   <w:t>CalculatorIntegrationTest</w:t>
                 </w:r>
-                <w:bookmarkStart w:id="0" w:name="_GoBack"/>
-                <w:bookmarkEnd w:id="0"/>
+                <w:bookmarkStart w:id="2" w:name="_GoBack"/>
+                <w:bookmarkEnd w:id="2"/>
               </w:p>
             </w:tc>
             <w:tc>
@@ -5096,6 +4461,7 @@
                   <w:rPr>
                     <w:lang w:eastAsia="da-DK"/>
                   </w:rPr>
+                  <w:lastRenderedPageBreak/>
                   <w:t>DTOUnitTest</w:t>
                 </w:r>
                 <w:proofErr w:type="spellEnd"/>
@@ -5182,8 +4548,8 @@
           <w:lang w:val="en-US" w:eastAsia="da-DK"/>
         </w:rPr>
       </w:pPr>
-      <w:bookmarkStart w:id="1" w:name="OLE_LINK6"/>
-      <w:bookmarkStart w:id="2" w:name="OLE_LINK7"/>
+      <w:bookmarkStart w:id="3" w:name="OLE_LINK6"/>
+      <w:bookmarkStart w:id="4" w:name="OLE_LINK7"/>
       <w:r>
         <w:rPr>
           <w:b/>
@@ -5191,8 +4557,8 @@
         </w:rPr>
         <w:t>Lo</w:t>
       </w:r>
-      <w:bookmarkEnd w:id="1"/>
-      <w:bookmarkEnd w:id="2"/>
+      <w:bookmarkEnd w:id="3"/>
+      <w:bookmarkEnd w:id="4"/>
       <w:r>
         <w:rPr>
           <w:b/>
@@ -5232,15 +4598,15 @@
         <w:rPr>
           <w:lang w:val="en-US" w:eastAsia="da-DK"/>
         </w:rPr>
-        <w:t xml:space="preserve"> og</w:t>
+        <w:t xml:space="preserve"> </w:t>
       </w:r>
+      <w:proofErr w:type="spellStart"/>
       <w:r>
         <w:rPr>
           <w:lang w:val="en-US" w:eastAsia="da-DK"/>
         </w:rPr>
-        <w:t xml:space="preserve"> </w:t>
+        <w:t>og</w:t>
       </w:r>
-      <w:proofErr w:type="spellStart"/>
       <w:r>
         <w:rPr>
           <w:lang w:val="en-US" w:eastAsia="da-DK"/>
@@ -5264,42 +4630,40 @@
     <w:p>
       <w:pPr>
         <w:rPr>
-          <w:lang w:eastAsia="da-DK"/>
+          <w:lang w:val="en-US" w:eastAsia="da-DK"/>
         </w:rPr>
       </w:pPr>
-      <w:proofErr w:type="spellStart"/>
       <w:r>
         <w:rPr>
           <w:b/>
-          <w:lang w:eastAsia="da-DK"/>
+          <w:lang w:val="en-US" w:eastAsia="da-DK"/>
         </w:rPr>
         <w:t>Calculators</w:t>
       </w:r>
-      <w:proofErr w:type="spellEnd"/>
       <w:r>
         <w:rPr>
-          <w:lang w:eastAsia="da-DK"/>
+          <w:lang w:val="en-US" w:eastAsia="da-DK"/>
         </w:rPr>
         <w:t xml:space="preserve">: </w:t>
       </w:r>
       <w:proofErr w:type="spellStart"/>
       <w:r>
         <w:rPr>
-          <w:lang w:eastAsia="da-DK"/>
+          <w:lang w:val="en-US" w:eastAsia="da-DK"/>
         </w:rPr>
         <w:t>CaluculatorIntegrationTest</w:t>
       </w:r>
       <w:proofErr w:type="spellEnd"/>
       <w:r>
         <w:rPr>
-          <w:lang w:eastAsia="da-DK"/>
+          <w:lang w:val="en-US" w:eastAsia="da-DK"/>
         </w:rPr>
         <w:t>.</w:t>
       </w:r>
       <w:r>
         <w:rPr>
           <w:b/>
-          <w:lang w:eastAsia="da-DK"/>
+          <w:lang w:val="en-US" w:eastAsia="da-DK"/>
         </w:rPr>
         <w:br w:type="page"/>
       </w:r>
@@ -5331,21 +4695,7 @@
         <w:rPr>
           <w:lang w:eastAsia="da-DK"/>
         </w:rPr>
-        <w:t xml:space="preserve">. Hvis det bliver for </w:t>
-      </w:r>
-      <w:proofErr w:type="gramStart"/>
-      <w:r>
-        <w:rPr>
-          <w:lang w:eastAsia="da-DK"/>
-        </w:rPr>
-        <w:t>stort</w:t>
-      </w:r>
-      <w:proofErr w:type="gramEnd"/>
-      <w:r>
-        <w:rPr>
-          <w:lang w:eastAsia="da-DK"/>
-        </w:rPr>
-        <w:t xml:space="preserve"> må man dele det op. Men det er vigtigt at der er et overordnet diagram.</w:t>
+        <w:t>. Hvis det bliver for stort må man dele det op. Men det er vigtigt at der er et overordnet diagram.</w:t>
       </w:r>
     </w:p>
     <w:p>
@@ -5385,21 +4735,7 @@
         <w:rPr>
           <w:lang w:eastAsia="da-DK"/>
         </w:rPr>
-        <w:t xml:space="preserve"> af nogle brugere (dem der har konto, dem der er logget ind, dem der arbejder i </w:t>
-      </w:r>
-      <w:proofErr w:type="gramStart"/>
-      <w:r>
-        <w:rPr>
-          <w:lang w:eastAsia="da-DK"/>
-        </w:rPr>
-        <w:t>butikken,…</w:t>
-      </w:r>
-      <w:proofErr w:type="gramEnd"/>
-      <w:r>
-        <w:rPr>
-          <w:lang w:eastAsia="da-DK"/>
-        </w:rPr>
-        <w:t>), så skal det fremgå.</w:t>
+        <w:t xml:space="preserve"> af nogle brugere (dem der har konto, dem der er logget ind, dem der arbejder i butikken,…), så skal det fremgå.</w:t>
       </w:r>
     </w:p>
     <w:p>
@@ -5434,33 +4770,7 @@
         <w:rPr>
           <w:lang w:eastAsia="da-DK"/>
         </w:rPr>
-        <w:t xml:space="preserve"> vil kun </w:t>
-      </w:r>
-      <w:proofErr w:type="gramStart"/>
-      <w:r>
-        <w:rPr>
-          <w:lang w:eastAsia="da-DK"/>
-        </w:rPr>
-        <w:t>bliver</w:t>
-      </w:r>
-      <w:proofErr w:type="gramEnd"/>
-      <w:r>
-        <w:rPr>
-          <w:lang w:eastAsia="da-DK"/>
-        </w:rPr>
-        <w:t xml:space="preserve"> fremvist hvis man</w:t>
-      </w:r>
-      <w:r>
-        <w:rPr>
-          <w:lang w:eastAsia="da-DK"/>
-        </w:rPr>
-        <w:t xml:space="preserve"> </w:t>
-      </w:r>
-      <w:r>
-        <w:rPr>
-          <w:lang w:eastAsia="da-DK"/>
-        </w:rPr>
-        <w:t>ikke er tilføjet/tildelt nogen session værdi.</w:t>
+        <w:t xml:space="preserve"> vil kun bliver fremvist hvis manikke er tilføjet/tildelt nogen session værdi.</w:t>
       </w:r>
     </w:p>
     <w:p>
@@ -5558,10 +4868,10 @@
                     <pic:cNvPicPr/>
                   </pic:nvPicPr>
                   <pic:blipFill>
-                    <a:blip r:embed="rId13">
+                    <a:blip r:embed="rId12">
                       <a:extLst>
                         <a:ext uri="{28A0092B-C50C-407E-A947-70E740481C1C}">
-                          <a14:useLocalDpi xmlns:a14="http://schemas.microsoft.com/office/drawing/2010/main" val="0"/>
+                          <a14:useLocalDpi xmlns:a14="http://schemas.microsoft.com/office/drawing/2010/main" xmlns:wps="http://schemas.microsoft.com/office/word/2010/wordprocessingShape" xmlns:wpi="http://schemas.microsoft.com/office/word/2010/wordprocessingInk" xmlns:wpg="http://schemas.microsoft.com/office/word/2010/wordprocessingGroup" xmlns:w16se="http://schemas.microsoft.com/office/word/2015/wordml/symex" xmlns:w16cid="http://schemas.microsoft.com/office/word/2016/wordml/cid" xmlns:w15="http://schemas.microsoft.com/office/word/2012/wordml" xmlns:w14="http://schemas.microsoft.com/office/word/2010/wordml" xmlns:w="http://schemas.openxmlformats.org/wordprocessingml/2006/main" xmlns:w10="urn:schemas-microsoft-com:office:word" xmlns:wp14="http://schemas.microsoft.com/office/word/2010/wordprocessingDrawing" xmlns:v="urn:schemas-microsoft-com:vml" xmlns:o="urn:schemas-microsoft-com:office:office" xmlns:am3d="http://schemas.microsoft.com/office/drawing/2017/model3d" xmlns:aink="http://schemas.microsoft.com/office/drawing/2016/ink" xmlns:mc="http://schemas.openxmlformats.org/markup-compatibility/2006" xmlns:cx8="http://schemas.microsoft.com/office/drawing/2016/5/14/chartex" xmlns:cx7="http://schemas.microsoft.com/office/drawing/2016/5/13/chartex" xmlns:cx6="http://schemas.microsoft.com/office/drawing/2016/5/12/chartex" xmlns:cx5="http://schemas.microsoft.com/office/drawing/2016/5/11/chartex" xmlns:cx4="http://schemas.microsoft.com/office/drawing/2016/5/10/chartex" xmlns:cx3="http://schemas.microsoft.com/office/drawing/2016/5/9/chartex" xmlns:cx2="http://schemas.microsoft.com/office/drawing/2015/10/21/chartex" xmlns:cx1="http://schemas.microsoft.com/office/drawing/2015/9/8/chartex" xmlns:cx="http://schemas.microsoft.com/office/drawing/2014/chartex" xmlns:wpc="http://schemas.microsoft.com/office/word/2010/wordprocessingCanvas" xmlns="" val="0"/>
                         </a:ext>
                       </a:extLst>
                     </a:blip>
@@ -5620,9 +4930,46 @@
 </w:document>
 </file>
 
+<file path=word/comments.xml><?xml version="1.0" encoding="utf-8"?>
+<w:comments xmlns:ve="http://schemas.openxmlformats.org/markup-compatibility/2006" xmlns:o="urn:schemas-microsoft-com:office:office" xmlns:r="http://schemas.openxmlformats.org/officeDocument/2006/relationships" xmlns:m="http://schemas.openxmlformats.org/officeDocument/2006/math" xmlns:v="urn:schemas-microsoft-com:vml" xmlns:wp="http://schemas.openxmlformats.org/drawingml/2006/wordprocessingDrawing" xmlns:w10="urn:schemas-microsoft-com:office:word" xmlns:w="http://schemas.openxmlformats.org/wordprocessingml/2006/main" xmlns:wne="http://schemas.microsoft.com/office/word/2006/wordml">
+  <w:comment w:id="0" w:author="Claus" w:date="2018-12-18T13:59:00Z" w:initials="C">
+    <w:p>
+      <w:pPr>
+        <w:pStyle w:val="Kommentartekst"/>
+      </w:pPr>
+      <w:r>
+        <w:rPr>
+          <w:rStyle w:val="Kommentarhenvisning"/>
+        </w:rPr>
+        <w:annotationRef/>
+      </w:r>
+      <w:r>
+        <w:t>Indsat i rapport</w:t>
+      </w:r>
+    </w:p>
+  </w:comment>
+  <w:comment w:id="1" w:author="Claus" w:date="2018-12-18T14:53:00Z" w:initials="C">
+    <w:p>
+      <w:pPr>
+        <w:pStyle w:val="Kommentartekst"/>
+      </w:pPr>
+      <w:r>
+        <w:rPr>
+          <w:rStyle w:val="Kommentarhenvisning"/>
+        </w:rPr>
+        <w:annotationRef/>
+      </w:r>
+      <w:r>
+        <w:t>Indsat i rapport</w:t>
+      </w:r>
+    </w:p>
+  </w:comment>
+</w:comments>
+</file>
+
 <file path=word/numbering.xml><?xml version="1.0" encoding="utf-8"?>
-<w:numbering xmlns:wpc="http://schemas.microsoft.com/office/word/2010/wordprocessingCanvas" xmlns:cx="http://schemas.microsoft.com/office/drawing/2014/chartex" xmlns:cx1="http://schemas.microsoft.com/office/drawing/2015/9/8/chartex" xmlns:cx2="http://schemas.microsoft.com/office/drawing/2015/10/21/chartex" xmlns:cx3="http://schemas.microsoft.com/office/drawing/2016/5/9/chartex" xmlns:cx4="http://schemas.microsoft.com/office/drawing/2016/5/10/chartex" xmlns:cx5="http://schemas.microsoft.com/office/drawing/2016/5/11/chartex" xmlns:cx6="http://schemas.microsoft.com/office/drawing/2016/5/12/chartex" xmlns:cx7="http://schemas.microsoft.com/office/drawing/2016/5/13/chartex" xmlns:cx8="http://schemas.microsoft.com/office/drawing/2016/5/14/chartex" xmlns:mc="http://schemas.openxmlformats.org/markup-compatibility/2006" xmlns:aink="http://schemas.microsoft.com/office/drawing/2016/ink" xmlns:am3d="http://schemas.microsoft.com/office/drawing/2017/model3d" xmlns:o="urn:schemas-microsoft-com:office:office" xmlns:r="http://schemas.openxmlformats.org/officeDocument/2006/relationships" xmlns:m="http://schemas.openxmlformats.org/officeDocument/2006/math" xmlns:v="urn:schemas-microsoft-com:vml" xmlns:wp14="http://schemas.microsoft.com/office/word/2010/wordprocessingDrawing" xmlns:wp="http://schemas.openxmlformats.org/drawingml/2006/wordprocessingDrawing" xmlns:w10="urn:schemas-microsoft-com:office:word" xmlns:w="http://schemas.openxmlformats.org/wordprocessingml/2006/main" xmlns:w14="http://schemas.microsoft.com/office/word/2010/wordml" xmlns:w15="http://schemas.microsoft.com/office/word/2012/wordml" xmlns:w16cid="http://schemas.microsoft.com/office/word/2016/wordml/cid" xmlns:w16se="http://schemas.microsoft.com/office/word/2015/wordml/symex" xmlns:wpg="http://schemas.microsoft.com/office/word/2010/wordprocessingGroup" xmlns:wpi="http://schemas.microsoft.com/office/word/2010/wordprocessingInk" xmlns:wne="http://schemas.microsoft.com/office/word/2006/wordml" xmlns:wps="http://schemas.microsoft.com/office/word/2010/wordprocessingShape" mc:Ignorable="w14 w15 w16se w16cid wp14">
-  <w:abstractNum w:abstractNumId="0" w15:restartNumberingAfterBreak="0">
+<w:numbering xmlns:ve="http://schemas.openxmlformats.org/markup-compatibility/2006" xmlns:o="urn:schemas-microsoft-com:office:office" xmlns:r="http://schemas.openxmlformats.org/officeDocument/2006/relationships" xmlns:m="http://schemas.openxmlformats.org/officeDocument/2006/math" xmlns:v="urn:schemas-microsoft-com:vml" xmlns:wp="http://schemas.openxmlformats.org/drawingml/2006/wordprocessingDrawing" xmlns:w10="urn:schemas-microsoft-com:office:word" xmlns:w="http://schemas.openxmlformats.org/wordprocessingml/2006/main" xmlns:wne="http://schemas.microsoft.com/office/word/2006/wordml">
+  <w:abstractNum w:abstractNumId="0">
     <w:nsid w:val="0509618A"/>
     <w:multiLevelType w:val="hybridMultilevel"/>
     <w:tmpl w:val="044EA742"/>
@@ -5735,7 +5082,7 @@
       </w:rPr>
     </w:lvl>
   </w:abstractNum>
-  <w:abstractNum w:abstractNumId="1" w15:restartNumberingAfterBreak="0">
+  <w:abstractNum w:abstractNumId="1">
     <w:nsid w:val="07B7178A"/>
     <w:multiLevelType w:val="multilevel"/>
     <w:tmpl w:val="9C6A2434"/>
@@ -5884,7 +5231,7 @@
       </w:rPr>
     </w:lvl>
   </w:abstractNum>
-  <w:abstractNum w:abstractNumId="2" w15:restartNumberingAfterBreak="0">
+  <w:abstractNum w:abstractNumId="2">
     <w:nsid w:val="470A7D3C"/>
     <w:multiLevelType w:val="hybridMultilevel"/>
     <w:tmpl w:val="5398605A"/>
@@ -5997,7 +5344,7 @@
       </w:rPr>
     </w:lvl>
   </w:abstractNum>
-  <w:abstractNum w:abstractNumId="3" w15:restartNumberingAfterBreak="0">
+  <w:abstractNum w:abstractNumId="3">
     <w:nsid w:val="7C936F53"/>
     <w:multiLevelType w:val="multilevel"/>
     <w:tmpl w:val="02048ECA"/>
@@ -6162,7 +5509,7 @@
 </file>
 
 <file path=word/styles.xml><?xml version="1.0" encoding="utf-8"?>
-<w:styles xmlns:mc="http://schemas.openxmlformats.org/markup-compatibility/2006" xmlns:r="http://schemas.openxmlformats.org/officeDocument/2006/relationships" xmlns:w="http://schemas.openxmlformats.org/wordprocessingml/2006/main" xmlns:w14="http://schemas.microsoft.com/office/word/2010/wordml" xmlns:w15="http://schemas.microsoft.com/office/word/2012/wordml" xmlns:w16cid="http://schemas.microsoft.com/office/word/2016/wordml/cid" xmlns:w16se="http://schemas.microsoft.com/office/word/2015/wordml/symex" mc:Ignorable="w14 w15 w16se w16cid">
+<w:styles xmlns:r="http://schemas.openxmlformats.org/officeDocument/2006/relationships" xmlns:w="http://schemas.openxmlformats.org/wordprocessingml/2006/main">
   <w:docDefaults>
     <w:rPrDefault>
       <w:rPr>
@@ -6178,382 +5525,144 @@
       </w:pPr>
     </w:pPrDefault>
   </w:docDefaults>
-  <w:latentStyles w:defLockedState="0" w:defUIPriority="99" w:defSemiHidden="0" w:defUnhideWhenUsed="0" w:defQFormat="0" w:count="375">
-    <w:lsdException w:name="Normal" w:uiPriority="0" w:qFormat="1"/>
-    <w:lsdException w:name="heading 1" w:uiPriority="9" w:qFormat="1"/>
-    <w:lsdException w:name="heading 2" w:semiHidden="1" w:uiPriority="9" w:unhideWhenUsed="1" w:qFormat="1"/>
-    <w:lsdException w:name="heading 3" w:semiHidden="1" w:uiPriority="9" w:unhideWhenUsed="1" w:qFormat="1"/>
-    <w:lsdException w:name="heading 4" w:semiHidden="1" w:uiPriority="9" w:unhideWhenUsed="1" w:qFormat="1"/>
-    <w:lsdException w:name="heading 5" w:semiHidden="1" w:uiPriority="9" w:unhideWhenUsed="1" w:qFormat="1"/>
-    <w:lsdException w:name="heading 6" w:semiHidden="1" w:uiPriority="9" w:unhideWhenUsed="1" w:qFormat="1"/>
-    <w:lsdException w:name="heading 7" w:semiHidden="1" w:uiPriority="9" w:unhideWhenUsed="1" w:qFormat="1"/>
-    <w:lsdException w:name="heading 8" w:semiHidden="1" w:uiPriority="9" w:unhideWhenUsed="1" w:qFormat="1"/>
-    <w:lsdException w:name="heading 9" w:semiHidden="1" w:uiPriority="9" w:unhideWhenUsed="1" w:qFormat="1"/>
-    <w:lsdException w:name="index 1" w:semiHidden="1" w:unhideWhenUsed="1"/>
-    <w:lsdException w:name="index 2" w:semiHidden="1" w:unhideWhenUsed="1"/>
-    <w:lsdException w:name="index 3" w:semiHidden="1" w:unhideWhenUsed="1"/>
-    <w:lsdException w:name="index 4" w:semiHidden="1" w:unhideWhenUsed="1"/>
-    <w:lsdException w:name="index 5" w:semiHidden="1" w:unhideWhenUsed="1"/>
-    <w:lsdException w:name="index 6" w:semiHidden="1" w:unhideWhenUsed="1"/>
-    <w:lsdException w:name="index 7" w:semiHidden="1" w:unhideWhenUsed="1"/>
-    <w:lsdException w:name="index 8" w:semiHidden="1" w:unhideWhenUsed="1"/>
-    <w:lsdException w:name="index 9" w:semiHidden="1" w:unhideWhenUsed="1"/>
-    <w:lsdException w:name="toc 1" w:semiHidden="1" w:uiPriority="39" w:unhideWhenUsed="1"/>
-    <w:lsdException w:name="toc 2" w:semiHidden="1" w:uiPriority="39" w:unhideWhenUsed="1"/>
-    <w:lsdException w:name="toc 3" w:semiHidden="1" w:uiPriority="39" w:unhideWhenUsed="1"/>
-    <w:lsdException w:name="toc 4" w:semiHidden="1" w:uiPriority="39" w:unhideWhenUsed="1"/>
-    <w:lsdException w:name="toc 5" w:semiHidden="1" w:uiPriority="39" w:unhideWhenUsed="1"/>
-    <w:lsdException w:name="toc 6" w:semiHidden="1" w:uiPriority="39" w:unhideWhenUsed="1"/>
-    <w:lsdException w:name="toc 7" w:semiHidden="1" w:uiPriority="39" w:unhideWhenUsed="1"/>
-    <w:lsdException w:name="toc 8" w:semiHidden="1" w:uiPriority="39" w:unhideWhenUsed="1"/>
-    <w:lsdException w:name="toc 9" w:semiHidden="1" w:uiPriority="39" w:unhideWhenUsed="1"/>
-    <w:lsdException w:name="Normal Indent" w:semiHidden="1" w:unhideWhenUsed="1"/>
-    <w:lsdException w:name="footnote text" w:semiHidden="1" w:unhideWhenUsed="1"/>
-    <w:lsdException w:name="annotation text" w:semiHidden="1" w:unhideWhenUsed="1"/>
-    <w:lsdException w:name="header" w:semiHidden="1" w:unhideWhenUsed="1"/>
-    <w:lsdException w:name="footer" w:semiHidden="1" w:unhideWhenUsed="1"/>
-    <w:lsdException w:name="index heading" w:semiHidden="1" w:unhideWhenUsed="1"/>
-    <w:lsdException w:name="caption" w:semiHidden="1" w:uiPriority="35" w:unhideWhenUsed="1" w:qFormat="1"/>
-    <w:lsdException w:name="table of figures" w:semiHidden="1" w:unhideWhenUsed="1"/>
-    <w:lsdException w:name="envelope address" w:semiHidden="1" w:unhideWhenUsed="1"/>
-    <w:lsdException w:name="envelope return" w:semiHidden="1" w:unhideWhenUsed="1"/>
-    <w:lsdException w:name="footnote reference" w:semiHidden="1" w:unhideWhenUsed="1"/>
-    <w:lsdException w:name="annotation reference" w:semiHidden="1" w:unhideWhenUsed="1"/>
-    <w:lsdException w:name="line number" w:semiHidden="1" w:unhideWhenUsed="1"/>
-    <w:lsdException w:name="page number" w:semiHidden="1" w:unhideWhenUsed="1"/>
-    <w:lsdException w:name="endnote reference" w:semiHidden="1" w:unhideWhenUsed="1"/>
-    <w:lsdException w:name="endnote text" w:semiHidden="1" w:unhideWhenUsed="1"/>
-    <w:lsdException w:name="table of authorities" w:semiHidden="1" w:unhideWhenUsed="1"/>
-    <w:lsdException w:name="macro" w:semiHidden="1" w:unhideWhenUsed="1"/>
-    <w:lsdException w:name="toa heading" w:semiHidden="1" w:unhideWhenUsed="1"/>
-    <w:lsdException w:name="List" w:semiHidden="1" w:unhideWhenUsed="1"/>
-    <w:lsdException w:name="List Bullet" w:semiHidden="1" w:unhideWhenUsed="1"/>
-    <w:lsdException w:name="List Number" w:semiHidden="1" w:unhideWhenUsed="1"/>
-    <w:lsdException w:name="List 2" w:semiHidden="1" w:unhideWhenUsed="1"/>
-    <w:lsdException w:name="List 3" w:semiHidden="1" w:unhideWhenUsed="1"/>
-    <w:lsdException w:name="List 4" w:semiHidden="1" w:unhideWhenUsed="1"/>
-    <w:lsdException w:name="List 5" w:semiHidden="1" w:unhideWhenUsed="1"/>
-    <w:lsdException w:name="List Bullet 2" w:semiHidden="1" w:unhideWhenUsed="1"/>
-    <w:lsdException w:name="List Bullet 3" w:semiHidden="1" w:unhideWhenUsed="1"/>
-    <w:lsdException w:name="List Bullet 4" w:semiHidden="1" w:unhideWhenUsed="1"/>
-    <w:lsdException w:name="List Bullet 5" w:semiHidden="1" w:unhideWhenUsed="1"/>
-    <w:lsdException w:name="List Number 2" w:semiHidden="1" w:unhideWhenUsed="1"/>
-    <w:lsdException w:name="List Number 3" w:semiHidden="1" w:unhideWhenUsed="1"/>
-    <w:lsdException w:name="List Number 4" w:semiHidden="1" w:unhideWhenUsed="1"/>
-    <w:lsdException w:name="List Number 5" w:semiHidden="1" w:unhideWhenUsed="1"/>
-    <w:lsdException w:name="Title" w:uiPriority="10" w:qFormat="1"/>
-    <w:lsdException w:name="Closing" w:semiHidden="1" w:unhideWhenUsed="1"/>
-    <w:lsdException w:name="Signature" w:semiHidden="1" w:unhideWhenUsed="1"/>
-    <w:lsdException w:name="Default Paragraph Font" w:semiHidden="1" w:uiPriority="1" w:unhideWhenUsed="1"/>
-    <w:lsdException w:name="Body Text" w:semiHidden="1" w:unhideWhenUsed="1"/>
-    <w:lsdException w:name="Body Text Indent" w:semiHidden="1" w:unhideWhenUsed="1"/>
-    <w:lsdException w:name="List Continue" w:semiHidden="1" w:unhideWhenUsed="1"/>
-    <w:lsdException w:name="List Continue 2" w:semiHidden="1" w:unhideWhenUsed="1"/>
-    <w:lsdException w:name="List Continue 3" w:semiHidden="1" w:unhideWhenUsed="1"/>
-    <w:lsdException w:name="List Continue 4" w:semiHidden="1" w:unhideWhenUsed="1"/>
-    <w:lsdException w:name="List Continue 5" w:semiHidden="1" w:unhideWhenUsed="1"/>
-    <w:lsdException w:name="Message Header" w:semiHidden="1" w:unhideWhenUsed="1"/>
-    <w:lsdException w:name="Subtitle" w:uiPriority="11" w:qFormat="1"/>
-    <w:lsdException w:name="Salutation" w:semiHidden="1" w:unhideWhenUsed="1"/>
-    <w:lsdException w:name="Date" w:semiHidden="1" w:unhideWhenUsed="1"/>
-    <w:lsdException w:name="Body Text First Indent" w:semiHidden="1" w:unhideWhenUsed="1"/>
-    <w:lsdException w:name="Body Text First Indent 2" w:semiHidden="1" w:unhideWhenUsed="1"/>
-    <w:lsdException w:name="Note Heading" w:semiHidden="1" w:unhideWhenUsed="1"/>
-    <w:lsdException w:name="Body Text 2" w:semiHidden="1" w:unhideWhenUsed="1"/>
-    <w:lsdException w:name="Body Text 3" w:semiHidden="1" w:unhideWhenUsed="1"/>
-    <w:lsdException w:name="Body Text Indent 2" w:semiHidden="1" w:unhideWhenUsed="1"/>
-    <w:lsdException w:name="Body Text Indent 3" w:semiHidden="1" w:unhideWhenUsed="1"/>
-    <w:lsdException w:name="Block Text" w:semiHidden="1" w:unhideWhenUsed="1"/>
-    <w:lsdException w:name="Hyperlink" w:semiHidden="1" w:unhideWhenUsed="1"/>
-    <w:lsdException w:name="FollowedHyperlink" w:semiHidden="1" w:unhideWhenUsed="1"/>
-    <w:lsdException w:name="Strong" w:uiPriority="22" w:qFormat="1"/>
-    <w:lsdException w:name="Emphasis" w:uiPriority="20" w:qFormat="1"/>
-    <w:lsdException w:name="Document Map" w:semiHidden="1" w:unhideWhenUsed="1"/>
-    <w:lsdException w:name="Plain Text" w:semiHidden="1" w:unhideWhenUsed="1"/>
-    <w:lsdException w:name="E-mail Signature" w:semiHidden="1" w:unhideWhenUsed="1"/>
-    <w:lsdException w:name="HTML Top of Form" w:semiHidden="1" w:unhideWhenUsed="1"/>
-    <w:lsdException w:name="HTML Bottom of Form" w:semiHidden="1" w:unhideWhenUsed="1"/>
-    <w:lsdException w:name="Normal (Web)" w:semiHidden="1" w:unhideWhenUsed="1"/>
-    <w:lsdException w:name="HTML Acronym" w:semiHidden="1" w:unhideWhenUsed="1"/>
-    <w:lsdException w:name="HTML Address" w:semiHidden="1" w:unhideWhenUsed="1"/>
-    <w:lsdException w:name="HTML Cite" w:semiHidden="1" w:unhideWhenUsed="1"/>
-    <w:lsdException w:name="HTML Code" w:semiHidden="1" w:unhideWhenUsed="1"/>
-    <w:lsdException w:name="HTML Definition" w:semiHidden="1" w:unhideWhenUsed="1"/>
-    <w:lsdException w:name="HTML Keyboard" w:semiHidden="1" w:unhideWhenUsed="1"/>
-    <w:lsdException w:name="HTML Preformatted" w:semiHidden="1" w:unhideWhenUsed="1"/>
-    <w:lsdException w:name="HTML Sample" w:semiHidden="1" w:unhideWhenUsed="1"/>
-    <w:lsdException w:name="HTML Typewriter" w:semiHidden="1" w:unhideWhenUsed="1"/>
-    <w:lsdException w:name="HTML Variable" w:semiHidden="1" w:unhideWhenUsed="1"/>
-    <w:lsdException w:name="Normal Table" w:semiHidden="1" w:unhideWhenUsed="1"/>
-    <w:lsdException w:name="annotation subject" w:semiHidden="1" w:unhideWhenUsed="1"/>
-    <w:lsdException w:name="No List" w:semiHidden="1" w:unhideWhenUsed="1"/>
-    <w:lsdException w:name="Outline List 1" w:semiHidden="1" w:unhideWhenUsed="1"/>
-    <w:lsdException w:name="Outline List 2" w:semiHidden="1" w:unhideWhenUsed="1"/>
-    <w:lsdException w:name="Outline List 3" w:semiHidden="1" w:unhideWhenUsed="1"/>
-    <w:lsdException w:name="Table Simple 1" w:semiHidden="1" w:unhideWhenUsed="1"/>
-    <w:lsdException w:name="Table Simple 2" w:semiHidden="1" w:unhideWhenUsed="1"/>
-    <w:lsdException w:name="Table Simple 3" w:semiHidden="1" w:unhideWhenUsed="1"/>
-    <w:lsdException w:name="Table Classic 1" w:semiHidden="1" w:unhideWhenUsed="1"/>
-    <w:lsdException w:name="Table Classic 2" w:semiHidden="1" w:unhideWhenUsed="1"/>
-    <w:lsdException w:name="Table Classic 3" w:semiHidden="1" w:unhideWhenUsed="1"/>
-    <w:lsdException w:name="Table Classic 4" w:semiHidden="1" w:unhideWhenUsed="1"/>
-    <w:lsdException w:name="Table Colorful 1" w:semiHidden="1" w:unhideWhenUsed="1"/>
-    <w:lsdException w:name="Table Colorful 2" w:semiHidden="1" w:unhideWhenUsed="1"/>
-    <w:lsdException w:name="Table Colorful 3" w:semiHidden="1" w:unhideWhenUsed="1"/>
-    <w:lsdException w:name="Table Columns 1" w:semiHidden="1" w:unhideWhenUsed="1"/>
-    <w:lsdException w:name="Table Columns 2" w:semiHidden="1" w:unhideWhenUsed="1"/>
-    <w:lsdException w:name="Table Columns 3" w:semiHidden="1" w:unhideWhenUsed="1"/>
-    <w:lsdException w:name="Table Columns 4" w:semiHidden="1" w:unhideWhenUsed="1"/>
-    <w:lsdException w:name="Table Columns 5" w:semiHidden="1" w:unhideWhenUsed="1"/>
-    <w:lsdException w:name="Table Grid 1" w:semiHidden="1" w:unhideWhenUsed="1"/>
-    <w:lsdException w:name="Table Grid 2" w:semiHidden="1" w:unhideWhenUsed="1"/>
-    <w:lsdException w:name="Table Grid 3" w:semiHidden="1" w:unhideWhenUsed="1"/>
-    <w:lsdException w:name="Table Grid 4" w:semiHidden="1" w:unhideWhenUsed="1"/>
-    <w:lsdException w:name="Table Grid 5" w:semiHidden="1" w:unhideWhenUsed="1"/>
-    <w:lsdException w:name="Table Grid 6" w:semiHidden="1" w:unhideWhenUsed="1"/>
-    <w:lsdException w:name="Table Grid 7" w:semiHidden="1" w:unhideWhenUsed="1"/>
-    <w:lsdException w:name="Table Grid 8" w:semiHidden="1" w:unhideWhenUsed="1"/>
-    <w:lsdException w:name="Table List 1" w:semiHidden="1" w:unhideWhenUsed="1"/>
-    <w:lsdException w:name="Table List 2" w:semiHidden="1" w:unhideWhenUsed="1"/>
-    <w:lsdException w:name="Table List 3" w:semiHidden="1" w:unhideWhenUsed="1"/>
-    <w:lsdException w:name="Table List 4" w:semiHidden="1" w:unhideWhenUsed="1"/>
-    <w:lsdException w:name="Table List 5" w:semiHidden="1" w:unhideWhenUsed="1"/>
-    <w:lsdException w:name="Table List 6" w:semiHidden="1" w:unhideWhenUsed="1"/>
-    <w:lsdException w:name="Table List 7" w:semiHidden="1" w:unhideWhenUsed="1"/>
-    <w:lsdException w:name="Table List 8" w:semiHidden="1" w:unhideWhenUsed="1"/>
-    <w:lsdException w:name="Table 3D effects 1" w:semiHidden="1" w:unhideWhenUsed="1"/>
-    <w:lsdException w:name="Table 3D effects 2" w:semiHidden="1" w:unhideWhenUsed="1"/>
-    <w:lsdException w:name="Table 3D effects 3" w:semiHidden="1" w:unhideWhenUsed="1"/>
-    <w:lsdException w:name="Table Contemporary" w:semiHidden="1" w:unhideWhenUsed="1"/>
-    <w:lsdException w:name="Table Elegant" w:semiHidden="1" w:unhideWhenUsed="1"/>
-    <w:lsdException w:name="Table Professional" w:semiHidden="1" w:unhideWhenUsed="1"/>
-    <w:lsdException w:name="Table Subtle 1" w:semiHidden="1" w:unhideWhenUsed="1"/>
-    <w:lsdException w:name="Table Subtle 2" w:semiHidden="1" w:unhideWhenUsed="1"/>
-    <w:lsdException w:name="Table Web 1" w:semiHidden="1" w:unhideWhenUsed="1"/>
-    <w:lsdException w:name="Table Web 2" w:semiHidden="1" w:unhideWhenUsed="1"/>
-    <w:lsdException w:name="Table Web 3" w:semiHidden="1" w:unhideWhenUsed="1"/>
-    <w:lsdException w:name="Balloon Text" w:semiHidden="1" w:unhideWhenUsed="1"/>
-    <w:lsdException w:name="Table Grid" w:uiPriority="39"/>
-    <w:lsdException w:name="Table Theme" w:semiHidden="1" w:unhideWhenUsed="1"/>
-    <w:lsdException w:name="Placeholder Text" w:semiHidden="1"/>
-    <w:lsdException w:name="No Spacing" w:uiPriority="1" w:qFormat="1"/>
-    <w:lsdException w:name="Light Shading" w:uiPriority="60"/>
-    <w:lsdException w:name="Light List" w:uiPriority="61"/>
-    <w:lsdException w:name="Light Grid" w:uiPriority="62"/>
-    <w:lsdException w:name="Medium Shading 1" w:uiPriority="63"/>
-    <w:lsdException w:name="Medium Shading 2" w:uiPriority="64"/>
-    <w:lsdException w:name="Medium List 1" w:uiPriority="65"/>
-    <w:lsdException w:name="Medium List 2" w:uiPriority="66"/>
-    <w:lsdException w:name="Medium Grid 1" w:uiPriority="67"/>
-    <w:lsdException w:name="Medium Grid 2" w:uiPriority="68"/>
-    <w:lsdException w:name="Medium Grid 3" w:uiPriority="69"/>
-    <w:lsdException w:name="Dark List" w:uiPriority="70"/>
-    <w:lsdException w:name="Colorful Shading" w:uiPriority="71"/>
-    <w:lsdException w:name="Colorful List" w:uiPriority="72"/>
-    <w:lsdException w:name="Colorful Grid" w:uiPriority="73"/>
-    <w:lsdException w:name="Light Shading Accent 1" w:uiPriority="60"/>
-    <w:lsdException w:name="Light List Accent 1" w:uiPriority="61"/>
-    <w:lsdException w:name="Light Grid Accent 1" w:uiPriority="62"/>
-    <w:lsdException w:name="Medium Shading 1 Accent 1" w:uiPriority="63"/>
-    <w:lsdException w:name="Medium Shading 2 Accent 1" w:uiPriority="64"/>
-    <w:lsdException w:name="Medium List 1 Accent 1" w:uiPriority="65"/>
-    <w:lsdException w:name="Revision" w:semiHidden="1"/>
-    <w:lsdException w:name="List Paragraph" w:uiPriority="34" w:qFormat="1"/>
-    <w:lsdException w:name="Quote" w:uiPriority="29" w:qFormat="1"/>
-    <w:lsdException w:name="Intense Quote" w:uiPriority="30" w:qFormat="1"/>
-    <w:lsdException w:name="Medium List 2 Accent 1" w:uiPriority="66"/>
-    <w:lsdException w:name="Medium Grid 1 Accent 1" w:uiPriority="67"/>
-    <w:lsdException w:name="Medium Grid 2 Accent 1" w:uiPriority="68"/>
-    <w:lsdException w:name="Medium Grid 3 Accent 1" w:uiPriority="69"/>
-    <w:lsdException w:name="Dark List Accent 1" w:uiPriority="70"/>
-    <w:lsdException w:name="Colorful Shading Accent 1" w:uiPriority="71"/>
-    <w:lsdException w:name="Colorful List Accent 1" w:uiPriority="72"/>
-    <w:lsdException w:name="Colorful Grid Accent 1" w:uiPriority="73"/>
-    <w:lsdException w:name="Light Shading Accent 2" w:uiPriority="60"/>
-    <w:lsdException w:name="Light List Accent 2" w:uiPriority="61"/>
-    <w:lsdException w:name="Light Grid Accent 2" w:uiPriority="62"/>
-    <w:lsdException w:name="Medium Shading 1 Accent 2" w:uiPriority="63"/>
-    <w:lsdException w:name="Medium Shading 2 Accent 2" w:uiPriority="64"/>
-    <w:lsdException w:name="Medium List 1 Accent 2" w:uiPriority="65"/>
-    <w:lsdException w:name="Medium List 2 Accent 2" w:uiPriority="66"/>
-    <w:lsdException w:name="Medium Grid 1 Accent 2" w:uiPriority="67"/>
-    <w:lsdException w:name="Medium Grid 2 Accent 2" w:uiPriority="68"/>
-    <w:lsdException w:name="Medium Grid 3 Accent 2" w:uiPriority="69"/>
-    <w:lsdException w:name="Dark List Accent 2" w:uiPriority="70"/>
-    <w:lsdException w:name="Colorful Shading Accent 2" w:uiPriority="71"/>
-    <w:lsdException w:name="Colorful List Accent 2" w:uiPriority="72"/>
-    <w:lsdException w:name="Colorful Grid Accent 2" w:uiPriority="73"/>
-    <w:lsdException w:name="Light Shading Accent 3" w:uiPriority="60"/>
-    <w:lsdException w:name="Light List Accent 3" w:uiPriority="61"/>
-    <w:lsdException w:name="Light Grid Accent 3" w:uiPriority="62"/>
-    <w:lsdException w:name="Medium Shading 1 Accent 3" w:uiPriority="63"/>
-    <w:lsdException w:name="Medium Shading 2 Accent 3" w:uiPriority="64"/>
-    <w:lsdException w:name="Medium List 1 Accent 3" w:uiPriority="65"/>
-    <w:lsdException w:name="Medium List 2 Accent 3" w:uiPriority="66"/>
-    <w:lsdException w:name="Medium Grid 1 Accent 3" w:uiPriority="67"/>
-    <w:lsdException w:name="Medium Grid 2 Accent 3" w:uiPriority="68"/>
-    <w:lsdException w:name="Medium Grid 3 Accent 3" w:uiPriority="69"/>
-    <w:lsdException w:name="Dark List Accent 3" w:uiPriority="70"/>
-    <w:lsdException w:name="Colorful Shading Accent 3" w:uiPriority="71"/>
-    <w:lsdException w:name="Colorful List Accent 3" w:uiPriority="72"/>
-    <w:lsdException w:name="Colorful Grid Accent 3" w:uiPriority="73"/>
-    <w:lsdException w:name="Light Shading Accent 4" w:uiPriority="60"/>
-    <w:lsdException w:name="Light List Accent 4" w:uiPriority="61"/>
-    <w:lsdException w:name="Light Grid Accent 4" w:uiPriority="62"/>
-    <w:lsdException w:name="Medium Shading 1 Accent 4" w:uiPriority="63"/>
-    <w:lsdException w:name="Medium Shading 2 Accent 4" w:uiPriority="64"/>
-    <w:lsdException w:name="Medium List 1 Accent 4" w:uiPriority="65"/>
-    <w:lsdException w:name="Medium List 2 Accent 4" w:uiPriority="66"/>
-    <w:lsdException w:name="Medium Grid 1 Accent 4" w:uiPriority="67"/>
-    <w:lsdException w:name="Medium Grid 2 Accent 4" w:uiPriority="68"/>
-    <w:lsdException w:name="Medium Grid 3 Accent 4" w:uiPriority="69"/>
-    <w:lsdException w:name="Dark List Accent 4" w:uiPriority="70"/>
-    <w:lsdException w:name="Colorful Shading Accent 4" w:uiPriority="71"/>
-    <w:lsdException w:name="Colorful List Accent 4" w:uiPriority="72"/>
-    <w:lsdException w:name="Colorful Grid Accent 4" w:uiPriority="73"/>
-    <w:lsdException w:name="Light Shading Accent 5" w:uiPriority="60"/>
-    <w:lsdException w:name="Light List Accent 5" w:uiPriority="61"/>
-    <w:lsdException w:name="Light Grid Accent 5" w:uiPriority="62"/>
-    <w:lsdException w:name="Medium Shading 1 Accent 5" w:uiPriority="63"/>
-    <w:lsdException w:name="Medium Shading 2 Accent 5" w:uiPriority="64"/>
-    <w:lsdException w:name="Medium List 1 Accent 5" w:uiPriority="65"/>
-    <w:lsdException w:name="Medium List 2 Accent 5" w:uiPriority="66"/>
-    <w:lsdException w:name="Medium Grid 1 Accent 5" w:uiPriority="67"/>
-    <w:lsdException w:name="Medium Grid 2 Accent 5" w:uiPriority="68"/>
-    <w:lsdException w:name="Medium Grid 3 Accent 5" w:uiPriority="69"/>
-    <w:lsdException w:name="Dark List Accent 5" w:uiPriority="70"/>
-    <w:lsdException w:name="Colorful Shading Accent 5" w:uiPriority="71"/>
-    <w:lsdException w:name="Colorful List Accent 5" w:uiPriority="72"/>
-    <w:lsdException w:name="Colorful Grid Accent 5" w:uiPriority="73"/>
-    <w:lsdException w:name="Light Shading Accent 6" w:uiPriority="60"/>
-    <w:lsdException w:name="Light List Accent 6" w:uiPriority="61"/>
-    <w:lsdException w:name="Light Grid Accent 6" w:uiPriority="62"/>
-    <w:lsdException w:name="Medium Shading 1 Accent 6" w:uiPriority="63"/>
-    <w:lsdException w:name="Medium Shading 2 Accent 6" w:uiPriority="64"/>
-    <w:lsdException w:name="Medium List 1 Accent 6" w:uiPriority="65"/>
-    <w:lsdException w:name="Medium List 2 Accent 6" w:uiPriority="66"/>
-    <w:lsdException w:name="Medium Grid 1 Accent 6" w:uiPriority="67"/>
-    <w:lsdException w:name="Medium Grid 2 Accent 6" w:uiPriority="68"/>
-    <w:lsdException w:name="Medium Grid 3 Accent 6" w:uiPriority="69"/>
-    <w:lsdException w:name="Dark List Accent 6" w:uiPriority="70"/>
-    <w:lsdException w:name="Colorful Shading Accent 6" w:uiPriority="71"/>
-    <w:lsdException w:name="Colorful List Accent 6" w:uiPriority="72"/>
-    <w:lsdException w:name="Colorful Grid Accent 6" w:uiPriority="73"/>
-    <w:lsdException w:name="Subtle Emphasis" w:uiPriority="19" w:qFormat="1"/>
-    <w:lsdException w:name="Intense Emphasis" w:uiPriority="21" w:qFormat="1"/>
-    <w:lsdException w:name="Subtle Reference" w:uiPriority="31" w:qFormat="1"/>
-    <w:lsdException w:name="Intense Reference" w:uiPriority="32" w:qFormat="1"/>
-    <w:lsdException w:name="Book Title" w:uiPriority="33" w:qFormat="1"/>
-    <w:lsdException w:name="Bibliography" w:semiHidden="1" w:uiPriority="37" w:unhideWhenUsed="1"/>
-    <w:lsdException w:name="TOC Heading" w:semiHidden="1" w:uiPriority="39" w:unhideWhenUsed="1" w:qFormat="1"/>
-    <w:lsdException w:name="Plain Table 1" w:uiPriority="41"/>
-    <w:lsdException w:name="Plain Table 2" w:uiPriority="42"/>
-    <w:lsdException w:name="Plain Table 3" w:uiPriority="43"/>
-    <w:lsdException w:name="Plain Table 4" w:uiPriority="44"/>
-    <w:lsdException w:name="Plain Table 5" w:uiPriority="45"/>
-    <w:lsdException w:name="Grid Table Light" w:uiPriority="40"/>
-    <w:lsdException w:name="Grid Table 1 Light" w:uiPriority="46"/>
-    <w:lsdException w:name="Grid Table 2" w:uiPriority="47"/>
-    <w:lsdException w:name="Grid Table 3" w:uiPriority="48"/>
-    <w:lsdException w:name="Grid Table 4" w:uiPriority="49"/>
-    <w:lsdException w:name="Grid Table 5 Dark" w:uiPriority="50"/>
-    <w:lsdException w:name="Grid Table 6 Colorful" w:uiPriority="51"/>
-    <w:lsdException w:name="Grid Table 7 Colorful" w:uiPriority="52"/>
-    <w:lsdException w:name="Grid Table 1 Light Accent 1" w:uiPriority="46"/>
-    <w:lsdException w:name="Grid Table 2 Accent 1" w:uiPriority="47"/>
-    <w:lsdException w:name="Grid Table 3 Accent 1" w:uiPriority="48"/>
-    <w:lsdException w:name="Grid Table 4 Accent 1" w:uiPriority="49"/>
-    <w:lsdException w:name="Grid Table 5 Dark Accent 1" w:uiPriority="50"/>
-    <w:lsdException w:name="Grid Table 6 Colorful Accent 1" w:uiPriority="51"/>
-    <w:lsdException w:name="Grid Table 7 Colorful Accent 1" w:uiPriority="52"/>
-    <w:lsdException w:name="Grid Table 1 Light Accent 2" w:uiPriority="46"/>
-    <w:lsdException w:name="Grid Table 2 Accent 2" w:uiPriority="47"/>
-    <w:lsdException w:name="Grid Table 3 Accent 2" w:uiPriority="48"/>
-    <w:lsdException w:name="Grid Table 4 Accent 2" w:uiPriority="49"/>
-    <w:lsdException w:name="Grid Table 5 Dark Accent 2" w:uiPriority="50"/>
-    <w:lsdException w:name="Grid Table 6 Colorful Accent 2" w:uiPriority="51"/>
-    <w:lsdException w:name="Grid Table 7 Colorful Accent 2" w:uiPriority="52"/>
-    <w:lsdException w:name="Grid Table 1 Light Accent 3" w:uiPriority="46"/>
-    <w:lsdException w:name="Grid Table 2 Accent 3" w:uiPriority="47"/>
-    <w:lsdException w:name="Grid Table 3 Accent 3" w:uiPriority="48"/>
-    <w:lsdException w:name="Grid Table 4 Accent 3" w:uiPriority="49"/>
-    <w:lsdException w:name="Grid Table 5 Dark Accent 3" w:uiPriority="50"/>
-    <w:lsdException w:name="Grid Table 6 Colorful Accent 3" w:uiPriority="51"/>
-    <w:lsdException w:name="Grid Table 7 Colorful Accent 3" w:uiPriority="52"/>
-    <w:lsdException w:name="Grid Table 1 Light Accent 4" w:uiPriority="46"/>
-    <w:lsdException w:name="Grid Table 2 Accent 4" w:uiPriority="47"/>
-    <w:lsdException w:name="Grid Table 3 Accent 4" w:uiPriority="48"/>
-    <w:lsdException w:name="Grid Table 4 Accent 4" w:uiPriority="49"/>
-    <w:lsdException w:name="Grid Table 5 Dark Accent 4" w:uiPriority="50"/>
-    <w:lsdException w:name="Grid Table 6 Colorful Accent 4" w:uiPriority="51"/>
-    <w:lsdException w:name="Grid Table 7 Colorful Accent 4" w:uiPriority="52"/>
-    <w:lsdException w:name="Grid Table 1 Light Accent 5" w:uiPriority="46"/>
-    <w:lsdException w:name="Grid Table 2 Accent 5" w:uiPriority="47"/>
-    <w:lsdException w:name="Grid Table 3 Accent 5" w:uiPriority="48"/>
-    <w:lsdException w:name="Grid Table 4 Accent 5" w:uiPriority="49"/>
-    <w:lsdException w:name="Grid Table 5 Dark Accent 5" w:uiPriority="50"/>
-    <w:lsdException w:name="Grid Table 6 Colorful Accent 5" w:uiPriority="51"/>
-    <w:lsdException w:name="Grid Table 7 Colorful Accent 5" w:uiPriority="52"/>
-    <w:lsdException w:name="Grid Table 1 Light Accent 6" w:uiPriority="46"/>
-    <w:lsdException w:name="Grid Table 2 Accent 6" w:uiPriority="47"/>
-    <w:lsdException w:name="Grid Table 3 Accent 6" w:uiPriority="48"/>
-    <w:lsdException w:name="Grid Table 4 Accent 6" w:uiPriority="49"/>
-    <w:lsdException w:name="Grid Table 5 Dark Accent 6" w:uiPriority="50"/>
-    <w:lsdException w:name="Grid Table 6 Colorful Accent 6" w:uiPriority="51"/>
-    <w:lsdException w:name="Grid Table 7 Colorful Accent 6" w:uiPriority="52"/>
-    <w:lsdException w:name="List Table 1 Light" w:uiPriority="46"/>
-    <w:lsdException w:name="List Table 2" w:uiPriority="47"/>
-    <w:lsdException w:name="List Table 3" w:uiPriority="48"/>
-    <w:lsdException w:name="List Table 4" w:uiPriority="49"/>
-    <w:lsdException w:name="List Table 5 Dark" w:uiPriority="50"/>
-    <w:lsdException w:name="List Table 6 Colorful" w:uiPriority="51"/>
-    <w:lsdException w:name="List Table 7 Colorful" w:uiPriority="52"/>
-    <w:lsdException w:name="List Table 1 Light Accent 1" w:uiPriority="46"/>
-    <w:lsdException w:name="List Table 2 Accent 1" w:uiPriority="47"/>
-    <w:lsdException w:name="List Table 3 Accent 1" w:uiPriority="48"/>
-    <w:lsdException w:name="List Table 4 Accent 1" w:uiPriority="49"/>
-    <w:lsdException w:name="List Table 5 Dark Accent 1" w:uiPriority="50"/>
-    <w:lsdException w:name="List Table 6 Colorful Accent 1" w:uiPriority="51"/>
-    <w:lsdException w:name="List Table 7 Colorful Accent 1" w:uiPriority="52"/>
-    <w:lsdException w:name="List Table 1 Light Accent 2" w:uiPriority="46"/>
-    <w:lsdException w:name="List Table 2 Accent 2" w:uiPriority="47"/>
-    <w:lsdException w:name="List Table 3 Accent 2" w:uiPriority="48"/>
-    <w:lsdException w:name="List Table 4 Accent 2" w:uiPriority="49"/>
-    <w:lsdException w:name="List Table 5 Dark Accent 2" w:uiPriority="50"/>
-    <w:lsdException w:name="List Table 6 Colorful Accent 2" w:uiPriority="51"/>
-    <w:lsdException w:name="List Table 7 Colorful Accent 2" w:uiPriority="52"/>
-    <w:lsdException w:name="List Table 1 Light Accent 3" w:uiPriority="46"/>
-    <w:lsdException w:name="List Table 2 Accent 3" w:uiPriority="47"/>
-    <w:lsdException w:name="List Table 3 Accent 3" w:uiPriority="48"/>
-    <w:lsdException w:name="List Table 4 Accent 3" w:uiPriority="49"/>
-    <w:lsdException w:name="List Table 5 Dark Accent 3" w:uiPriority="50"/>
-    <w:lsdException w:name="List Table 6 Colorful Accent 3" w:uiPriority="51"/>
-    <w:lsdException w:name="List Table 7 Colorful Accent 3" w:uiPriority="52"/>
-    <w:lsdException w:name="List Table 1 Light Accent 4" w:uiPriority="46"/>
-    <w:lsdException w:name="List Table 2 Accent 4" w:uiPriority="47"/>
-    <w:lsdException w:name="List Table 3 Accent 4" w:uiPriority="48"/>
-    <w:lsdException w:name="List Table 4 Accent 4" w:uiPriority="49"/>
-    <w:lsdException w:name="List Table 5 Dark Accent 4" w:uiPriority="50"/>
-    <w:lsdException w:name="List Table 6 Colorful Accent 4" w:uiPriority="51"/>
-    <w:lsdException w:name="List Table 7 Colorful Accent 4" w:uiPriority="52"/>
-    <w:lsdException w:name="List Table 1 Light Accent 5" w:uiPriority="46"/>
-    <w:lsdException w:name="List Table 2 Accent 5" w:uiPriority="47"/>
-    <w:lsdException w:name="List Table 3 Accent 5" w:uiPriority="48"/>
-    <w:lsdException w:name="List Table 4 Accent 5" w:uiPriority="49"/>
-    <w:lsdException w:name="List Table 5 Dark Accent 5" w:uiPriority="50"/>
-    <w:lsdException w:name="List Table 6 Colorful Accent 5" w:uiPriority="51"/>
-    <w:lsdException w:name="List Table 7 Colorful Accent 5" w:uiPriority="52"/>
-    <w:lsdException w:name="List Table 1 Light Accent 6" w:uiPriority="46"/>
-    <w:lsdException w:name="List Table 2 Accent 6" w:uiPriority="47"/>
-    <w:lsdException w:name="List Table 3 Accent 6" w:uiPriority="48"/>
-    <w:lsdException w:name="List Table 4 Accent 6" w:uiPriority="49"/>
-    <w:lsdException w:name="List Table 5 Dark Accent 6" w:uiPriority="50"/>
-    <w:lsdException w:name="List Table 6 Colorful Accent 6" w:uiPriority="51"/>
-    <w:lsdException w:name="List Table 7 Colorful Accent 6" w:uiPriority="52"/>
-    <w:lsdException w:name="Mention" w:semiHidden="1" w:unhideWhenUsed="1"/>
-    <w:lsdException w:name="Smart Hyperlink" w:semiHidden="1" w:unhideWhenUsed="1"/>
-    <w:lsdException w:name="Hashtag" w:semiHidden="1" w:unhideWhenUsed="1"/>
-    <w:lsdException w:name="Unresolved Mention" w:semiHidden="1" w:unhideWhenUsed="1"/>
+  <w:latentStyles w:defLockedState="0" w:defUIPriority="99" w:defSemiHidden="1" w:defUnhideWhenUsed="1" w:defQFormat="0" w:count="267">
+    <w:lsdException w:name="Normal" w:semiHidden="0" w:uiPriority="0" w:unhideWhenUsed="0" w:qFormat="1"/>
+    <w:lsdException w:name="heading 1" w:semiHidden="0" w:uiPriority="9" w:unhideWhenUsed="0" w:qFormat="1"/>
+    <w:lsdException w:name="heading 2" w:uiPriority="9" w:qFormat="1"/>
+    <w:lsdException w:name="heading 3" w:uiPriority="9" w:qFormat="1"/>
+    <w:lsdException w:name="heading 4" w:uiPriority="9" w:qFormat="1"/>
+    <w:lsdException w:name="heading 5" w:uiPriority="9" w:qFormat="1"/>
+    <w:lsdException w:name="heading 6" w:uiPriority="9" w:qFormat="1"/>
+    <w:lsdException w:name="heading 7" w:uiPriority="9" w:qFormat="1"/>
+    <w:lsdException w:name="heading 8" w:uiPriority="9" w:qFormat="1"/>
+    <w:lsdException w:name="heading 9" w:uiPriority="9" w:qFormat="1"/>
+    <w:lsdException w:name="toc 1" w:uiPriority="39"/>
+    <w:lsdException w:name="toc 2" w:uiPriority="39"/>
+    <w:lsdException w:name="toc 3" w:uiPriority="39"/>
+    <w:lsdException w:name="toc 4" w:uiPriority="39"/>
+    <w:lsdException w:name="toc 5" w:uiPriority="39"/>
+    <w:lsdException w:name="toc 6" w:uiPriority="39"/>
+    <w:lsdException w:name="toc 7" w:uiPriority="39"/>
+    <w:lsdException w:name="toc 8" w:uiPriority="39"/>
+    <w:lsdException w:name="toc 9" w:uiPriority="39"/>
+    <w:lsdException w:name="caption" w:uiPriority="35" w:qFormat="1"/>
+    <w:lsdException w:name="Title" w:semiHidden="0" w:uiPriority="10" w:unhideWhenUsed="0" w:qFormat="1"/>
+    <w:lsdException w:name="Default Paragraph Font" w:uiPriority="1"/>
+    <w:lsdException w:name="Subtitle" w:semiHidden="0" w:uiPriority="11" w:unhideWhenUsed="0" w:qFormat="1"/>
+    <w:lsdException w:name="Strong" w:semiHidden="0" w:uiPriority="22" w:unhideWhenUsed="0" w:qFormat="1"/>
+    <w:lsdException w:name="Emphasis" w:semiHidden="0" w:uiPriority="20" w:unhideWhenUsed="0" w:qFormat="1"/>
+    <w:lsdException w:name="Table Grid" w:semiHidden="0" w:uiPriority="39" w:unhideWhenUsed="0"/>
+    <w:lsdException w:name="Placeholder Text" w:unhideWhenUsed="0"/>
+    <w:lsdException w:name="No Spacing" w:semiHidden="0" w:uiPriority="1" w:unhideWhenUsed="0" w:qFormat="1"/>
+    <w:lsdException w:name="Light Shading" w:semiHidden="0" w:uiPriority="60" w:unhideWhenUsed="0"/>
+    <w:lsdException w:name="Light List" w:semiHidden="0" w:uiPriority="61" w:unhideWhenUsed="0"/>
+    <w:lsdException w:name="Light Grid" w:semiHidden="0" w:uiPriority="62" w:unhideWhenUsed="0"/>
+    <w:lsdException w:name="Medium Shading 1" w:semiHidden="0" w:uiPriority="63" w:unhideWhenUsed="0"/>
+    <w:lsdException w:name="Medium Shading 2" w:semiHidden="0" w:uiPriority="64" w:unhideWhenUsed="0"/>
+    <w:lsdException w:name="Medium List 1" w:semiHidden="0" w:uiPriority="65" w:unhideWhenUsed="0"/>
+    <w:lsdException w:name="Medium List 2" w:semiHidden="0" w:uiPriority="66" w:unhideWhenUsed="0"/>
+    <w:lsdException w:name="Medium Grid 1" w:semiHidden="0" w:uiPriority="67" w:unhideWhenUsed="0"/>
+    <w:lsdException w:name="Medium Grid 2" w:semiHidden="0" w:uiPriority="68" w:unhideWhenUsed="0"/>
+    <w:lsdException w:name="Medium Grid 3" w:semiHidden="0" w:uiPriority="69" w:unhideWhenUsed="0"/>
+    <w:lsdException w:name="Dark List" w:semiHidden="0" w:uiPriority="70" w:unhideWhenUsed="0"/>
+    <w:lsdException w:name="Colorful Shading" w:semiHidden="0" w:uiPriority="71" w:unhideWhenUsed="0"/>
+    <w:lsdException w:name="Colorful List" w:semiHidden="0" w:uiPriority="72" w:unhideWhenUsed="0"/>
+    <w:lsdException w:name="Colorful Grid" w:semiHidden="0" w:uiPriority="73" w:unhideWhenUsed="0"/>
+    <w:lsdException w:name="Light Shading Accent 1" w:semiHidden="0" w:uiPriority="60" w:unhideWhenUsed="0"/>
+    <w:lsdException w:name="Light List Accent 1" w:semiHidden="0" w:uiPriority="61" w:unhideWhenUsed="0"/>
+    <w:lsdException w:name="Light Grid Accent 1" w:semiHidden="0" w:uiPriority="62" w:unhideWhenUsed="0"/>
+    <w:lsdException w:name="Medium Shading 1 Accent 1" w:semiHidden="0" w:uiPriority="63" w:unhideWhenUsed="0"/>
+    <w:lsdException w:name="Medium Shading 2 Accent 1" w:semiHidden="0" w:uiPriority="64" w:unhideWhenUsed="0"/>
+    <w:lsdException w:name="Medium List 1 Accent 1" w:semiHidden="0" w:uiPriority="65" w:unhideWhenUsed="0"/>
+    <w:lsdException w:name="Revision" w:unhideWhenUsed="0"/>
+    <w:lsdException w:name="List Paragraph" w:semiHidden="0" w:uiPriority="34" w:unhideWhenUsed="0" w:qFormat="1"/>
+    <w:lsdException w:name="Quote" w:semiHidden="0" w:uiPriority="29" w:unhideWhenUsed="0" w:qFormat="1"/>
+    <w:lsdException w:name="Intense Quote" w:semiHidden="0" w:uiPriority="30" w:unhideWhenUsed="0" w:qFormat="1"/>
+    <w:lsdException w:name="Medium List 2 Accent 1" w:semiHidden="0" w:uiPriority="66" w:unhideWhenUsed="0"/>
+    <w:lsdException w:name="Medium Grid 1 Accent 1" w:semiHidden="0" w:uiPriority="67" w:unhideWhenUsed="0"/>
+    <w:lsdException w:name="Medium Grid 2 Accent 1" w:semiHidden="0" w:uiPriority="68" w:unhideWhenUsed="0"/>
+    <w:lsdException w:name="Medium Grid 3 Accent 1" w:semiHidden="0" w:uiPriority="69" w:unhideWhenUsed="0"/>
+    <w:lsdException w:name="Dark List Accent 1" w:semiHidden="0" w:uiPriority="70" w:unhideWhenUsed="0"/>
+    <w:lsdException w:name="Colorful Shading Accent 1" w:semiHidden="0" w:uiPriority="71" w:unhideWhenUsed="0"/>
+    <w:lsdException w:name="Colorful List Accent 1" w:semiHidden="0" w:uiPriority="72" w:unhideWhenUsed="0"/>
+    <w:lsdException w:name="Colorful Grid Accent 1" w:semiHidden="0" w:uiPriority="73" w:unhideWhenUsed="0"/>
+    <w:lsdException w:name="Light Shading Accent 2" w:semiHidden="0" w:uiPriority="60" w:unhideWhenUsed="0"/>
+    <w:lsdException w:name="Light List Accent 2" w:semiHidden="0" w:uiPriority="61" w:unhideWhenUsed="0"/>
+    <w:lsdException w:name="Light Grid Accent 2" w:semiHidden="0" w:uiPriority="62" w:unhideWhenUsed="0"/>
+    <w:lsdException w:name="Medium Shading 1 Accent 2" w:semiHidden="0" w:uiPriority="63" w:unhideWhenUsed="0"/>
+    <w:lsdException w:name="Medium Shading 2 Accent 2" w:semiHidden="0" w:uiPriority="64" w:unhideWhenUsed="0"/>
+    <w:lsdException w:name="Medium List 1 Accent 2" w:semiHidden="0" w:uiPriority="65" w:unhideWhenUsed="0"/>
+    <w:lsdException w:name="Medium List 2 Accent 2" w:semiHidden="0" w:uiPriority="66" w:unhideWhenUsed="0"/>
+    <w:lsdException w:name="Medium Grid 1 Accent 2" w:semiHidden="0" w:uiPriority="67" w:unhideWhenUsed="0"/>
+    <w:lsdException w:name="Medium Grid 2 Accent 2" w:semiHidden="0" w:uiPriority="68" w:unhideWhenUsed="0"/>
+    <w:lsdException w:name="Medium Grid 3 Accent 2" w:semiHidden="0" w:uiPriority="69" w:unhideWhenUsed="0"/>
+    <w:lsdException w:name="Dark List Accent 2" w:semiHidden="0" w:uiPriority="70" w:unhideWhenUsed="0"/>
+    <w:lsdException w:name="Colorful Shading Accent 2" w:semiHidden="0" w:uiPriority="71" w:unhideWhenUsed="0"/>
+    <w:lsdException w:name="Colorful List Accent 2" w:semiHidden="0" w:uiPriority="72" w:unhideWhenUsed="0"/>
+    <w:lsdException w:name="Colorful Grid Accent 2" w:semiHidden="0" w:uiPriority="73" w:unhideWhenUsed="0"/>
+    <w:lsdException w:name="Light Shading Accent 3" w:semiHidden="0" w:uiPriority="60" w:unhideWhenUsed="0"/>
+    <w:lsdException w:name="Light List Accent 3" w:semiHidden="0" w:uiPriority="61" w:unhideWhenUsed="0"/>
+    <w:lsdException w:name="Light Grid Accent 3" w:semiHidden="0" w:uiPriority="62" w:unhideWhenUsed="0"/>
+    <w:lsdException w:name="Medium Shading 1 Accent 3" w:semiHidden="0" w:uiPriority="63" w:unhideWhenUsed="0"/>
+    <w:lsdException w:name="Medium Shading 2 Accent 3" w:semiHidden="0" w:uiPriority="64" w:unhideWhenUsed="0"/>
+    <w:lsdException w:name="Medium List 1 Accent 3" w:semiHidden="0" w:uiPriority="65" w:unhideWhenUsed="0"/>
+    <w:lsdException w:name="Medium List 2 Accent 3" w:semiHidden="0" w:uiPriority="66" w:unhideWhenUsed="0"/>
+    <w:lsdException w:name="Medium Grid 1 Accent 3" w:semiHidden="0" w:uiPriority="67" w:unhideWhenUsed="0"/>
+    <w:lsdException w:name="Medium Grid 2 Accent 3" w:semiHidden="0" w:uiPriority="68" w:unhideWhenUsed="0"/>
+    <w:lsdException w:name="Medium Grid 3 Accent 3" w:semiHidden="0" w:uiPriority="69" w:unhideWhenUsed="0"/>
+    <w:lsdException w:name="Dark List Accent 3" w:semiHidden="0" w:uiPriority="70" w:unhideWhenUsed="0"/>
+    <w:lsdException w:name="Colorful Shading Accent 3" w:semiHidden="0" w:uiPriority="71" w:unhideWhenUsed="0"/>
+    <w:lsdException w:name="Colorful List Accent 3" w:semiHidden="0" w:uiPriority="72" w:unhideWhenUsed="0"/>
+    <w:lsdException w:name="Colorful Grid Accent 3" w:semiHidden="0" w:uiPriority="73" w:unhideWhenUsed="0"/>
+    <w:lsdException w:name="Light Shading Accent 4" w:semiHidden="0" w:uiPriority="60" w:unhideWhenUsed="0"/>
+    <w:lsdException w:name="Light List Accent 4" w:semiHidden="0" w:uiPriority="61" w:unhideWhenUsed="0"/>
+    <w:lsdException w:name="Light Grid Accent 4" w:semiHidden="0" w:uiPriority="62" w:unhideWhenUsed="0"/>
+    <w:lsdException w:name="Medium Shading 1 Accent 4" w:semiHidden="0" w:uiPriority="63" w:unhideWhenUsed="0"/>
+    <w:lsdException w:name="Medium Shading 2 Accent 4" w:semiHidden="0" w:uiPriority="64" w:unhideWhenUsed="0"/>
+    <w:lsdException w:name="Medium List 1 Accent 4" w:semiHidden="0" w:uiPriority="65" w:unhideWhenUsed="0"/>
+    <w:lsdException w:name="Medium List 2 Accent 4" w:semiHidden="0" w:uiPriority="66" w:unhideWhenUsed="0"/>
+    <w:lsdException w:name="Medium Grid 1 Accent 4" w:semiHidden="0" w:uiPriority="67" w:unhideWhenUsed="0"/>
+    <w:lsdException w:name="Medium Grid 2 Accent 4" w:semiHidden="0" w:uiPriority="68" w:unhideWhenUsed="0"/>
+    <w:lsdException w:name="Medium Grid 3 Accent 4" w:semiHidden="0" w:uiPriority="69" w:unhideWhenUsed="0"/>
+    <w:lsdException w:name="Dark List Accent 4" w:semiHidden="0" w:uiPriority="70" w:unhideWhenUsed="0"/>
+    <w:lsdException w:name="Colorful Shading Accent 4" w:semiHidden="0" w:uiPriority="71" w:unhideWhenUsed="0"/>
+    <w:lsdException w:name="Colorful List Accent 4" w:semiHidden="0" w:uiPriority="72" w:unhideWhenUsed="0"/>
+    <w:lsdException w:name="Colorful Grid Accent 4" w:semiHidden="0" w:uiPriority="73" w:unhideWhenUsed="0"/>
+    <w:lsdException w:name="Light Shading Accent 5" w:semiHidden="0" w:uiPriority="60" w:unhideWhenUsed="0"/>
+    <w:lsdException w:name="Light List Accent 5" w:semiHidden="0" w:uiPriority="61" w:unhideWhenUsed="0"/>
+    <w:lsdException w:name="Light Grid Accent 5" w:semiHidden="0" w:uiPriority="62" w:unhideWhenUsed="0"/>
+    <w:lsdException w:name="Medium Shading 1 Accent 5" w:semiHidden="0" w:uiPriority="63" w:unhideWhenUsed="0"/>
+    <w:lsdException w:name="Medium Shading 2 Accent 5" w:semiHidden="0" w:uiPriority="64" w:unhideWhenUsed="0"/>
+    <w:lsdException w:name="Medium List 1 Accent 5" w:semiHidden="0" w:uiPriority="65" w:unhideWhenUsed="0"/>
+    <w:lsdException w:name="Medium List 2 Accent 5" w:semiHidden="0" w:uiPriority="66" w:unhideWhenUsed="0"/>
+    <w:lsdException w:name="Medium Grid 1 Accent 5" w:semiHidden="0" w:uiPriority="67" w:unhideWhenUsed="0"/>
+    <w:lsdException w:name="Medium Grid 2 Accent 5" w:semiHidden="0" w:uiPriority="68" w:unhideWhenUsed="0"/>
+    <w:lsdException w:name="Medium Grid 3 Accent 5" w:semiHidden="0" w:uiPriority="69" w:unhideWhenUsed="0"/>
+    <w:lsdException w:name="Dark List Accent 5" w:semiHidden="0" w:uiPriority="70" w:unhideWhenUsed="0"/>
+    <w:lsdException w:name="Colorful Shading Accent 5" w:semiHidden="0" w:uiPriority="71" w:unhideWhenUsed="0"/>
+    <w:lsdException w:name="Colorful List Accent 5" w:semiHidden="0" w:uiPriority="72" w:unhideWhenUsed="0"/>
+    <w:lsdException w:name="Colorful Grid Accent 5" w:semiHidden="0" w:uiPriority="73" w:unhideWhenUsed="0"/>
+    <w:lsdException w:name="Light Shading Accent 6" w:semiHidden="0" w:uiPriority="60" w:unhideWhenUsed="0"/>
+    <w:lsdException w:name="Light List Accent 6" w:semiHidden="0" w:uiPriority="61" w:unhideWhenUsed="0"/>
+    <w:lsdException w:name="Light Grid Accent 6" w:semiHidden="0" w:uiPriority="62" w:unhideWhenUsed="0"/>
+    <w:lsdException w:name="Medium Shading 1 Accent 6" w:semiHidden="0" w:uiPriority="63" w:unhideWhenUsed="0"/>
+    <w:lsdException w:name="Medium Shading 2 Accent 6" w:semiHidden="0" w:uiPriority="64" w:unhideWhenUsed="0"/>
+    <w:lsdException w:name="Medium List 1 Accent 6" w:semiHidden="0" w:uiPriority="65" w:unhideWhenUsed="0"/>
+    <w:lsdException w:name="Medium List 2 Accent 6" w:semiHidden="0" w:uiPriority="66" w:unhideWhenUsed="0"/>
+    <w:lsdException w:name="Medium Grid 1 Accent 6" w:semiHidden="0" w:uiPriority="67" w:unhideWhenUsed="0"/>
+    <w:lsdException w:name="Medium Grid 2 Accent 6" w:semiHidden="0" w:uiPriority="68" w:unhideWhenUsed="0"/>
+    <w:lsdException w:name="Medium Grid 3 Accent 6" w:semiHidden="0" w:uiPriority="69" w:unhideWhenUsed="0"/>
+    <w:lsdException w:name="Dark List Accent 6" w:semiHidden="0" w:uiPriority="70" w:unhideWhenUsed="0"/>
+    <w:lsdException w:name="Colorful Shading Accent 6" w:semiHidden="0" w:uiPriority="71" w:unhideWhenUsed="0"/>
+    <w:lsdException w:name="Colorful List Accent 6" w:semiHidden="0" w:uiPriority="72" w:unhideWhenUsed="0"/>
+    <w:lsdException w:name="Colorful Grid Accent 6" w:semiHidden="0" w:uiPriority="73" w:unhideWhenUsed="0"/>
+    <w:lsdException w:name="Subtle Emphasis" w:semiHidden="0" w:uiPriority="19" w:unhideWhenUsed="0" w:qFormat="1"/>
+    <w:lsdException w:name="Intense Emphasis" w:semiHidden="0" w:uiPriority="21" w:unhideWhenUsed="0" w:qFormat="1"/>
+    <w:lsdException w:name="Subtle Reference" w:semiHidden="0" w:uiPriority="31" w:unhideWhenUsed="0" w:qFormat="1"/>
+    <w:lsdException w:name="Intense Reference" w:semiHidden="0" w:uiPriority="32" w:unhideWhenUsed="0" w:qFormat="1"/>
+    <w:lsdException w:name="Book Title" w:semiHidden="0" w:uiPriority="33" w:unhideWhenUsed="0" w:qFormat="1"/>
+    <w:lsdException w:name="Bibliography" w:uiPriority="37"/>
+    <w:lsdException w:name="TOC Heading" w:uiPriority="39" w:qFormat="1"/>
   </w:latentStyles>
   <w:style w:type="paragraph" w:default="1" w:styleId="Normal">
     <w:name w:val="Normal"/>
@@ -6614,6 +5723,7 @@
     <w:uiPriority w:val="99"/>
     <w:semiHidden/>
     <w:unhideWhenUsed/>
+    <w:qFormat/>
     <w:tblPr>
       <w:tblInd w:w="0" w:type="dxa"/>
       <w:tblCellMar>
@@ -6701,6 +5811,7 @@
       <w:spacing w:after="0" w:line="240" w:lineRule="auto"/>
     </w:pPr>
     <w:tblPr>
+      <w:tblInd w:w="0" w:type="dxa"/>
       <w:tblBorders>
         <w:top w:val="single" w:sz="4" w:space="0" w:color="auto"/>
         <w:left w:val="single" w:sz="4" w:space="0" w:color="auto"/>
@@ -6709,6 +5820,12 @@
         <w:insideH w:val="single" w:sz="4" w:space="0" w:color="auto"/>
         <w:insideV w:val="single" w:sz="4" w:space="0" w:color="auto"/>
       </w:tblBorders>
+      <w:tblCellMar>
+        <w:top w:w="0" w:type="dxa"/>
+        <w:left w:w="108" w:type="dxa"/>
+        <w:bottom w:w="0" w:type="dxa"/>
+        <w:right w:w="108" w:type="dxa"/>
+      </w:tblCellMar>
     </w:tblPr>
   </w:style>
   <w:style w:type="paragraph" w:styleId="Listeafsnit">
@@ -6721,6 +5838,102 @@
       <w:ind w:left="720"/>
       <w:contextualSpacing/>
     </w:pPr>
+  </w:style>
+  <w:style w:type="paragraph" w:styleId="Markeringsbobletekst">
+    <w:name w:val="Balloon Text"/>
+    <w:basedOn w:val="Normal"/>
+    <w:link w:val="MarkeringsbobletekstTegn"/>
+    <w:uiPriority w:val="99"/>
+    <w:semiHidden/>
+    <w:unhideWhenUsed/>
+    <w:rsid w:val="00D07522"/>
+    <w:pPr>
+      <w:spacing w:after="0" w:line="240" w:lineRule="auto"/>
+    </w:pPr>
+    <w:rPr>
+      <w:rFonts w:ascii="Tahoma" w:hAnsi="Tahoma" w:cs="Tahoma"/>
+      <w:sz w:val="16"/>
+      <w:szCs w:val="16"/>
+    </w:rPr>
+  </w:style>
+  <w:style w:type="character" w:customStyle="1" w:styleId="MarkeringsbobletekstTegn">
+    <w:name w:val="Markeringsbobletekst Tegn"/>
+    <w:basedOn w:val="Standardskrifttypeiafsnit"/>
+    <w:link w:val="Markeringsbobletekst"/>
+    <w:uiPriority w:val="99"/>
+    <w:semiHidden/>
+    <w:rsid w:val="00D07522"/>
+    <w:rPr>
+      <w:rFonts w:ascii="Tahoma" w:hAnsi="Tahoma" w:cs="Tahoma"/>
+      <w:sz w:val="16"/>
+      <w:szCs w:val="16"/>
+    </w:rPr>
+  </w:style>
+  <w:style w:type="character" w:styleId="Kommentarhenvisning">
+    <w:name w:val="annotation reference"/>
+    <w:basedOn w:val="Standardskrifttypeiafsnit"/>
+    <w:uiPriority w:val="99"/>
+    <w:semiHidden/>
+    <w:unhideWhenUsed/>
+    <w:rsid w:val="00D07522"/>
+    <w:rPr>
+      <w:sz w:val="16"/>
+      <w:szCs w:val="16"/>
+    </w:rPr>
+  </w:style>
+  <w:style w:type="paragraph" w:styleId="Kommentartekst">
+    <w:name w:val="annotation text"/>
+    <w:basedOn w:val="Normal"/>
+    <w:link w:val="KommentartekstTegn"/>
+    <w:uiPriority w:val="99"/>
+    <w:semiHidden/>
+    <w:unhideWhenUsed/>
+    <w:rsid w:val="00D07522"/>
+    <w:pPr>
+      <w:spacing w:line="240" w:lineRule="auto"/>
+    </w:pPr>
+    <w:rPr>
+      <w:sz w:val="20"/>
+      <w:szCs w:val="20"/>
+    </w:rPr>
+  </w:style>
+  <w:style w:type="character" w:customStyle="1" w:styleId="KommentartekstTegn">
+    <w:name w:val="Kommentartekst Tegn"/>
+    <w:basedOn w:val="Standardskrifttypeiafsnit"/>
+    <w:link w:val="Kommentartekst"/>
+    <w:uiPriority w:val="99"/>
+    <w:semiHidden/>
+    <w:rsid w:val="00D07522"/>
+    <w:rPr>
+      <w:sz w:val="20"/>
+      <w:szCs w:val="20"/>
+    </w:rPr>
+  </w:style>
+  <w:style w:type="paragraph" w:styleId="Kommentaremne">
+    <w:name w:val="annotation subject"/>
+    <w:basedOn w:val="Kommentartekst"/>
+    <w:next w:val="Kommentartekst"/>
+    <w:link w:val="KommentaremneTegn"/>
+    <w:uiPriority w:val="99"/>
+    <w:semiHidden/>
+    <w:unhideWhenUsed/>
+    <w:rsid w:val="00D07522"/>
+    <w:rPr>
+      <w:b/>
+      <w:bCs/>
+    </w:rPr>
+  </w:style>
+  <w:style w:type="character" w:customStyle="1" w:styleId="KommentaremneTegn">
+    <w:name w:val="Kommentaremne Tegn"/>
+    <w:basedOn w:val="KommentartekstTegn"/>
+    <w:link w:val="Kommentaremne"/>
+    <w:uiPriority w:val="99"/>
+    <w:semiHidden/>
+    <w:rsid w:val="00D07522"/>
+    <w:rPr>
+      <w:b/>
+      <w:bCs/>
+    </w:rPr>
   </w:style>
 </w:styles>
 </file>
@@ -6768,7 +5981,7 @@
     </a:clrScheme>
     <a:fontScheme name="Kontor">
       <a:majorFont>
-        <a:latin typeface="Calibri Light" panose="020F0302020204030204"/>
+        <a:latin typeface="Calibri Light"/>
         <a:ea typeface=""/>
         <a:cs typeface=""/>
         <a:font script="Jpan" typeface="游ゴシック Light"/>
@@ -6820,7 +6033,7 @@
         <a:font script="Tfng" typeface="Ebrima"/>
       </a:majorFont>
       <a:minorFont>
-        <a:latin typeface="Calibri" panose="020F0502020204030204"/>
+        <a:latin typeface="Calibri"/>
         <a:ea typeface=""/>
         <a:cs typeface=""/>
         <a:font script="Jpan" typeface="游明朝"/>
@@ -7014,7 +6227,7 @@
   <a:extraClrSchemeLst/>
   <a:extLst>
     <a:ext uri="{05A4C25C-085E-4340-85A3-A5531E510DB2}">
-      <thm15:themeFamily xmlns:thm15="http://schemas.microsoft.com/office/thememl/2012/main" name="Office Theme" id="{62F939B6-93AF-4DB8-9C6B-D6C7DFDC589F}" vid="{4A3C46E8-61CC-4603-A589-7422A47A8E4A}"/>
+      <thm15:themeFamily xmlns:thm15="http://schemas.microsoft.com/office/thememl/2012/main" xmlns="" name="Office Theme" id="{62F939B6-93AF-4DB8-9C6B-D6C7DFDC589F}" vid="{4A3C46E8-61CC-4603-A589-7422A47A8E4A}"/>
     </a:ext>
   </a:extLst>
 </a:theme>

</xml_diff>

<commit_message>
Navigationsdiagram mv i rapport
</commit_message>
<xml_diff>
--- a/Analysedokumenter/Alt fra Jesper.docx
+++ b/Analysedokumenter/Alt fra Jesper.docx
@@ -336,7 +336,7 @@
                               <a:blip r:embed="rId7">
                                 <a:extLst>
                                   <a:ext uri="{28A0092B-C50C-407E-A947-70E740481C1C}">
-                                    <a14:useLocalDpi xmlns:a14="http://schemas.microsoft.com/office/drawing/2010/main" xmlns:wps="http://schemas.microsoft.com/office/word/2010/wordprocessingShape" xmlns:wpi="http://schemas.microsoft.com/office/word/2010/wordprocessingInk" xmlns:wpg="http://schemas.microsoft.com/office/word/2010/wordprocessingGroup" xmlns:w16se="http://schemas.microsoft.com/office/word/2015/wordml/symex" xmlns:w16cid="http://schemas.microsoft.com/office/word/2016/wordml/cid" xmlns:w15="http://schemas.microsoft.com/office/word/2012/wordml" xmlns:w14="http://schemas.microsoft.com/office/word/2010/wordml" xmlns:w="http://schemas.openxmlformats.org/wordprocessingml/2006/main" xmlns:w10="urn:schemas-microsoft-com:office:word" xmlns:wp14="http://schemas.microsoft.com/office/word/2010/wordprocessingDrawing" xmlns:v="urn:schemas-microsoft-com:vml" xmlns:o="urn:schemas-microsoft-com:office:office" xmlns:am3d="http://schemas.microsoft.com/office/drawing/2017/model3d" xmlns:aink="http://schemas.microsoft.com/office/drawing/2016/ink" xmlns:mc="http://schemas.openxmlformats.org/markup-compatibility/2006" xmlns:cx8="http://schemas.microsoft.com/office/drawing/2016/5/14/chartex" xmlns:cx7="http://schemas.microsoft.com/office/drawing/2016/5/13/chartex" xmlns:cx6="http://schemas.microsoft.com/office/drawing/2016/5/12/chartex" xmlns:cx5="http://schemas.microsoft.com/office/drawing/2016/5/11/chartex" xmlns:cx4="http://schemas.microsoft.com/office/drawing/2016/5/10/chartex" xmlns:cx3="http://schemas.microsoft.com/office/drawing/2016/5/9/chartex" xmlns:cx2="http://schemas.microsoft.com/office/drawing/2015/10/21/chartex" xmlns:cx1="http://schemas.microsoft.com/office/drawing/2015/9/8/chartex" xmlns:cx="http://schemas.microsoft.com/office/drawing/2014/chartex" xmlns:wpc="http://schemas.microsoft.com/office/word/2010/wordprocessingCanvas" xmlns="" val="0"/>
+                                    <a14:useLocalDpi xmlns="" xmlns:wpc="http://schemas.microsoft.com/office/word/2010/wordprocessingCanvas" xmlns:cx="http://schemas.microsoft.com/office/drawing/2014/chartex" xmlns:cx1="http://schemas.microsoft.com/office/drawing/2015/9/8/chartex" xmlns:cx2="http://schemas.microsoft.com/office/drawing/2015/10/21/chartex" xmlns:cx3="http://schemas.microsoft.com/office/drawing/2016/5/9/chartex" xmlns:cx4="http://schemas.microsoft.com/office/drawing/2016/5/10/chartex" xmlns:cx5="http://schemas.microsoft.com/office/drawing/2016/5/11/chartex" xmlns:cx6="http://schemas.microsoft.com/office/drawing/2016/5/12/chartex" xmlns:cx7="http://schemas.microsoft.com/office/drawing/2016/5/13/chartex" xmlns:cx8="http://schemas.microsoft.com/office/drawing/2016/5/14/chartex" xmlns:mc="http://schemas.openxmlformats.org/markup-compatibility/2006" xmlns:aink="http://schemas.microsoft.com/office/drawing/2016/ink" xmlns:am3d="http://schemas.microsoft.com/office/drawing/2017/model3d" xmlns:o="urn:schemas-microsoft-com:office:office" xmlns:v="urn:schemas-microsoft-com:vml" xmlns:wp14="http://schemas.microsoft.com/office/word/2010/wordprocessingDrawing" xmlns:w10="urn:schemas-microsoft-com:office:word" xmlns:w="http://schemas.openxmlformats.org/wordprocessingml/2006/main" xmlns:w14="http://schemas.microsoft.com/office/word/2010/wordml" xmlns:w15="http://schemas.microsoft.com/office/word/2012/wordml" xmlns:w16cid="http://schemas.microsoft.com/office/word/2016/wordml/cid" xmlns:w16se="http://schemas.microsoft.com/office/word/2015/wordml/symex" xmlns:wpg="http://schemas.microsoft.com/office/word/2010/wordprocessingGroup" xmlns:wpi="http://schemas.microsoft.com/office/word/2010/wordprocessingInk" xmlns:wps="http://schemas.microsoft.com/office/word/2010/wordprocessingShape" xmlns:a14="http://schemas.microsoft.com/office/drawing/2010/main" val="0"/>
                                   </a:ext>
                                 </a:extLst>
                               </a:blip>
@@ -490,7 +490,7 @@
                               <a:blip r:embed="rId8">
                                 <a:extLst>
                                   <a:ext uri="{28A0092B-C50C-407E-A947-70E740481C1C}">
-                                    <a14:useLocalDpi xmlns:a14="http://schemas.microsoft.com/office/drawing/2010/main" xmlns:wps="http://schemas.microsoft.com/office/word/2010/wordprocessingShape" xmlns:wpi="http://schemas.microsoft.com/office/word/2010/wordprocessingInk" xmlns:wpg="http://schemas.microsoft.com/office/word/2010/wordprocessingGroup" xmlns:w16se="http://schemas.microsoft.com/office/word/2015/wordml/symex" xmlns:w16cid="http://schemas.microsoft.com/office/word/2016/wordml/cid" xmlns:w15="http://schemas.microsoft.com/office/word/2012/wordml" xmlns:w14="http://schemas.microsoft.com/office/word/2010/wordml" xmlns:w="http://schemas.openxmlformats.org/wordprocessingml/2006/main" xmlns:w10="urn:schemas-microsoft-com:office:word" xmlns:wp14="http://schemas.microsoft.com/office/word/2010/wordprocessingDrawing" xmlns:v="urn:schemas-microsoft-com:vml" xmlns:o="urn:schemas-microsoft-com:office:office" xmlns:am3d="http://schemas.microsoft.com/office/drawing/2017/model3d" xmlns:aink="http://schemas.microsoft.com/office/drawing/2016/ink" xmlns:mc="http://schemas.openxmlformats.org/markup-compatibility/2006" xmlns:cx8="http://schemas.microsoft.com/office/drawing/2016/5/14/chartex" xmlns:cx7="http://schemas.microsoft.com/office/drawing/2016/5/13/chartex" xmlns:cx6="http://schemas.microsoft.com/office/drawing/2016/5/12/chartex" xmlns:cx5="http://schemas.microsoft.com/office/drawing/2016/5/11/chartex" xmlns:cx4="http://schemas.microsoft.com/office/drawing/2016/5/10/chartex" xmlns:cx3="http://schemas.microsoft.com/office/drawing/2016/5/9/chartex" xmlns:cx2="http://schemas.microsoft.com/office/drawing/2015/10/21/chartex" xmlns:cx1="http://schemas.microsoft.com/office/drawing/2015/9/8/chartex" xmlns:cx="http://schemas.microsoft.com/office/drawing/2014/chartex" xmlns:wpc="http://schemas.microsoft.com/office/word/2010/wordprocessingCanvas" xmlns="" val="0"/>
+                                    <a14:useLocalDpi xmlns="" xmlns:wpc="http://schemas.microsoft.com/office/word/2010/wordprocessingCanvas" xmlns:cx="http://schemas.microsoft.com/office/drawing/2014/chartex" xmlns:cx1="http://schemas.microsoft.com/office/drawing/2015/9/8/chartex" xmlns:cx2="http://schemas.microsoft.com/office/drawing/2015/10/21/chartex" xmlns:cx3="http://schemas.microsoft.com/office/drawing/2016/5/9/chartex" xmlns:cx4="http://schemas.microsoft.com/office/drawing/2016/5/10/chartex" xmlns:cx5="http://schemas.microsoft.com/office/drawing/2016/5/11/chartex" xmlns:cx6="http://schemas.microsoft.com/office/drawing/2016/5/12/chartex" xmlns:cx7="http://schemas.microsoft.com/office/drawing/2016/5/13/chartex" xmlns:cx8="http://schemas.microsoft.com/office/drawing/2016/5/14/chartex" xmlns:mc="http://schemas.openxmlformats.org/markup-compatibility/2006" xmlns:aink="http://schemas.microsoft.com/office/drawing/2016/ink" xmlns:am3d="http://schemas.microsoft.com/office/drawing/2017/model3d" xmlns:o="urn:schemas-microsoft-com:office:office" xmlns:v="urn:schemas-microsoft-com:vml" xmlns:wp14="http://schemas.microsoft.com/office/word/2010/wordprocessingDrawing" xmlns:w10="urn:schemas-microsoft-com:office:word" xmlns:w="http://schemas.openxmlformats.org/wordprocessingml/2006/main" xmlns:w14="http://schemas.microsoft.com/office/word/2010/wordml" xmlns:w15="http://schemas.microsoft.com/office/word/2012/wordml" xmlns:w16cid="http://schemas.microsoft.com/office/word/2016/wordml/cid" xmlns:w16se="http://schemas.microsoft.com/office/word/2015/wordml/symex" xmlns:wpg="http://schemas.microsoft.com/office/word/2010/wordprocessingGroup" xmlns:wpi="http://schemas.microsoft.com/office/word/2010/wordprocessingInk" xmlns:wps="http://schemas.microsoft.com/office/word/2010/wordprocessingShape" xmlns:a14="http://schemas.microsoft.com/office/drawing/2010/main" val="0"/>
                                   </a:ext>
                                 </a:extLst>
                               </a:blip>
@@ -559,7 +559,7 @@
                               <a:blip r:embed="rId9">
                                 <a:extLst>
                                   <a:ext uri="{28A0092B-C50C-407E-A947-70E740481C1C}">
-                                    <a14:useLocalDpi xmlns:a14="http://schemas.microsoft.com/office/drawing/2010/main" xmlns:wps="http://schemas.microsoft.com/office/word/2010/wordprocessingShape" xmlns:wpi="http://schemas.microsoft.com/office/word/2010/wordprocessingInk" xmlns:wpg="http://schemas.microsoft.com/office/word/2010/wordprocessingGroup" xmlns:w16se="http://schemas.microsoft.com/office/word/2015/wordml/symex" xmlns:w16cid="http://schemas.microsoft.com/office/word/2016/wordml/cid" xmlns:w15="http://schemas.microsoft.com/office/word/2012/wordml" xmlns:w14="http://schemas.microsoft.com/office/word/2010/wordml" xmlns:w="http://schemas.openxmlformats.org/wordprocessingml/2006/main" xmlns:w10="urn:schemas-microsoft-com:office:word" xmlns:wp14="http://schemas.microsoft.com/office/word/2010/wordprocessingDrawing" xmlns:v="urn:schemas-microsoft-com:vml" xmlns:o="urn:schemas-microsoft-com:office:office" xmlns:am3d="http://schemas.microsoft.com/office/drawing/2017/model3d" xmlns:aink="http://schemas.microsoft.com/office/drawing/2016/ink" xmlns:mc="http://schemas.openxmlformats.org/markup-compatibility/2006" xmlns:cx8="http://schemas.microsoft.com/office/drawing/2016/5/14/chartex" xmlns:cx7="http://schemas.microsoft.com/office/drawing/2016/5/13/chartex" xmlns:cx6="http://schemas.microsoft.com/office/drawing/2016/5/12/chartex" xmlns:cx5="http://schemas.microsoft.com/office/drawing/2016/5/11/chartex" xmlns:cx4="http://schemas.microsoft.com/office/drawing/2016/5/10/chartex" xmlns:cx3="http://schemas.microsoft.com/office/drawing/2016/5/9/chartex" xmlns:cx2="http://schemas.microsoft.com/office/drawing/2015/10/21/chartex" xmlns:cx1="http://schemas.microsoft.com/office/drawing/2015/9/8/chartex" xmlns:cx="http://schemas.microsoft.com/office/drawing/2014/chartex" xmlns:wpc="http://schemas.microsoft.com/office/word/2010/wordprocessingCanvas" xmlns="" val="0"/>
+                                    <a14:useLocalDpi xmlns="" xmlns:wpc="http://schemas.microsoft.com/office/word/2010/wordprocessingCanvas" xmlns:cx="http://schemas.microsoft.com/office/drawing/2014/chartex" xmlns:cx1="http://schemas.microsoft.com/office/drawing/2015/9/8/chartex" xmlns:cx2="http://schemas.microsoft.com/office/drawing/2015/10/21/chartex" xmlns:cx3="http://schemas.microsoft.com/office/drawing/2016/5/9/chartex" xmlns:cx4="http://schemas.microsoft.com/office/drawing/2016/5/10/chartex" xmlns:cx5="http://schemas.microsoft.com/office/drawing/2016/5/11/chartex" xmlns:cx6="http://schemas.microsoft.com/office/drawing/2016/5/12/chartex" xmlns:cx7="http://schemas.microsoft.com/office/drawing/2016/5/13/chartex" xmlns:cx8="http://schemas.microsoft.com/office/drawing/2016/5/14/chartex" xmlns:mc="http://schemas.openxmlformats.org/markup-compatibility/2006" xmlns:aink="http://schemas.microsoft.com/office/drawing/2016/ink" xmlns:am3d="http://schemas.microsoft.com/office/drawing/2017/model3d" xmlns:o="urn:schemas-microsoft-com:office:office" xmlns:v="urn:schemas-microsoft-com:vml" xmlns:wp14="http://schemas.microsoft.com/office/word/2010/wordprocessingDrawing" xmlns:w10="urn:schemas-microsoft-com:office:word" xmlns:w="http://schemas.openxmlformats.org/wordprocessingml/2006/main" xmlns:w14="http://schemas.microsoft.com/office/word/2010/wordml" xmlns:w15="http://schemas.microsoft.com/office/word/2012/wordml" xmlns:w16cid="http://schemas.microsoft.com/office/word/2016/wordml/cid" xmlns:w16se="http://schemas.microsoft.com/office/word/2015/wordml/symex" xmlns:wpg="http://schemas.microsoft.com/office/word/2010/wordprocessingGroup" xmlns:wpi="http://schemas.microsoft.com/office/word/2010/wordprocessingInk" xmlns:wps="http://schemas.microsoft.com/office/word/2010/wordprocessingShape" xmlns:a14="http://schemas.microsoft.com/office/drawing/2010/main" val="0"/>
                                   </a:ext>
                                 </a:extLst>
                               </a:blip>
@@ -692,7 +692,7 @@
                               <a:blip r:embed="rId10">
                                 <a:extLst>
                                   <a:ext uri="{28A0092B-C50C-407E-A947-70E740481C1C}">
-                                    <a14:useLocalDpi xmlns:a14="http://schemas.microsoft.com/office/drawing/2010/main" xmlns:wps="http://schemas.microsoft.com/office/word/2010/wordprocessingShape" xmlns:wpi="http://schemas.microsoft.com/office/word/2010/wordprocessingInk" xmlns:wpg="http://schemas.microsoft.com/office/word/2010/wordprocessingGroup" xmlns:w16se="http://schemas.microsoft.com/office/word/2015/wordml/symex" xmlns:w16cid="http://schemas.microsoft.com/office/word/2016/wordml/cid" xmlns:w15="http://schemas.microsoft.com/office/word/2012/wordml" xmlns:w14="http://schemas.microsoft.com/office/word/2010/wordml" xmlns:w="http://schemas.openxmlformats.org/wordprocessingml/2006/main" xmlns:w10="urn:schemas-microsoft-com:office:word" xmlns:wp14="http://schemas.microsoft.com/office/word/2010/wordprocessingDrawing" xmlns:v="urn:schemas-microsoft-com:vml" xmlns:o="urn:schemas-microsoft-com:office:office" xmlns:am3d="http://schemas.microsoft.com/office/drawing/2017/model3d" xmlns:aink="http://schemas.microsoft.com/office/drawing/2016/ink" xmlns:mc="http://schemas.openxmlformats.org/markup-compatibility/2006" xmlns:cx8="http://schemas.microsoft.com/office/drawing/2016/5/14/chartex" xmlns:cx7="http://schemas.microsoft.com/office/drawing/2016/5/13/chartex" xmlns:cx6="http://schemas.microsoft.com/office/drawing/2016/5/12/chartex" xmlns:cx5="http://schemas.microsoft.com/office/drawing/2016/5/11/chartex" xmlns:cx4="http://schemas.microsoft.com/office/drawing/2016/5/10/chartex" xmlns:cx3="http://schemas.microsoft.com/office/drawing/2016/5/9/chartex" xmlns:cx2="http://schemas.microsoft.com/office/drawing/2015/10/21/chartex" xmlns:cx1="http://schemas.microsoft.com/office/drawing/2015/9/8/chartex" xmlns:cx="http://schemas.microsoft.com/office/drawing/2014/chartex" xmlns:wpc="http://schemas.microsoft.com/office/word/2010/wordprocessingCanvas" xmlns="" val="0"/>
+                                    <a14:useLocalDpi xmlns="" xmlns:wpc="http://schemas.microsoft.com/office/word/2010/wordprocessingCanvas" xmlns:cx="http://schemas.microsoft.com/office/drawing/2014/chartex" xmlns:cx1="http://schemas.microsoft.com/office/drawing/2015/9/8/chartex" xmlns:cx2="http://schemas.microsoft.com/office/drawing/2015/10/21/chartex" xmlns:cx3="http://schemas.microsoft.com/office/drawing/2016/5/9/chartex" xmlns:cx4="http://schemas.microsoft.com/office/drawing/2016/5/10/chartex" xmlns:cx5="http://schemas.microsoft.com/office/drawing/2016/5/11/chartex" xmlns:cx6="http://schemas.microsoft.com/office/drawing/2016/5/12/chartex" xmlns:cx7="http://schemas.microsoft.com/office/drawing/2016/5/13/chartex" xmlns:cx8="http://schemas.microsoft.com/office/drawing/2016/5/14/chartex" xmlns:mc="http://schemas.openxmlformats.org/markup-compatibility/2006" xmlns:aink="http://schemas.microsoft.com/office/drawing/2016/ink" xmlns:am3d="http://schemas.microsoft.com/office/drawing/2017/model3d" xmlns:o="urn:schemas-microsoft-com:office:office" xmlns:v="urn:schemas-microsoft-com:vml" xmlns:wp14="http://schemas.microsoft.com/office/word/2010/wordprocessingDrawing" xmlns:w10="urn:schemas-microsoft-com:office:word" xmlns:w="http://schemas.openxmlformats.org/wordprocessingml/2006/main" xmlns:w14="http://schemas.microsoft.com/office/word/2010/wordml" xmlns:w15="http://schemas.microsoft.com/office/word/2012/wordml" xmlns:w16cid="http://schemas.microsoft.com/office/word/2016/wordml/cid" xmlns:w16se="http://schemas.microsoft.com/office/word/2015/wordml/symex" xmlns:wpg="http://schemas.microsoft.com/office/word/2010/wordprocessingGroup" xmlns:wpi="http://schemas.microsoft.com/office/word/2010/wordprocessingInk" xmlns:wps="http://schemas.microsoft.com/office/word/2010/wordprocessingShape" xmlns:a14="http://schemas.microsoft.com/office/drawing/2010/main" val="0"/>
                                   </a:ext>
                                 </a:extLst>
                               </a:blip>
@@ -4672,9 +4672,19 @@
       <w:pPr>
         <w:pStyle w:val="Overskrift1"/>
       </w:pPr>
+      <w:commentRangeStart w:id="5"/>
       <w:r>
         <w:lastRenderedPageBreak/>
         <w:t>Navigationsdiagram</w:t>
+      </w:r>
+      <w:commentRangeEnd w:id="5"/>
+      <w:r>
+        <w:rPr>
+          <w:rStyle w:val="Kommentarhenvisning"/>
+          <w:rFonts w:asciiTheme="minorHAnsi" w:eastAsiaTheme="minorHAnsi" w:hAnsiTheme="minorHAnsi" w:cstheme="minorBidi"/>
+          <w:color w:val="auto"/>
+        </w:rPr>
+        <w:commentReference w:id="5"/>
       </w:r>
     </w:p>
     <w:p>
@@ -4871,7 +4881,7 @@
                     <a:blip r:embed="rId12">
                       <a:extLst>
                         <a:ext uri="{28A0092B-C50C-407E-A947-70E740481C1C}">
-                          <a14:useLocalDpi xmlns:a14="http://schemas.microsoft.com/office/drawing/2010/main" xmlns:wps="http://schemas.microsoft.com/office/word/2010/wordprocessingShape" xmlns:wpi="http://schemas.microsoft.com/office/word/2010/wordprocessingInk" xmlns:wpg="http://schemas.microsoft.com/office/word/2010/wordprocessingGroup" xmlns:w16se="http://schemas.microsoft.com/office/word/2015/wordml/symex" xmlns:w16cid="http://schemas.microsoft.com/office/word/2016/wordml/cid" xmlns:w15="http://schemas.microsoft.com/office/word/2012/wordml" xmlns:w14="http://schemas.microsoft.com/office/word/2010/wordml" xmlns:w="http://schemas.openxmlformats.org/wordprocessingml/2006/main" xmlns:w10="urn:schemas-microsoft-com:office:word" xmlns:wp14="http://schemas.microsoft.com/office/word/2010/wordprocessingDrawing" xmlns:v="urn:schemas-microsoft-com:vml" xmlns:o="urn:schemas-microsoft-com:office:office" xmlns:am3d="http://schemas.microsoft.com/office/drawing/2017/model3d" xmlns:aink="http://schemas.microsoft.com/office/drawing/2016/ink" xmlns:mc="http://schemas.openxmlformats.org/markup-compatibility/2006" xmlns:cx8="http://schemas.microsoft.com/office/drawing/2016/5/14/chartex" xmlns:cx7="http://schemas.microsoft.com/office/drawing/2016/5/13/chartex" xmlns:cx6="http://schemas.microsoft.com/office/drawing/2016/5/12/chartex" xmlns:cx5="http://schemas.microsoft.com/office/drawing/2016/5/11/chartex" xmlns:cx4="http://schemas.microsoft.com/office/drawing/2016/5/10/chartex" xmlns:cx3="http://schemas.microsoft.com/office/drawing/2016/5/9/chartex" xmlns:cx2="http://schemas.microsoft.com/office/drawing/2015/10/21/chartex" xmlns:cx1="http://schemas.microsoft.com/office/drawing/2015/9/8/chartex" xmlns:cx="http://schemas.microsoft.com/office/drawing/2014/chartex" xmlns:wpc="http://schemas.microsoft.com/office/word/2010/wordprocessingCanvas" xmlns="" val="0"/>
+                          <a14:useLocalDpi xmlns="" xmlns:wpc="http://schemas.microsoft.com/office/word/2010/wordprocessingCanvas" xmlns:cx="http://schemas.microsoft.com/office/drawing/2014/chartex" xmlns:cx1="http://schemas.microsoft.com/office/drawing/2015/9/8/chartex" xmlns:cx2="http://schemas.microsoft.com/office/drawing/2015/10/21/chartex" xmlns:cx3="http://schemas.microsoft.com/office/drawing/2016/5/9/chartex" xmlns:cx4="http://schemas.microsoft.com/office/drawing/2016/5/10/chartex" xmlns:cx5="http://schemas.microsoft.com/office/drawing/2016/5/11/chartex" xmlns:cx6="http://schemas.microsoft.com/office/drawing/2016/5/12/chartex" xmlns:cx7="http://schemas.microsoft.com/office/drawing/2016/5/13/chartex" xmlns:cx8="http://schemas.microsoft.com/office/drawing/2016/5/14/chartex" xmlns:mc="http://schemas.openxmlformats.org/markup-compatibility/2006" xmlns:aink="http://schemas.microsoft.com/office/drawing/2016/ink" xmlns:am3d="http://schemas.microsoft.com/office/drawing/2017/model3d" xmlns:o="urn:schemas-microsoft-com:office:office" xmlns:v="urn:schemas-microsoft-com:vml" xmlns:wp14="http://schemas.microsoft.com/office/word/2010/wordprocessingDrawing" xmlns:w10="urn:schemas-microsoft-com:office:word" xmlns:w="http://schemas.openxmlformats.org/wordprocessingml/2006/main" xmlns:w14="http://schemas.microsoft.com/office/word/2010/wordml" xmlns:w15="http://schemas.microsoft.com/office/word/2012/wordml" xmlns:w16cid="http://schemas.microsoft.com/office/word/2016/wordml/cid" xmlns:w16se="http://schemas.microsoft.com/office/word/2015/wordml/symex" xmlns:wpg="http://schemas.microsoft.com/office/word/2010/wordprocessingGroup" xmlns:wpi="http://schemas.microsoft.com/office/word/2010/wordprocessingInk" xmlns:wps="http://schemas.microsoft.com/office/word/2010/wordprocessingShape" xmlns:a14="http://schemas.microsoft.com/office/drawing/2010/main" val="0"/>
                         </a:ext>
                       </a:extLst>
                     </a:blip>
@@ -4949,6 +4959,22 @@
     </w:p>
   </w:comment>
   <w:comment w:id="1" w:author="Claus" w:date="2018-12-18T14:53:00Z" w:initials="C">
+    <w:p>
+      <w:pPr>
+        <w:pStyle w:val="Kommentartekst"/>
+      </w:pPr>
+      <w:r>
+        <w:rPr>
+          <w:rStyle w:val="Kommentarhenvisning"/>
+        </w:rPr>
+        <w:annotationRef/>
+      </w:r>
+      <w:r>
+        <w:t>Indsat i rapport</w:t>
+      </w:r>
+    </w:p>
+  </w:comment>
+  <w:comment w:id="5" w:author="Claus" w:date="2018-12-18T18:45:00Z" w:initials="C">
     <w:p>
       <w:pPr>
         <w:pStyle w:val="Kommentartekst"/>
@@ -6227,7 +6253,7 @@
   <a:extraClrSchemeLst/>
   <a:extLst>
     <a:ext uri="{05A4C25C-085E-4340-85A3-A5531E510DB2}">
-      <thm15:themeFamily xmlns:thm15="http://schemas.microsoft.com/office/thememl/2012/main" xmlns="" name="Office Theme" id="{62F939B6-93AF-4DB8-9C6B-D6C7DFDC589F}" vid="{4A3C46E8-61CC-4603-A589-7422A47A8E4A}"/>
+      <thm15:themeFamily xmlns="" xmlns:thm15="http://schemas.microsoft.com/office/thememl/2012/main" name="Office Theme" id="{62F939B6-93AF-4DB8-9C6B-D6C7DFDC589F}" vid="{4A3C46E8-61CC-4603-A589-7422A47A8E4A}"/>
     </a:ext>
   </a:extLst>
 </a:theme>

</xml_diff>

<commit_message>
Arkitektur påbegyndt. Proces i rapport
</commit_message>
<xml_diff>
--- a/Analysedokumenter/Alt fra Jesper.docx
+++ b/Analysedokumenter/Alt fra Jesper.docx
@@ -265,8 +265,21 @@
           <w:pPr>
             <w:pStyle w:val="Overskrift2"/>
           </w:pPr>
-          <w:r>
-            <w:t>Arbejdsprocessen faktuelt:</w:t>
+          <w:commentRangeStart w:id="0"/>
+          <w:r>
+            <w:t>Arbejdsprocessen faktuelt</w:t>
+          </w:r>
+          <w:commentRangeEnd w:id="0"/>
+          <w:r>
+            <w:rPr>
+              <w:rStyle w:val="Kommentarhenvisning"/>
+              <w:rFonts w:asciiTheme="minorHAnsi" w:eastAsiaTheme="minorHAnsi" w:hAnsiTheme="minorHAnsi" w:cstheme="minorBidi"/>
+              <w:color w:val="auto"/>
+            </w:rPr>
+            <w:commentReference w:id="0"/>
+          </w:r>
+          <w:r>
+            <w:t>:</w:t>
           </w:r>
         </w:p>
         <w:p>
@@ -333,10 +346,10 @@
                               <pic:cNvPicPr/>
                             </pic:nvPicPr>
                             <pic:blipFill>
-                              <a:blip r:embed="rId7">
+                              <a:blip r:embed="rId8">
                                 <a:extLst>
                                   <a:ext uri="{28A0092B-C50C-407E-A947-70E740481C1C}">
-                                    <a14:useLocalDpi xmlns="" xmlns:wpc="http://schemas.microsoft.com/office/word/2010/wordprocessingCanvas" xmlns:cx="http://schemas.microsoft.com/office/drawing/2014/chartex" xmlns:cx1="http://schemas.microsoft.com/office/drawing/2015/9/8/chartex" xmlns:cx2="http://schemas.microsoft.com/office/drawing/2015/10/21/chartex" xmlns:cx3="http://schemas.microsoft.com/office/drawing/2016/5/9/chartex" xmlns:cx4="http://schemas.microsoft.com/office/drawing/2016/5/10/chartex" xmlns:cx5="http://schemas.microsoft.com/office/drawing/2016/5/11/chartex" xmlns:cx6="http://schemas.microsoft.com/office/drawing/2016/5/12/chartex" xmlns:cx7="http://schemas.microsoft.com/office/drawing/2016/5/13/chartex" xmlns:cx8="http://schemas.microsoft.com/office/drawing/2016/5/14/chartex" xmlns:mc="http://schemas.openxmlformats.org/markup-compatibility/2006" xmlns:aink="http://schemas.microsoft.com/office/drawing/2016/ink" xmlns:am3d="http://schemas.microsoft.com/office/drawing/2017/model3d" xmlns:o="urn:schemas-microsoft-com:office:office" xmlns:v="urn:schemas-microsoft-com:vml" xmlns:wp14="http://schemas.microsoft.com/office/word/2010/wordprocessingDrawing" xmlns:w10="urn:schemas-microsoft-com:office:word" xmlns:w="http://schemas.openxmlformats.org/wordprocessingml/2006/main" xmlns:w14="http://schemas.microsoft.com/office/word/2010/wordml" xmlns:w15="http://schemas.microsoft.com/office/word/2012/wordml" xmlns:w16cid="http://schemas.microsoft.com/office/word/2016/wordml/cid" xmlns:w16se="http://schemas.microsoft.com/office/word/2015/wordml/symex" xmlns:wpg="http://schemas.microsoft.com/office/word/2010/wordprocessingGroup" xmlns:wpi="http://schemas.microsoft.com/office/word/2010/wordprocessingInk" xmlns:wps="http://schemas.microsoft.com/office/word/2010/wordprocessingShape" xmlns:a14="http://schemas.microsoft.com/office/drawing/2010/main" val="0"/>
+                                    <a14:useLocalDpi xmlns:a14="http://schemas.microsoft.com/office/drawing/2010/main" xmlns:wps="http://schemas.microsoft.com/office/word/2010/wordprocessingShape" xmlns:wpi="http://schemas.microsoft.com/office/word/2010/wordprocessingInk" xmlns:wpg="http://schemas.microsoft.com/office/word/2010/wordprocessingGroup" xmlns:w16se="http://schemas.microsoft.com/office/word/2015/wordml/symex" xmlns:w16cid="http://schemas.microsoft.com/office/word/2016/wordml/cid" xmlns:w15="http://schemas.microsoft.com/office/word/2012/wordml" xmlns:w14="http://schemas.microsoft.com/office/word/2010/wordml" xmlns:w="http://schemas.openxmlformats.org/wordprocessingml/2006/main" xmlns:w10="urn:schemas-microsoft-com:office:word" xmlns:wp14="http://schemas.microsoft.com/office/word/2010/wordprocessingDrawing" xmlns:v="urn:schemas-microsoft-com:vml" xmlns:o="urn:schemas-microsoft-com:office:office" xmlns:am3d="http://schemas.microsoft.com/office/drawing/2017/model3d" xmlns:aink="http://schemas.microsoft.com/office/drawing/2016/ink" xmlns:mc="http://schemas.openxmlformats.org/markup-compatibility/2006" xmlns:cx8="http://schemas.microsoft.com/office/drawing/2016/5/14/chartex" xmlns:cx7="http://schemas.microsoft.com/office/drawing/2016/5/13/chartex" xmlns:cx6="http://schemas.microsoft.com/office/drawing/2016/5/12/chartex" xmlns:cx5="http://schemas.microsoft.com/office/drawing/2016/5/11/chartex" xmlns:cx4="http://schemas.microsoft.com/office/drawing/2016/5/10/chartex" xmlns:cx3="http://schemas.microsoft.com/office/drawing/2016/5/9/chartex" xmlns:cx2="http://schemas.microsoft.com/office/drawing/2015/10/21/chartex" xmlns:cx1="http://schemas.microsoft.com/office/drawing/2015/9/8/chartex" xmlns:cx="http://schemas.microsoft.com/office/drawing/2014/chartex" xmlns:wpc="http://schemas.microsoft.com/office/word/2010/wordprocessingCanvas" xmlns="" val="0"/>
                                   </a:ext>
                                 </a:extLst>
                               </a:blip>
@@ -487,10 +500,10 @@
                               <pic:cNvPicPr/>
                             </pic:nvPicPr>
                             <pic:blipFill>
-                              <a:blip r:embed="rId8">
+                              <a:blip r:embed="rId9">
                                 <a:extLst>
                                   <a:ext uri="{28A0092B-C50C-407E-A947-70E740481C1C}">
-                                    <a14:useLocalDpi xmlns="" xmlns:wpc="http://schemas.microsoft.com/office/word/2010/wordprocessingCanvas" xmlns:cx="http://schemas.microsoft.com/office/drawing/2014/chartex" xmlns:cx1="http://schemas.microsoft.com/office/drawing/2015/9/8/chartex" xmlns:cx2="http://schemas.microsoft.com/office/drawing/2015/10/21/chartex" xmlns:cx3="http://schemas.microsoft.com/office/drawing/2016/5/9/chartex" xmlns:cx4="http://schemas.microsoft.com/office/drawing/2016/5/10/chartex" xmlns:cx5="http://schemas.microsoft.com/office/drawing/2016/5/11/chartex" xmlns:cx6="http://schemas.microsoft.com/office/drawing/2016/5/12/chartex" xmlns:cx7="http://schemas.microsoft.com/office/drawing/2016/5/13/chartex" xmlns:cx8="http://schemas.microsoft.com/office/drawing/2016/5/14/chartex" xmlns:mc="http://schemas.openxmlformats.org/markup-compatibility/2006" xmlns:aink="http://schemas.microsoft.com/office/drawing/2016/ink" xmlns:am3d="http://schemas.microsoft.com/office/drawing/2017/model3d" xmlns:o="urn:schemas-microsoft-com:office:office" xmlns:v="urn:schemas-microsoft-com:vml" xmlns:wp14="http://schemas.microsoft.com/office/word/2010/wordprocessingDrawing" xmlns:w10="urn:schemas-microsoft-com:office:word" xmlns:w="http://schemas.openxmlformats.org/wordprocessingml/2006/main" xmlns:w14="http://schemas.microsoft.com/office/word/2010/wordml" xmlns:w15="http://schemas.microsoft.com/office/word/2012/wordml" xmlns:w16cid="http://schemas.microsoft.com/office/word/2016/wordml/cid" xmlns:w16se="http://schemas.microsoft.com/office/word/2015/wordml/symex" xmlns:wpg="http://schemas.microsoft.com/office/word/2010/wordprocessingGroup" xmlns:wpi="http://schemas.microsoft.com/office/word/2010/wordprocessingInk" xmlns:wps="http://schemas.microsoft.com/office/word/2010/wordprocessingShape" xmlns:a14="http://schemas.microsoft.com/office/drawing/2010/main" val="0"/>
+                                    <a14:useLocalDpi xmlns:a14="http://schemas.microsoft.com/office/drawing/2010/main" xmlns:wps="http://schemas.microsoft.com/office/word/2010/wordprocessingShape" xmlns:wpi="http://schemas.microsoft.com/office/word/2010/wordprocessingInk" xmlns:wpg="http://schemas.microsoft.com/office/word/2010/wordprocessingGroup" xmlns:w16se="http://schemas.microsoft.com/office/word/2015/wordml/symex" xmlns:w16cid="http://schemas.microsoft.com/office/word/2016/wordml/cid" xmlns:w15="http://schemas.microsoft.com/office/word/2012/wordml" xmlns:w14="http://schemas.microsoft.com/office/word/2010/wordml" xmlns:w="http://schemas.openxmlformats.org/wordprocessingml/2006/main" xmlns:w10="urn:schemas-microsoft-com:office:word" xmlns:wp14="http://schemas.microsoft.com/office/word/2010/wordprocessingDrawing" xmlns:v="urn:schemas-microsoft-com:vml" xmlns:o="urn:schemas-microsoft-com:office:office" xmlns:am3d="http://schemas.microsoft.com/office/drawing/2017/model3d" xmlns:aink="http://schemas.microsoft.com/office/drawing/2016/ink" xmlns:mc="http://schemas.openxmlformats.org/markup-compatibility/2006" xmlns:cx8="http://schemas.microsoft.com/office/drawing/2016/5/14/chartex" xmlns:cx7="http://schemas.microsoft.com/office/drawing/2016/5/13/chartex" xmlns:cx6="http://schemas.microsoft.com/office/drawing/2016/5/12/chartex" xmlns:cx5="http://schemas.microsoft.com/office/drawing/2016/5/11/chartex" xmlns:cx4="http://schemas.microsoft.com/office/drawing/2016/5/10/chartex" xmlns:cx3="http://schemas.microsoft.com/office/drawing/2016/5/9/chartex" xmlns:cx2="http://schemas.microsoft.com/office/drawing/2015/10/21/chartex" xmlns:cx1="http://schemas.microsoft.com/office/drawing/2015/9/8/chartex" xmlns:cx="http://schemas.microsoft.com/office/drawing/2014/chartex" xmlns:wpc="http://schemas.microsoft.com/office/word/2010/wordprocessingCanvas" xmlns="" val="0"/>
                                   </a:ext>
                                 </a:extLst>
                               </a:blip>
@@ -556,10 +569,10 @@
                               <pic:cNvPicPr/>
                             </pic:nvPicPr>
                             <pic:blipFill>
-                              <a:blip r:embed="rId9">
+                              <a:blip r:embed="rId10">
                                 <a:extLst>
                                   <a:ext uri="{28A0092B-C50C-407E-A947-70E740481C1C}">
-                                    <a14:useLocalDpi xmlns="" xmlns:wpc="http://schemas.microsoft.com/office/word/2010/wordprocessingCanvas" xmlns:cx="http://schemas.microsoft.com/office/drawing/2014/chartex" xmlns:cx1="http://schemas.microsoft.com/office/drawing/2015/9/8/chartex" xmlns:cx2="http://schemas.microsoft.com/office/drawing/2015/10/21/chartex" xmlns:cx3="http://schemas.microsoft.com/office/drawing/2016/5/9/chartex" xmlns:cx4="http://schemas.microsoft.com/office/drawing/2016/5/10/chartex" xmlns:cx5="http://schemas.microsoft.com/office/drawing/2016/5/11/chartex" xmlns:cx6="http://schemas.microsoft.com/office/drawing/2016/5/12/chartex" xmlns:cx7="http://schemas.microsoft.com/office/drawing/2016/5/13/chartex" xmlns:cx8="http://schemas.microsoft.com/office/drawing/2016/5/14/chartex" xmlns:mc="http://schemas.openxmlformats.org/markup-compatibility/2006" xmlns:aink="http://schemas.microsoft.com/office/drawing/2016/ink" xmlns:am3d="http://schemas.microsoft.com/office/drawing/2017/model3d" xmlns:o="urn:schemas-microsoft-com:office:office" xmlns:v="urn:schemas-microsoft-com:vml" xmlns:wp14="http://schemas.microsoft.com/office/word/2010/wordprocessingDrawing" xmlns:w10="urn:schemas-microsoft-com:office:word" xmlns:w="http://schemas.openxmlformats.org/wordprocessingml/2006/main" xmlns:w14="http://schemas.microsoft.com/office/word/2010/wordml" xmlns:w15="http://schemas.microsoft.com/office/word/2012/wordml" xmlns:w16cid="http://schemas.microsoft.com/office/word/2016/wordml/cid" xmlns:w16se="http://schemas.microsoft.com/office/word/2015/wordml/symex" xmlns:wpg="http://schemas.microsoft.com/office/word/2010/wordprocessingGroup" xmlns:wpi="http://schemas.microsoft.com/office/word/2010/wordprocessingInk" xmlns:wps="http://schemas.microsoft.com/office/word/2010/wordprocessingShape" xmlns:a14="http://schemas.microsoft.com/office/drawing/2010/main" val="0"/>
+                                    <a14:useLocalDpi xmlns:a14="http://schemas.microsoft.com/office/drawing/2010/main" xmlns:wps="http://schemas.microsoft.com/office/word/2010/wordprocessingShape" xmlns:wpi="http://schemas.microsoft.com/office/word/2010/wordprocessingInk" xmlns:wpg="http://schemas.microsoft.com/office/word/2010/wordprocessingGroup" xmlns:w16se="http://schemas.microsoft.com/office/word/2015/wordml/symex" xmlns:w16cid="http://schemas.microsoft.com/office/word/2016/wordml/cid" xmlns:w15="http://schemas.microsoft.com/office/word/2012/wordml" xmlns:w14="http://schemas.microsoft.com/office/word/2010/wordml" xmlns:w="http://schemas.openxmlformats.org/wordprocessingml/2006/main" xmlns:w10="urn:schemas-microsoft-com:office:word" xmlns:wp14="http://schemas.microsoft.com/office/word/2010/wordprocessingDrawing" xmlns:v="urn:schemas-microsoft-com:vml" xmlns:o="urn:schemas-microsoft-com:office:office" xmlns:am3d="http://schemas.microsoft.com/office/drawing/2017/model3d" xmlns:aink="http://schemas.microsoft.com/office/drawing/2016/ink" xmlns:mc="http://schemas.openxmlformats.org/markup-compatibility/2006" xmlns:cx8="http://schemas.microsoft.com/office/drawing/2016/5/14/chartex" xmlns:cx7="http://schemas.microsoft.com/office/drawing/2016/5/13/chartex" xmlns:cx6="http://schemas.microsoft.com/office/drawing/2016/5/12/chartex" xmlns:cx5="http://schemas.microsoft.com/office/drawing/2016/5/11/chartex" xmlns:cx4="http://schemas.microsoft.com/office/drawing/2016/5/10/chartex" xmlns:cx3="http://schemas.microsoft.com/office/drawing/2016/5/9/chartex" xmlns:cx2="http://schemas.microsoft.com/office/drawing/2015/10/21/chartex" xmlns:cx1="http://schemas.microsoft.com/office/drawing/2015/9/8/chartex" xmlns:cx="http://schemas.microsoft.com/office/drawing/2014/chartex" xmlns:wpc="http://schemas.microsoft.com/office/word/2010/wordprocessingCanvas" xmlns="" val="0"/>
                                   </a:ext>
                                 </a:extLst>
                               </a:blip>
@@ -689,10 +702,10 @@
                               <pic:cNvPicPr/>
                             </pic:nvPicPr>
                             <pic:blipFill>
-                              <a:blip r:embed="rId10">
+                              <a:blip r:embed="rId11">
                                 <a:extLst>
                                   <a:ext uri="{28A0092B-C50C-407E-A947-70E740481C1C}">
-                                    <a14:useLocalDpi xmlns="" xmlns:wpc="http://schemas.microsoft.com/office/word/2010/wordprocessingCanvas" xmlns:cx="http://schemas.microsoft.com/office/drawing/2014/chartex" xmlns:cx1="http://schemas.microsoft.com/office/drawing/2015/9/8/chartex" xmlns:cx2="http://schemas.microsoft.com/office/drawing/2015/10/21/chartex" xmlns:cx3="http://schemas.microsoft.com/office/drawing/2016/5/9/chartex" xmlns:cx4="http://schemas.microsoft.com/office/drawing/2016/5/10/chartex" xmlns:cx5="http://schemas.microsoft.com/office/drawing/2016/5/11/chartex" xmlns:cx6="http://schemas.microsoft.com/office/drawing/2016/5/12/chartex" xmlns:cx7="http://schemas.microsoft.com/office/drawing/2016/5/13/chartex" xmlns:cx8="http://schemas.microsoft.com/office/drawing/2016/5/14/chartex" xmlns:mc="http://schemas.openxmlformats.org/markup-compatibility/2006" xmlns:aink="http://schemas.microsoft.com/office/drawing/2016/ink" xmlns:am3d="http://schemas.microsoft.com/office/drawing/2017/model3d" xmlns:o="urn:schemas-microsoft-com:office:office" xmlns:v="urn:schemas-microsoft-com:vml" xmlns:wp14="http://schemas.microsoft.com/office/word/2010/wordprocessingDrawing" xmlns:w10="urn:schemas-microsoft-com:office:word" xmlns:w="http://schemas.openxmlformats.org/wordprocessingml/2006/main" xmlns:w14="http://schemas.microsoft.com/office/word/2010/wordml" xmlns:w15="http://schemas.microsoft.com/office/word/2012/wordml" xmlns:w16cid="http://schemas.microsoft.com/office/word/2016/wordml/cid" xmlns:w16se="http://schemas.microsoft.com/office/word/2015/wordml/symex" xmlns:wpg="http://schemas.microsoft.com/office/word/2010/wordprocessingGroup" xmlns:wpi="http://schemas.microsoft.com/office/word/2010/wordprocessingInk" xmlns:wps="http://schemas.microsoft.com/office/word/2010/wordprocessingShape" xmlns:a14="http://schemas.microsoft.com/office/drawing/2010/main" val="0"/>
+                                    <a14:useLocalDpi xmlns:a14="http://schemas.microsoft.com/office/drawing/2010/main" xmlns:wps="http://schemas.microsoft.com/office/word/2010/wordprocessingShape" xmlns:wpi="http://schemas.microsoft.com/office/word/2010/wordprocessingInk" xmlns:wpg="http://schemas.microsoft.com/office/word/2010/wordprocessingGroup" xmlns:w16se="http://schemas.microsoft.com/office/word/2015/wordml/symex" xmlns:w16cid="http://schemas.microsoft.com/office/word/2016/wordml/cid" xmlns:w15="http://schemas.microsoft.com/office/word/2012/wordml" xmlns:w14="http://schemas.microsoft.com/office/word/2010/wordml" xmlns:w="http://schemas.openxmlformats.org/wordprocessingml/2006/main" xmlns:w10="urn:schemas-microsoft-com:office:word" xmlns:wp14="http://schemas.microsoft.com/office/word/2010/wordprocessingDrawing" xmlns:v="urn:schemas-microsoft-com:vml" xmlns:o="urn:schemas-microsoft-com:office:office" xmlns:am3d="http://schemas.microsoft.com/office/drawing/2017/model3d" xmlns:aink="http://schemas.microsoft.com/office/drawing/2016/ink" xmlns:mc="http://schemas.openxmlformats.org/markup-compatibility/2006" xmlns:cx8="http://schemas.microsoft.com/office/drawing/2016/5/14/chartex" xmlns:cx7="http://schemas.microsoft.com/office/drawing/2016/5/13/chartex" xmlns:cx6="http://schemas.microsoft.com/office/drawing/2016/5/12/chartex" xmlns:cx5="http://schemas.microsoft.com/office/drawing/2016/5/11/chartex" xmlns:cx4="http://schemas.microsoft.com/office/drawing/2016/5/10/chartex" xmlns:cx3="http://schemas.microsoft.com/office/drawing/2016/5/9/chartex" xmlns:cx2="http://schemas.microsoft.com/office/drawing/2015/10/21/chartex" xmlns:cx1="http://schemas.microsoft.com/office/drawing/2015/9/8/chartex" xmlns:cx="http://schemas.microsoft.com/office/drawing/2014/chartex" xmlns:wpc="http://schemas.microsoft.com/office/word/2010/wordprocessingCanvas" xmlns="" val="0"/>
                                   </a:ext>
                                 </a:extLst>
                               </a:blip>
@@ -1122,1234 +1135,1244 @@
           <w:pPr>
             <w:pStyle w:val="Overskrift1"/>
           </w:pPr>
+          <w:commentRangeStart w:id="1"/>
           <w:r>
             <w:lastRenderedPageBreak/>
             <w:t>Arbejdsprocessen reflekteret</w:t>
           </w:r>
-        </w:p>
-        <w:p/>
-        <w:p>
-          <w:pPr>
-            <w:rPr>
-              <w:b/>
-              <w:lang w:eastAsia="da-DK"/>
-            </w:rPr>
-          </w:pPr>
-          <w:r>
-            <w:rPr>
-              <w:b/>
-              <w:lang w:eastAsia="da-DK"/>
-            </w:rPr>
-            <w:t xml:space="preserve">Om </w:t>
-          </w:r>
-          <w:proofErr w:type="spellStart"/>
-          <w:r>
-            <w:rPr>
-              <w:b/>
-              <w:lang w:eastAsia="da-DK"/>
-            </w:rPr>
-            <w:t>scrummaster</w:t>
-          </w:r>
-          <w:proofErr w:type="spellEnd"/>
-          <w:r>
-            <w:rPr>
-              <w:b/>
-              <w:lang w:eastAsia="da-DK"/>
-            </w:rPr>
-            <w:t xml:space="preserve"> rollen fungerede, hvilke problemer I så i den, og hvad I gjorde for at rette op på det.</w:t>
-          </w:r>
-        </w:p>
-        <w:p>
-          <w:pPr>
-            <w:rPr>
-              <w:lang w:eastAsia="da-DK"/>
-            </w:rPr>
-          </w:pPr>
-        </w:p>
-        <w:p>
-          <w:pPr>
-            <w:rPr>
-              <w:b/>
-              <w:lang w:eastAsia="da-DK"/>
-            </w:rPr>
-          </w:pPr>
-          <w:r>
-            <w:rPr>
-              <w:b/>
-              <w:lang w:eastAsia="da-DK"/>
-            </w:rPr>
-            <w:t>Hvad der var de væsentligste emner på jeres retrospektiv møder</w:t>
-          </w:r>
-        </w:p>
-        <w:p>
-          <w:pPr>
-            <w:rPr>
-              <w:lang w:eastAsia="da-DK"/>
-            </w:rPr>
-          </w:pPr>
-          <w:r>
-            <w:rPr>
-              <w:lang w:eastAsia="da-DK"/>
-            </w:rPr>
-            <w:t>Vi har løst de problemer med det samme.</w:t>
-          </w:r>
-        </w:p>
-        <w:p>
-          <w:pPr>
-            <w:rPr>
-              <w:lang w:eastAsia="da-DK"/>
-            </w:rPr>
-          </w:pPr>
-          <w:r>
-            <w:rPr>
-              <w:lang w:eastAsia="da-DK"/>
-            </w:rPr>
-            <w:t>Nye taske havde ikke tid til, at tildel dem point.</w:t>
-          </w:r>
-        </w:p>
-        <w:p>
-          <w:pPr>
-            <w:rPr>
-              <w:b/>
-              <w:lang w:eastAsia="da-DK"/>
-            </w:rPr>
-          </w:pPr>
-          <w:r>
-            <w:rPr>
-              <w:b/>
-              <w:lang w:eastAsia="da-DK"/>
-            </w:rPr>
-            <w:t>Om I havde problemer med at nedbryde user stories i tasks</w:t>
-          </w:r>
-        </w:p>
-        <w:p>
-          <w:pPr>
-            <w:rPr>
-              <w:lang w:eastAsia="da-DK"/>
-            </w:rPr>
-          </w:pPr>
-          <w:r>
-            <w:rPr>
-              <w:lang w:eastAsia="da-DK"/>
-            </w:rPr>
-            <w:t>I starten havde vi lavet et godt forarbejde i forhold til at nedbryde dvs. user stories i taske. Dermed vidste vi også godt hvad vi skulle i de tasks områder.</w:t>
-          </w:r>
-        </w:p>
-        <w:p>
-          <w:pPr>
-            <w:rPr>
-              <w:lang w:eastAsia="da-DK"/>
-            </w:rPr>
-          </w:pPr>
-          <w:r>
-            <w:rPr>
-              <w:lang w:eastAsia="da-DK"/>
-            </w:rPr>
-            <w:t>Men undervejs fandt vi ud af der kom flere og flere taske frem som vi slet ikke havde set.</w:t>
-          </w:r>
-        </w:p>
-        <w:p>
-          <w:pPr>
-            <w:rPr>
-              <w:lang w:eastAsia="da-DK"/>
-            </w:rPr>
-          </w:pPr>
-          <w:r>
-            <w:rPr>
-              <w:lang w:eastAsia="da-DK"/>
-            </w:rPr>
-            <w:t>Derfor til sidste måtte vi bare tag dem som var super vigtig i forhold til opgaven fordi ellers kun vi bliv ved med at kig frem og tilbage på hvad vi kun tilføj af ting til tasks området i forhold til den user stories vi skulle lave.</w:t>
-          </w:r>
-        </w:p>
-        <w:p>
-          <w:pPr>
-            <w:rPr>
-              <w:lang w:eastAsia="da-DK"/>
-            </w:rPr>
-          </w:pPr>
-          <w:r>
-            <w:rPr>
-              <w:lang w:eastAsia="da-DK"/>
-            </w:rPr>
-            <w:t>Så hvis vi havde kig på om det var vigtig fra starten af. Så er jeg også sikker på, at vi kun nå langt mere end hvad vi havde kun.</w:t>
-          </w:r>
-        </w:p>
-        <w:p>
-          <w:pPr>
-            <w:rPr>
-              <w:lang w:eastAsia="da-DK"/>
-            </w:rPr>
-          </w:pPr>
-          <w:r>
-            <w:rPr>
-              <w:lang w:eastAsia="da-DK"/>
-            </w:rPr>
-            <w:t>Dermed finder vi første ud af det meget sidste i sprint i forhold til hvad vi havde af tid til at kunne nedbryde tasks til user stories.</w:t>
-          </w:r>
-        </w:p>
-        <w:p>
-          <w:pPr>
-            <w:rPr>
-              <w:b/>
-              <w:lang w:eastAsia="da-DK"/>
-            </w:rPr>
-          </w:pPr>
-          <w:r>
-            <w:rPr>
-              <w:b/>
-              <w:lang w:eastAsia="da-DK"/>
-            </w:rPr>
-            <w:t>Om I var spot-on med jeres estimeringer</w:t>
-          </w:r>
-        </w:p>
-        <w:p>
-          <w:pPr>
-            <w:rPr>
-              <w:lang w:eastAsia="da-DK"/>
-            </w:rPr>
-          </w:pPr>
-          <w:r>
-            <w:rPr>
-              <w:lang w:eastAsia="da-DK"/>
-            </w:rPr>
-            <w:t>I starten fik vi sat dvs. point på de områder. Dermed mener vi bestemt selv, at vi fik sat dem på en fair måde og dermed brugt vi også godt med tid på, at få gjort det.</w:t>
-          </w:r>
-        </w:p>
-        <w:p>
-          <w:pPr>
-            <w:rPr>
-              <w:lang w:eastAsia="da-DK"/>
-            </w:rPr>
-          </w:pPr>
-          <w:r>
-            <w:rPr>
-              <w:lang w:eastAsia="da-DK"/>
-            </w:rPr>
-            <w:t>Vi fandt dog senere ud af vi manglede nogen ting. Det medført i, at vi ikke fik sat tid af til, at angiv de point til dvs. områder.</w:t>
-          </w:r>
-        </w:p>
-        <w:p>
-          <w:pPr>
-            <w:rPr>
-              <w:lang w:eastAsia="da-DK"/>
-            </w:rPr>
-          </w:pPr>
-          <w:r>
-            <w:rPr>
-              <w:lang w:eastAsia="da-DK"/>
-            </w:rPr>
-            <w:t>Det medført at vi første meget sent henne i sprint 4 måtte bruge et par timer på, at tildele dvs. point på de vi manglede.</w:t>
-          </w:r>
-        </w:p>
-        <w:p>
-          <w:pPr>
-            <w:rPr>
-              <w:b/>
-              <w:lang w:eastAsia="da-DK"/>
-            </w:rPr>
-          </w:pPr>
-          <w:r>
-            <w:rPr>
-              <w:b/>
-              <w:lang w:eastAsia="da-DK"/>
-            </w:rPr>
-            <w:t>Om der var problemer med vejledningen og PO møderne</w:t>
-          </w:r>
-        </w:p>
-        <w:p>
-          <w:pPr>
-            <w:rPr>
-              <w:lang w:eastAsia="da-DK"/>
-            </w:rPr>
-          </w:pPr>
-          <w:r>
-            <w:rPr>
-              <w:lang w:eastAsia="da-DK"/>
-            </w:rPr>
-            <w:t>De problemer som frem kom det var at hvis vi fx havde Ronnie om onsdag og fredag.  Og Det samme med Thomas.</w:t>
-          </w:r>
-        </w:p>
-        <w:p>
-          <w:pPr>
-            <w:rPr>
-              <w:lang w:eastAsia="da-DK"/>
-            </w:rPr>
-          </w:pPr>
-          <w:r>
-            <w:rPr>
-              <w:lang w:eastAsia="da-DK"/>
-            </w:rPr>
-            <w:t xml:space="preserve">Der hvor vi kun se problemet det var ved at om </w:t>
-          </w:r>
-          <w:proofErr w:type="gramStart"/>
-          <w:r>
-            <w:rPr>
-              <w:lang w:eastAsia="da-DK"/>
-            </w:rPr>
-            <w:t>Fredagen</w:t>
-          </w:r>
-          <w:proofErr w:type="gramEnd"/>
-          <w:r>
-            <w:rPr>
-              <w:lang w:eastAsia="da-DK"/>
-            </w:rPr>
-            <w:t xml:space="preserve"> ugen inden. Der havde vi snakket med Ronnie om nogen ting som vi vil ret op på til næste uge og så finder vi ud af Ronnie fx ikke er på skole og så skal vi ha Thomas.</w:t>
-          </w:r>
-        </w:p>
-        <w:p>
-          <w:pPr>
-            <w:rPr>
-              <w:lang w:eastAsia="da-DK"/>
-            </w:rPr>
-          </w:pPr>
-          <w:r>
-            <w:rPr>
-              <w:lang w:eastAsia="da-DK"/>
-            </w:rPr>
-            <w:t>Hvilket gjord at det er svært at fortælle Thomas hvad Ronnie fik sagt til og dermed gør det svært at vores PO ikke er der fx ugen efter.</w:t>
-          </w:r>
-        </w:p>
-        <w:p>
-          <w:pPr>
-            <w:rPr>
-              <w:lang w:eastAsia="da-DK"/>
-            </w:rPr>
-          </w:pPr>
-        </w:p>
-        <w:p>
-          <w:pPr>
-            <w:rPr>
-              <w:b/>
-              <w:lang w:eastAsia="da-DK"/>
-            </w:rPr>
-          </w:pPr>
-          <w:r>
-            <w:rPr>
-              <w:b/>
-              <w:lang w:eastAsia="da-DK"/>
-            </w:rPr>
-            <w:lastRenderedPageBreak/>
-            <w:t>Hvor langt inde i processen I fandt en rytme der var produktiv</w:t>
-          </w:r>
-        </w:p>
-        <w:p>
-          <w:pPr>
-            <w:rPr>
-              <w:lang w:eastAsia="da-DK"/>
-            </w:rPr>
-          </w:pPr>
-          <w:r>
-            <w:rPr>
-              <w:lang w:eastAsia="da-DK"/>
-            </w:rPr>
-            <w:t>Der hvor vi fandt de gode rytmer i Fog-opgaven var bestemt i sprint 2 og 4.</w:t>
-          </w:r>
-        </w:p>
-        <w:p>
-          <w:pPr>
-            <w:rPr>
-              <w:lang w:eastAsia="da-DK"/>
-            </w:rPr>
-          </w:pPr>
-          <w:r>
-            <w:rPr>
-              <w:lang w:eastAsia="da-DK"/>
-            </w:rPr>
-            <w:t>Sprint 2:</w:t>
-          </w:r>
-        </w:p>
-        <w:p>
-          <w:pPr>
-            <w:rPr>
-              <w:lang w:eastAsia="da-DK"/>
-            </w:rPr>
-          </w:pPr>
-          <w:r>
-            <w:rPr>
-              <w:lang w:eastAsia="da-DK"/>
-            </w:rPr>
-            <w:t>Sprint 4: Der var vi begge to indstillet på, at få lavet nogen af de mange huler færdig og dem gjort opgaven så godt som færdig. Dermed mener vi bestemt at Sprint 4 var klar den bedste af dem alle sammen.</w:t>
-          </w:r>
-        </w:p>
-        <w:p>
-          <w:pPr>
-            <w:rPr>
-              <w:lang w:eastAsia="da-DK"/>
-            </w:rPr>
-          </w:pPr>
-          <w:r>
-            <w:rPr>
-              <w:lang w:eastAsia="da-DK"/>
-            </w:rPr>
-            <w:t>Der fik vi virkelig arbejdet hårdt for, at opnå at få lavet tingene færdig til tiden.</w:t>
-          </w:r>
-        </w:p>
-        <w:p>
-          <w:pPr>
-            <w:rPr>
-              <w:lang w:eastAsia="da-DK"/>
-            </w:rPr>
-          </w:pPr>
-        </w:p>
-        <w:p>
-          <w:pPr>
-            <w:rPr>
-              <w:b/>
-              <w:lang w:eastAsia="da-DK"/>
-            </w:rPr>
-          </w:pPr>
-          <w:r>
-            <w:rPr>
-              <w:b/>
-              <w:lang w:eastAsia="da-DK"/>
-            </w:rPr>
-            <w:t xml:space="preserve">Andre elementer der har at gøre med at forsøge at arbejde i et </w:t>
-          </w:r>
-          <w:proofErr w:type="spellStart"/>
-          <w:r>
-            <w:rPr>
-              <w:b/>
-              <w:lang w:eastAsia="da-DK"/>
-            </w:rPr>
-            <w:t>scrum</w:t>
-          </w:r>
-          <w:proofErr w:type="spellEnd"/>
-          <w:r>
-            <w:rPr>
-              <w:b/>
-              <w:lang w:eastAsia="da-DK"/>
-            </w:rPr>
-            <w:t xml:space="preserve"> team</w:t>
-          </w:r>
-        </w:p>
-        <w:p/>
-        <w:p/>
-        <w:p>
-          <w:r>
-            <w:br w:type="page"/>
-          </w:r>
-        </w:p>
-        <w:p>
-          <w:pPr>
-            <w:rPr>
-              <w:b/>
-              <w:lang w:eastAsia="da-DK"/>
-            </w:rPr>
-          </w:pPr>
-          <w:r>
-            <w:rPr>
-              <w:b/>
-              <w:lang w:eastAsia="da-DK"/>
-            </w:rPr>
-            <w:lastRenderedPageBreak/>
-            <w:t>Hvilke informationer gemmes i session</w:t>
-          </w:r>
-        </w:p>
-        <w:p>
-          <w:pPr>
-            <w:rPr>
-              <w:lang w:eastAsia="da-DK"/>
-            </w:rPr>
-          </w:pPr>
-          <w:r>
-            <w:rPr>
-              <w:lang w:eastAsia="da-DK"/>
-            </w:rPr>
-            <w:t xml:space="preserve">Vi gemmer </w:t>
-          </w:r>
-          <w:proofErr w:type="spellStart"/>
-          <w:r>
-            <w:rPr>
-              <w:lang w:eastAsia="da-DK"/>
-            </w:rPr>
-            <w:t>Email</w:t>
-          </w:r>
-          <w:proofErr w:type="spellEnd"/>
-          <w:r>
-            <w:rPr>
-              <w:lang w:eastAsia="da-DK"/>
-            </w:rPr>
-            <w:t>, Navn, Rank, id og postnr.</w:t>
-          </w:r>
-        </w:p>
-        <w:p>
-          <w:pPr>
-            <w:rPr>
-              <w:lang w:eastAsia="da-DK"/>
-            </w:rPr>
-          </w:pPr>
-          <w:r>
-            <w:rPr>
-              <w:lang w:eastAsia="da-DK"/>
-            </w:rPr>
-            <w:t xml:space="preserve">Dermed er vores tænker omkring det er at hvis man vælgere at </w:t>
-          </w:r>
-          <w:proofErr w:type="spellStart"/>
-          <w:r>
-            <w:rPr>
-              <w:lang w:eastAsia="da-DK"/>
-            </w:rPr>
-            <w:t>updater</w:t>
-          </w:r>
-          <w:proofErr w:type="spellEnd"/>
-          <w:r>
-            <w:rPr>
-              <w:lang w:eastAsia="da-DK"/>
-            </w:rPr>
-            <w:t xml:space="preserve"> ens </w:t>
-          </w:r>
-          <w:proofErr w:type="spellStart"/>
-          <w:r>
-            <w:rPr>
-              <w:lang w:eastAsia="da-DK"/>
-            </w:rPr>
-            <w:t>email</w:t>
-          </w:r>
-          <w:proofErr w:type="spellEnd"/>
-          <w:r>
-            <w:rPr>
-              <w:lang w:eastAsia="da-DK"/>
-            </w:rPr>
-            <w:t>, navn eller post så vil man skulle log ind igen.</w:t>
-          </w:r>
-        </w:p>
-        <w:p>
-          <w:pPr>
-            <w:rPr>
-              <w:lang w:eastAsia="da-DK"/>
-            </w:rPr>
-          </w:pPr>
-          <w:r>
-            <w:rPr>
-              <w:lang w:eastAsia="da-DK"/>
-            </w:rPr>
-            <w:t xml:space="preserve">Det er for at </w:t>
-          </w:r>
-          <w:proofErr w:type="spellStart"/>
-          <w:r>
-            <w:rPr>
-              <w:lang w:eastAsia="da-DK"/>
-            </w:rPr>
-            <w:t>udengå</w:t>
-          </w:r>
-          <w:proofErr w:type="spellEnd"/>
-          <w:r>
-            <w:rPr>
-              <w:lang w:eastAsia="da-DK"/>
-            </w:rPr>
-            <w:t>, at skulle fjerne session fra det gammel ”data” i session og så der efter opret en ny session med de nye værdier.</w:t>
-          </w:r>
-        </w:p>
-        <w:p>
-          <w:pPr>
-            <w:rPr>
-              <w:lang w:eastAsia="da-DK"/>
-            </w:rPr>
-          </w:pPr>
-          <w:r>
-            <w:rPr>
-              <w:lang w:eastAsia="da-DK"/>
-            </w:rPr>
-            <w:t>Derfor mener vi bestemt, at den bestemme måde er at send folk over til log ud og derefter skulle log ind igen.</w:t>
-          </w:r>
-        </w:p>
-        <w:p>
-          <w:pPr>
-            <w:rPr>
-              <w:lang w:eastAsia="da-DK"/>
-            </w:rPr>
-          </w:pPr>
-          <w:r>
-            <w:rPr>
-              <w:lang w:eastAsia="da-DK"/>
-            </w:rPr>
-            <w:t xml:space="preserve">Vi mener bestemt ikke at det er nogen </w:t>
-          </w:r>
-          <w:r>
-            <w:rPr>
-              <w:b/>
-              <w:lang w:eastAsia="da-DK"/>
-            </w:rPr>
-            <w:t>god ide</w:t>
-          </w:r>
-          <w:r>
-            <w:rPr>
-              <w:lang w:eastAsia="da-DK"/>
-            </w:rPr>
-            <w:t>, at gemme password i session. Og Vi ser heller ikke nogen grund til, at skulle gemme password i session.</w:t>
-          </w:r>
-        </w:p>
-        <w:p>
-          <w:pPr>
-            <w:rPr>
-              <w:lang w:eastAsia="da-DK"/>
-            </w:rPr>
-          </w:pPr>
-          <w:r>
-            <w:rPr>
-              <w:lang w:eastAsia="da-DK"/>
-            </w:rPr>
-            <w:t xml:space="preserve">At </w:t>
-          </w:r>
-          <w:proofErr w:type="spellStart"/>
-          <w:r>
-            <w:rPr>
-              <w:lang w:eastAsia="da-DK"/>
-            </w:rPr>
-            <w:t>indholdeplaintext</w:t>
-          </w:r>
-          <w:proofErr w:type="spellEnd"/>
-          <w:r>
-            <w:rPr>
-              <w:lang w:eastAsia="da-DK"/>
-            </w:rPr>
-            <w:t xml:space="preserve"> som adgangskode overalt i enhver form er normalt en dårlig ide. Vil aldrig håndtere ”kundens” hemmelighed.</w:t>
-          </w:r>
-        </w:p>
-        <w:p>
-          <w:pPr>
-            <w:rPr>
-              <w:b/>
-              <w:lang w:eastAsia="da-DK"/>
-            </w:rPr>
-          </w:pPr>
-          <w:r>
-            <w:rPr>
-              <w:b/>
-              <w:lang w:eastAsia="da-DK"/>
-            </w:rPr>
-            <w:t xml:space="preserve">Hvordan håndterer man </w:t>
-          </w:r>
-          <w:proofErr w:type="spellStart"/>
-          <w:r>
-            <w:rPr>
-              <w:b/>
-              <w:lang w:eastAsia="da-DK"/>
-            </w:rPr>
-            <w:t>exceptions</w:t>
-          </w:r>
-          <w:proofErr w:type="spellEnd"/>
-          <w:r>
-            <w:rPr>
-              <w:b/>
-              <w:lang w:eastAsia="da-DK"/>
-            </w:rPr>
-            <w:t>.</w:t>
-          </w:r>
-        </w:p>
-        <w:p>
-          <w:pPr>
-            <w:rPr>
-              <w:b/>
-              <w:lang w:eastAsia="da-DK"/>
-            </w:rPr>
-          </w:pPr>
-          <w:r>
-            <w:rPr>
-              <w:b/>
-              <w:lang w:eastAsia="da-DK"/>
-            </w:rPr>
-            <w:t>Hvordan håndtere man bruger rank?</w:t>
-          </w:r>
-        </w:p>
-        <w:p>
-          <w:pPr>
-            <w:rPr>
-              <w:lang w:eastAsia="da-DK"/>
-            </w:rPr>
-          </w:pPr>
-          <w:r>
-            <w:rPr>
-              <w:lang w:eastAsia="da-DK"/>
-            </w:rPr>
-            <w:t xml:space="preserve">Vi har valgt at håndtere vores bruger rank på en måde som skal sikker at der altid vil være 1 </w:t>
-          </w:r>
-          <w:proofErr w:type="spellStart"/>
-          <w:r>
-            <w:rPr>
-              <w:lang w:eastAsia="da-DK"/>
-            </w:rPr>
-            <w:t>admin</w:t>
-          </w:r>
-          <w:proofErr w:type="spellEnd"/>
-          <w:r>
-            <w:rPr>
-              <w:lang w:eastAsia="da-DK"/>
-            </w:rPr>
-            <w:t xml:space="preserve"> tilbage. Man vil ikke selv kun gå ned i rank men dermed vil man selv kun tilføj </w:t>
-          </w:r>
-          <w:proofErr w:type="spellStart"/>
-          <w:r>
-            <w:rPr>
-              <w:lang w:eastAsia="da-DK"/>
-            </w:rPr>
-            <w:t>admin</w:t>
-          </w:r>
-          <w:proofErr w:type="spellEnd"/>
-          <w:r>
-            <w:rPr>
-              <w:lang w:eastAsia="da-DK"/>
-            </w:rPr>
-            <w:t xml:space="preserve"> rank til andre bruger.</w:t>
-          </w:r>
-        </w:p>
-        <w:p>
-          <w:pPr>
-            <w:rPr>
-              <w:lang w:eastAsia="da-DK"/>
-            </w:rPr>
-          </w:pPr>
-          <w:r>
-            <w:rPr>
-              <w:b/>
-              <w:lang w:eastAsia="da-DK"/>
-            </w:rPr>
-            <w:t>Overvejelser</w:t>
-          </w:r>
-          <w:r>
-            <w:rPr>
-              <w:lang w:eastAsia="da-DK"/>
-            </w:rPr>
-            <w:t>:</w:t>
-          </w:r>
-        </w:p>
-        <w:p>
-          <w:pPr>
-            <w:rPr>
-              <w:lang w:eastAsia="da-DK"/>
-            </w:rPr>
-          </w:pPr>
-          <w:r>
-            <w:rPr>
-              <w:lang w:eastAsia="da-DK"/>
-            </w:rPr>
-            <w:t xml:space="preserve">De overvejelser vi har gjort også det er at vi sikker også imod, at man ikke kan gå ned i rank hvis man nu er </w:t>
-          </w:r>
-          <w:proofErr w:type="spellStart"/>
-          <w:r>
-            <w:rPr>
-              <w:lang w:eastAsia="da-DK"/>
-            </w:rPr>
-            <w:t>admin</w:t>
-          </w:r>
-          <w:proofErr w:type="spellEnd"/>
-          <w:r>
-            <w:rPr>
-              <w:lang w:eastAsia="da-DK"/>
-            </w:rPr>
-            <w:t xml:space="preserve"> selv. Det er taget udgangspunkt i at Martin ikke vil kun gør sig til alm bruger ved en rank med mindre, at en anden medarbejder gør ham til alm bruger.</w:t>
-          </w:r>
-        </w:p>
-        <w:p>
-          <w:pPr>
-            <w:rPr>
-              <w:lang w:eastAsia="da-DK"/>
-            </w:rPr>
-          </w:pPr>
-          <w:r>
-            <w:rPr>
-              <w:lang w:eastAsia="da-DK"/>
-            </w:rPr>
-            <w:t xml:space="preserve">Dermed så vil den anden medarbejder giv tildel </w:t>
-          </w:r>
-          <w:proofErr w:type="spellStart"/>
-          <w:r>
-            <w:rPr>
-              <w:lang w:eastAsia="da-DK"/>
-            </w:rPr>
-            <w:t>admin</w:t>
-          </w:r>
-          <w:proofErr w:type="spellEnd"/>
-          <w:r>
-            <w:rPr>
-              <w:lang w:eastAsia="da-DK"/>
-            </w:rPr>
-            <w:t xml:space="preserve"> rank til de bruger som han mener skal ha </w:t>
-          </w:r>
-          <w:proofErr w:type="spellStart"/>
-          <w:r>
-            <w:rPr>
-              <w:lang w:eastAsia="da-DK"/>
-            </w:rPr>
-            <w:t>admin</w:t>
-          </w:r>
-          <w:proofErr w:type="spellEnd"/>
-          <w:r>
-            <w:rPr>
-              <w:lang w:eastAsia="da-DK"/>
-            </w:rPr>
-            <w:t xml:space="preserve"> rank i systemet.</w:t>
-          </w:r>
-        </w:p>
-        <w:p>
-          <w:pPr>
-            <w:rPr>
-              <w:lang w:eastAsia="da-DK"/>
-            </w:rPr>
-          </w:pPr>
-          <w:r>
-            <w:rPr>
-              <w:b/>
-              <w:lang w:eastAsia="da-DK"/>
-            </w:rPr>
-            <w:t>Sikkerhed i det</w:t>
-          </w:r>
-          <w:r>
-            <w:rPr>
-              <w:lang w:eastAsia="da-DK"/>
-            </w:rPr>
-            <w:t>:</w:t>
-          </w:r>
-        </w:p>
-        <w:p>
-          <w:pPr>
-            <w:rPr>
-              <w:lang w:eastAsia="da-DK"/>
-            </w:rPr>
-          </w:pPr>
-          <w:r>
-            <w:rPr>
-              <w:lang w:eastAsia="da-DK"/>
-            </w:rPr>
-            <w:t xml:space="preserve">Det er som udgangspunkt, at der hele tiden skal være EN og man vil ikke vil kun undgå, at der slet ikke er nogen form for </w:t>
-          </w:r>
-          <w:proofErr w:type="spellStart"/>
-          <w:r>
-            <w:rPr>
-              <w:lang w:eastAsia="da-DK"/>
-            </w:rPr>
-            <w:t>admin</w:t>
-          </w:r>
-          <w:proofErr w:type="spellEnd"/>
-          <w:r>
-            <w:rPr>
-              <w:lang w:eastAsia="da-DK"/>
-            </w:rPr>
-            <w:t xml:space="preserve"> i systemet.</w:t>
-          </w:r>
-        </w:p>
-        <w:p>
-          <w:pPr>
-            <w:rPr>
-              <w:b/>
-              <w:lang w:eastAsia="da-DK"/>
-            </w:rPr>
-          </w:pPr>
-          <w:r>
-            <w:rPr>
-              <w:b/>
-              <w:lang w:eastAsia="da-DK"/>
-            </w:rPr>
-            <w:t xml:space="preserve">Hvorfor ikke blive </w:t>
-          </w:r>
-          <w:proofErr w:type="spellStart"/>
-          <w:r>
-            <w:rPr>
-              <w:b/>
-              <w:lang w:eastAsia="da-DK"/>
-            </w:rPr>
-            <w:t>admin</w:t>
-          </w:r>
-          <w:proofErr w:type="spellEnd"/>
-          <w:r>
-            <w:rPr>
-              <w:b/>
-              <w:lang w:eastAsia="da-DK"/>
-            </w:rPr>
-            <w:t xml:space="preserve"> ved oprettelse?</w:t>
-          </w:r>
-          <w:r>
-            <w:rPr>
-              <w:b/>
-              <w:lang w:eastAsia="da-DK"/>
-            </w:rPr>
-            <w:t>:</w:t>
-          </w:r>
-        </w:p>
-        <w:p>
-          <w:pPr>
-            <w:rPr>
-              <w:lang w:eastAsia="da-DK"/>
-            </w:rPr>
-          </w:pPr>
-          <w:r>
-            <w:rPr>
-              <w:lang w:eastAsia="da-DK"/>
-            </w:rPr>
-            <w:t xml:space="preserve">Vi mener bestemt ikke at det skal være muligt. Fordi så vil alle kun blive </w:t>
-          </w:r>
-          <w:proofErr w:type="spellStart"/>
-          <w:r>
-            <w:rPr>
-              <w:lang w:eastAsia="da-DK"/>
-            </w:rPr>
-            <w:t>admin</w:t>
-          </w:r>
-          <w:proofErr w:type="spellEnd"/>
-          <w:r>
-            <w:rPr>
-              <w:lang w:eastAsia="da-DK"/>
-            </w:rPr>
-            <w:t xml:space="preserve"> ved starten når man opretter som bruger på siden.</w:t>
-          </w:r>
-        </w:p>
-        <w:p>
-          <w:pPr>
-            <w:rPr>
-              <w:lang w:eastAsia="da-DK"/>
-            </w:rPr>
-          </w:pPr>
-          <w:r>
-            <w:rPr>
-              <w:lang w:eastAsia="da-DK"/>
-            </w:rPr>
-            <w:t xml:space="preserve">Vi skal sikker også at </w:t>
-          </w:r>
-          <w:proofErr w:type="spellStart"/>
-          <w:r>
-            <w:rPr>
-              <w:lang w:eastAsia="da-DK"/>
-            </w:rPr>
-            <w:t>Fog’s</w:t>
-          </w:r>
-          <w:proofErr w:type="spellEnd"/>
-          <w:r>
-            <w:rPr>
-              <w:lang w:eastAsia="da-DK"/>
-            </w:rPr>
-            <w:t xml:space="preserve"> medarbejder kun har adgang til den data som bliver oprettet ved </w:t>
-          </w:r>
-          <w:proofErr w:type="spellStart"/>
-          <w:r>
-            <w:rPr>
-              <w:lang w:eastAsia="da-DK"/>
-            </w:rPr>
-            <w:t>forespørgelse</w:t>
-          </w:r>
-          <w:proofErr w:type="spellEnd"/>
-          <w:r>
-            <w:rPr>
-              <w:lang w:eastAsia="da-DK"/>
-            </w:rPr>
-            <w:t xml:space="preserve"> til carport.</w:t>
-          </w:r>
-        </w:p>
-        <w:p>
-          <w:pPr>
-            <w:rPr>
-              <w:lang w:eastAsia="da-DK"/>
-            </w:rPr>
-          </w:pPr>
-        </w:p>
-        <w:p>
-          <w:pPr>
-            <w:rPr>
-              <w:lang w:eastAsia="da-DK"/>
-            </w:rPr>
-          </w:pPr>
-        </w:p>
-        <w:p>
-          <w:pPr>
-            <w:rPr>
-              <w:lang w:eastAsia="da-DK"/>
-            </w:rPr>
-          </w:pPr>
-        </w:p>
-        <w:p>
-          <w:pPr>
-            <w:rPr>
-              <w:lang w:eastAsia="da-DK"/>
-            </w:rPr>
-          </w:pPr>
-        </w:p>
-        <w:p>
-          <w:pPr>
-            <w:rPr>
-              <w:b/>
-              <w:lang w:eastAsia="da-DK"/>
-            </w:rPr>
-          </w:pPr>
-          <w:r>
-            <w:rPr>
-              <w:b/>
-              <w:lang w:eastAsia="da-DK"/>
-            </w:rPr>
-            <w:lastRenderedPageBreak/>
-            <w:t xml:space="preserve">Hvordan man på har valgt at lave </w:t>
-          </w:r>
-          <w:proofErr w:type="spellStart"/>
-          <w:r>
-            <w:rPr>
-              <w:b/>
-              <w:lang w:eastAsia="da-DK"/>
-            </w:rPr>
-            <w:t>brugerindput</w:t>
-          </w:r>
-          <w:proofErr w:type="spellEnd"/>
-          <w:r>
-            <w:rPr>
-              <w:b/>
-              <w:lang w:eastAsia="da-DK"/>
-            </w:rPr>
-            <w:t xml:space="preserve"> validering</w:t>
-          </w:r>
-        </w:p>
-        <w:p>
-          <w:pPr>
-            <w:rPr>
-              <w:lang w:eastAsia="da-DK"/>
-            </w:rPr>
-          </w:pPr>
-          <w:proofErr w:type="spellStart"/>
-          <w:r>
-            <w:rPr>
-              <w:b/>
-              <w:lang w:eastAsia="da-DK"/>
-            </w:rPr>
-            <w:t>Forespørgelse</w:t>
-          </w:r>
-          <w:proofErr w:type="spellEnd"/>
-          <w:r>
-            <w:rPr>
-              <w:lang w:eastAsia="da-DK"/>
-            </w:rPr>
-            <w:t>:</w:t>
-          </w:r>
-        </w:p>
-        <w:p>
-          <w:pPr>
-            <w:rPr>
-              <w:lang w:eastAsia="da-DK"/>
-            </w:rPr>
-          </w:pPr>
-          <w:r>
-            <w:rPr>
-              <w:lang w:eastAsia="da-DK"/>
-            </w:rPr>
-            <w:t>Der sikker vores også, at carport skal være min 300 længde/bredde og max må være 900. Dermed må Hældning kun være max 40. Det vil sige at den kan gå fra 0 til 40.</w:t>
-          </w:r>
-          <w:r>
-            <w:rPr>
-              <w:lang w:eastAsia="da-DK"/>
-            </w:rPr>
-            <w:br/>
-            <w:t>Dermed sikker vi også at skur længde/bredde skal være min 150 og max 900.</w:t>
-          </w:r>
-        </w:p>
-        <w:p>
-          <w:pPr>
-            <w:rPr>
-              <w:lang w:eastAsia="da-DK"/>
-            </w:rPr>
-          </w:pPr>
-          <w:r>
-            <w:rPr>
-              <w:lang w:eastAsia="da-DK"/>
-            </w:rPr>
-            <w:t xml:space="preserve">Kommentar har vi valgt at lad være efter som hvis kunden ikke ønsker at skrive kommentar til </w:t>
-          </w:r>
-          <w:proofErr w:type="spellStart"/>
-          <w:r>
-            <w:rPr>
-              <w:lang w:eastAsia="da-DK"/>
-            </w:rPr>
-            <w:t>forespørgelsen</w:t>
-          </w:r>
-          <w:proofErr w:type="spellEnd"/>
-          <w:r>
-            <w:rPr>
-              <w:lang w:eastAsia="da-DK"/>
-            </w:rPr>
-            <w:t>.</w:t>
-          </w:r>
-        </w:p>
-        <w:p>
-          <w:pPr>
-            <w:rPr>
-              <w:b/>
-              <w:lang w:eastAsia="da-DK"/>
-            </w:rPr>
-          </w:pPr>
-          <w:r>
-            <w:rPr>
-              <w:b/>
-              <w:lang w:eastAsia="da-DK"/>
-            </w:rPr>
-            <w:t>Opret bruger:</w:t>
-          </w:r>
-        </w:p>
-        <w:p>
-          <w:pPr>
-            <w:rPr>
-              <w:lang w:eastAsia="da-DK"/>
-            </w:rPr>
-          </w:pPr>
-          <w:r>
-            <w:rPr>
-              <w:lang w:eastAsia="da-DK"/>
-            </w:rPr>
-            <w:t>Der sikker vi også hele vejen at man ikke kan opret bruger før man har udfyldt hele området. Det er lige fra e-mail, adgangskode, navn og telefon og post er valgt.</w:t>
-          </w:r>
-        </w:p>
-        <w:p>
-          <w:pPr>
-            <w:rPr>
-              <w:lang w:eastAsia="da-DK"/>
-            </w:rPr>
-          </w:pPr>
-          <w:r>
-            <w:rPr>
-              <w:lang w:eastAsia="da-DK"/>
-            </w:rPr>
-            <w:t xml:space="preserve">Alle de information skal være opfyldt før at man </w:t>
-          </w:r>
-          <w:proofErr w:type="gramStart"/>
-          <w:r>
-            <w:rPr>
-              <w:lang w:eastAsia="da-DK"/>
-            </w:rPr>
-            <w:t>vil kun</w:t>
-          </w:r>
-          <w:proofErr w:type="gramEnd"/>
-          <w:r>
-            <w:rPr>
-              <w:lang w:eastAsia="da-DK"/>
-            </w:rPr>
-            <w:t xml:space="preserve"> opret sig som bruger på siden.</w:t>
-          </w:r>
-        </w:p>
-        <w:p>
-          <w:pPr>
-            <w:rPr>
-              <w:lang w:eastAsia="da-DK"/>
-            </w:rPr>
-          </w:pPr>
-          <w:r>
-            <w:rPr>
-              <w:lang w:eastAsia="da-DK"/>
-            </w:rPr>
-            <w:t>Vi sikker også at bruger kan opfylde de fleste af de værdier.</w:t>
-          </w:r>
-        </w:p>
-        <w:p>
-          <w:pPr>
-            <w:rPr>
-              <w:b/>
-              <w:lang w:eastAsia="da-DK"/>
-            </w:rPr>
-          </w:pPr>
-          <w:r>
-            <w:rPr>
-              <w:b/>
-              <w:lang w:eastAsia="da-DK"/>
-            </w:rPr>
-            <w:t>Log ind</w:t>
-          </w:r>
-          <w:r>
-            <w:rPr>
-              <w:b/>
-              <w:lang w:eastAsia="da-DK"/>
-            </w:rPr>
-            <w:t xml:space="preserve"> / Glemt adgangskode</w:t>
-          </w:r>
-        </w:p>
-        <w:p>
-          <w:pPr>
-            <w:rPr>
-              <w:lang w:eastAsia="da-DK"/>
-            </w:rPr>
-          </w:pPr>
-          <w:r>
-            <w:rPr>
-              <w:lang w:eastAsia="da-DK"/>
-            </w:rPr>
-            <w:t>Der sikker vi også kun e-mail som udgangspunkt fordi hvis man vælgere at sige at man har glemt adgangskode så skal den ikke kræve at man også har password.</w:t>
-          </w:r>
-        </w:p>
-        <w:p>
-          <w:pPr>
-            <w:rPr>
-              <w:lang w:eastAsia="da-DK"/>
-            </w:rPr>
-          </w:pPr>
-          <w:r>
-            <w:rPr>
-              <w:lang w:eastAsia="da-DK"/>
-            </w:rPr>
-            <w:t>Så derfor har vi valgt at sikker også at man skal ha tilføjet e-mail som udgangspunkt.</w:t>
-          </w:r>
-        </w:p>
-        <w:p>
-          <w:pPr>
-            <w:rPr>
-              <w:b/>
-              <w:lang w:eastAsia="da-DK"/>
-            </w:rPr>
-          </w:pPr>
-          <w:r>
-            <w:rPr>
-              <w:b/>
-              <w:lang w:eastAsia="da-DK"/>
-            </w:rPr>
-            <w:t xml:space="preserve">Hvilke brugertyper der er valgt i databasen, og </w:t>
-          </w:r>
-          <w:proofErr w:type="spellStart"/>
-          <w:r>
-            <w:rPr>
-              <w:b/>
-              <w:lang w:eastAsia="da-DK"/>
-            </w:rPr>
-            <w:t>hvodan</w:t>
-          </w:r>
-          <w:proofErr w:type="spellEnd"/>
-          <w:r>
-            <w:rPr>
-              <w:b/>
-              <w:lang w:eastAsia="da-DK"/>
-            </w:rPr>
-            <w:t xml:space="preserve"> de er brugt i </w:t>
-          </w:r>
-          <w:proofErr w:type="spellStart"/>
-          <w:r>
-            <w:rPr>
-              <w:b/>
-              <w:lang w:eastAsia="da-DK"/>
-            </w:rPr>
-            <w:t>jdbc</w:t>
-          </w:r>
-          <w:proofErr w:type="spellEnd"/>
-        </w:p>
-        <w:p/>
-        <w:p>
-          <w:r>
-            <w:br w:type="page"/>
-          </w:r>
-        </w:p>
-        <w:p>
-          <w:pPr>
-            <w:pStyle w:val="Overskrift1"/>
-          </w:pPr>
-          <w:commentRangeStart w:id="0"/>
-          <w:r>
-            <w:lastRenderedPageBreak/>
-            <w:t xml:space="preserve">Status på </w:t>
-          </w:r>
-          <w:proofErr w:type="spellStart"/>
-          <w:r>
-            <w:t>Implementation</w:t>
-          </w:r>
-          <w:proofErr w:type="spellEnd"/>
-          <w:r>
-            <w:t>:</w:t>
-          </w:r>
-          <w:commentRangeEnd w:id="0"/>
+          <w:commentRangeEnd w:id="1"/>
           <w:r>
             <w:rPr>
               <w:rStyle w:val="Kommentarhenvisning"/>
               <w:rFonts w:asciiTheme="minorHAnsi" w:eastAsiaTheme="minorHAnsi" w:hAnsiTheme="minorHAnsi" w:cstheme="minorBidi"/>
               <w:color w:val="auto"/>
             </w:rPr>
-            <w:commentReference w:id="0"/>
+            <w:commentReference w:id="1"/>
+          </w:r>
+        </w:p>
+        <w:p/>
+        <w:p>
+          <w:pPr>
+            <w:rPr>
+              <w:b/>
+              <w:lang w:eastAsia="da-DK"/>
+            </w:rPr>
+          </w:pPr>
+          <w:r>
+            <w:rPr>
+              <w:b/>
+              <w:lang w:eastAsia="da-DK"/>
+            </w:rPr>
+            <w:t xml:space="preserve">Om </w:t>
+          </w:r>
+          <w:proofErr w:type="spellStart"/>
+          <w:r>
+            <w:rPr>
+              <w:b/>
+              <w:lang w:eastAsia="da-DK"/>
+            </w:rPr>
+            <w:t>scrummaster</w:t>
+          </w:r>
+          <w:proofErr w:type="spellEnd"/>
+          <w:r>
+            <w:rPr>
+              <w:b/>
+              <w:lang w:eastAsia="da-DK"/>
+            </w:rPr>
+            <w:t xml:space="preserve"> rollen fungerede, hvilke problemer I så i den, og hvad I gjorde for at rette op på det.</w:t>
+          </w:r>
+        </w:p>
+        <w:p>
+          <w:pPr>
+            <w:rPr>
+              <w:lang w:eastAsia="da-DK"/>
+            </w:rPr>
+          </w:pPr>
+        </w:p>
+        <w:p>
+          <w:pPr>
+            <w:rPr>
+              <w:b/>
+              <w:lang w:eastAsia="da-DK"/>
+            </w:rPr>
+          </w:pPr>
+          <w:r>
+            <w:rPr>
+              <w:b/>
+              <w:lang w:eastAsia="da-DK"/>
+            </w:rPr>
+            <w:t>Hvad der var de væsentligste emner på jeres retrospektiv møder</w:t>
+          </w:r>
+        </w:p>
+        <w:p>
+          <w:pPr>
+            <w:rPr>
+              <w:lang w:eastAsia="da-DK"/>
+            </w:rPr>
+          </w:pPr>
+          <w:r>
+            <w:rPr>
+              <w:lang w:eastAsia="da-DK"/>
+            </w:rPr>
+            <w:t>Vi har løst de problemer med det samme.</w:t>
+          </w:r>
+        </w:p>
+        <w:p>
+          <w:pPr>
+            <w:rPr>
+              <w:lang w:eastAsia="da-DK"/>
+            </w:rPr>
+          </w:pPr>
+          <w:r>
+            <w:rPr>
+              <w:lang w:eastAsia="da-DK"/>
+            </w:rPr>
+            <w:t>Nye taske havde ikke tid til, at tildel dem point.</w:t>
+          </w:r>
+        </w:p>
+        <w:p>
+          <w:pPr>
+            <w:rPr>
+              <w:b/>
+              <w:lang w:eastAsia="da-DK"/>
+            </w:rPr>
+          </w:pPr>
+          <w:r>
+            <w:rPr>
+              <w:b/>
+              <w:lang w:eastAsia="da-DK"/>
+            </w:rPr>
+            <w:t>Om I havde problemer med at nedbryde user stories i tasks</w:t>
+          </w:r>
+        </w:p>
+        <w:p>
+          <w:pPr>
+            <w:rPr>
+              <w:lang w:eastAsia="da-DK"/>
+            </w:rPr>
+          </w:pPr>
+          <w:r>
+            <w:rPr>
+              <w:lang w:eastAsia="da-DK"/>
+            </w:rPr>
+            <w:t>I starten havde vi lavet et godt forarbejde i forhold til at nedbryde dvs. user stories i taske. Dermed vidste vi også godt hvad vi skulle i de tasks områder.</w:t>
+          </w:r>
+        </w:p>
+        <w:p>
+          <w:pPr>
+            <w:rPr>
+              <w:lang w:eastAsia="da-DK"/>
+            </w:rPr>
+          </w:pPr>
+          <w:r>
+            <w:rPr>
+              <w:lang w:eastAsia="da-DK"/>
+            </w:rPr>
+            <w:t>Men undervejs fandt vi ud af der kom flere og flere taske frem som vi slet ikke havde set.</w:t>
+          </w:r>
+        </w:p>
+        <w:p>
+          <w:pPr>
+            <w:rPr>
+              <w:lang w:eastAsia="da-DK"/>
+            </w:rPr>
+          </w:pPr>
+          <w:r>
+            <w:rPr>
+              <w:lang w:eastAsia="da-DK"/>
+            </w:rPr>
+            <w:t>Derfor til sidste måtte vi bare tag dem som var super vigtig i forhold til opgaven fordi ellers kun vi bliv ved med at kig frem og tilbage på hvad vi kun tilføj af ting til tasks området i forhold til den user stories vi skulle lave.</w:t>
+          </w:r>
+        </w:p>
+        <w:p>
+          <w:pPr>
+            <w:rPr>
+              <w:lang w:eastAsia="da-DK"/>
+            </w:rPr>
+          </w:pPr>
+          <w:r>
+            <w:rPr>
+              <w:lang w:eastAsia="da-DK"/>
+            </w:rPr>
+            <w:t>Så hvis vi havde kig på om det var vigtig fra starten af. Så er jeg også sikker på, at vi kun nå langt mere end hvad vi havde kun.</w:t>
+          </w:r>
+        </w:p>
+        <w:p>
+          <w:pPr>
+            <w:rPr>
+              <w:lang w:eastAsia="da-DK"/>
+            </w:rPr>
+          </w:pPr>
+          <w:r>
+            <w:rPr>
+              <w:lang w:eastAsia="da-DK"/>
+            </w:rPr>
+            <w:t>Dermed finder vi første ud af det meget sidste i sprint i forhold til hvad vi havde af tid til at kunne nedbryde tasks til user stories.</w:t>
+          </w:r>
+        </w:p>
+        <w:p>
+          <w:pPr>
+            <w:rPr>
+              <w:b/>
+              <w:lang w:eastAsia="da-DK"/>
+            </w:rPr>
+          </w:pPr>
+          <w:r>
+            <w:rPr>
+              <w:b/>
+              <w:lang w:eastAsia="da-DK"/>
+            </w:rPr>
+            <w:t>Om I var spot-on med jeres estimeringer</w:t>
+          </w:r>
+        </w:p>
+        <w:p>
+          <w:pPr>
+            <w:rPr>
+              <w:lang w:eastAsia="da-DK"/>
+            </w:rPr>
+          </w:pPr>
+          <w:r>
+            <w:rPr>
+              <w:lang w:eastAsia="da-DK"/>
+            </w:rPr>
+            <w:t>I starten fik vi sat dvs. point på de områder. Dermed mener vi bestemt selv, at vi fik sat dem på en fair måde og dermed brugt vi også godt med tid på, at få gjort det.</w:t>
+          </w:r>
+        </w:p>
+        <w:p>
+          <w:pPr>
+            <w:rPr>
+              <w:lang w:eastAsia="da-DK"/>
+            </w:rPr>
+          </w:pPr>
+          <w:r>
+            <w:rPr>
+              <w:lang w:eastAsia="da-DK"/>
+            </w:rPr>
+            <w:t>Vi fandt dog senere ud af vi manglede nogen ting. Det medført i, at vi ikke fik sat tid af til, at angiv de point til dvs. områder.</w:t>
+          </w:r>
+        </w:p>
+        <w:p>
+          <w:pPr>
+            <w:rPr>
+              <w:lang w:eastAsia="da-DK"/>
+            </w:rPr>
+          </w:pPr>
+          <w:r>
+            <w:rPr>
+              <w:lang w:eastAsia="da-DK"/>
+            </w:rPr>
+            <w:t>Det medført at vi første meget sent henne i sprint 4 måtte bruge et par timer på, at tildele dvs. point på de vi manglede.</w:t>
+          </w:r>
+        </w:p>
+        <w:p>
+          <w:pPr>
+            <w:rPr>
+              <w:b/>
+              <w:lang w:eastAsia="da-DK"/>
+            </w:rPr>
+          </w:pPr>
+          <w:r>
+            <w:rPr>
+              <w:b/>
+              <w:lang w:eastAsia="da-DK"/>
+            </w:rPr>
+            <w:t>Om der var problemer med vejledningen og PO møderne</w:t>
+          </w:r>
+        </w:p>
+        <w:p>
+          <w:pPr>
+            <w:rPr>
+              <w:lang w:eastAsia="da-DK"/>
+            </w:rPr>
+          </w:pPr>
+          <w:r>
+            <w:rPr>
+              <w:lang w:eastAsia="da-DK"/>
+            </w:rPr>
+            <w:t>De problemer som frem kom det var at hvis vi fx havde Ronnie om onsdag og fredag.  Og Det samme med Thomas.</w:t>
+          </w:r>
+        </w:p>
+        <w:p>
+          <w:pPr>
+            <w:rPr>
+              <w:lang w:eastAsia="da-DK"/>
+            </w:rPr>
+          </w:pPr>
+          <w:r>
+            <w:rPr>
+              <w:lang w:eastAsia="da-DK"/>
+            </w:rPr>
+            <w:t xml:space="preserve">Der hvor vi kun se problemet det var ved at om </w:t>
+          </w:r>
+          <w:proofErr w:type="gramStart"/>
+          <w:r>
+            <w:rPr>
+              <w:lang w:eastAsia="da-DK"/>
+            </w:rPr>
+            <w:t>Fredagen</w:t>
+          </w:r>
+          <w:proofErr w:type="gramEnd"/>
+          <w:r>
+            <w:rPr>
+              <w:lang w:eastAsia="da-DK"/>
+            </w:rPr>
+            <w:t xml:space="preserve"> ugen inden. Der havde vi snakket med Ronnie om nogen ting som vi vil ret op på til næste uge og så finder vi ud af Ronnie fx ikke er på skole og så skal vi ha Thomas.</w:t>
+          </w:r>
+        </w:p>
+        <w:p>
+          <w:pPr>
+            <w:rPr>
+              <w:lang w:eastAsia="da-DK"/>
+            </w:rPr>
+          </w:pPr>
+          <w:r>
+            <w:rPr>
+              <w:lang w:eastAsia="da-DK"/>
+            </w:rPr>
+            <w:t>Hvilket gjord at det er svært at fortælle Thomas hvad Ronnie fik sagt til og dermed gør det svært at vores PO ikke er der fx ugen efter.</w:t>
+          </w:r>
+        </w:p>
+        <w:p>
+          <w:pPr>
+            <w:rPr>
+              <w:lang w:eastAsia="da-DK"/>
+            </w:rPr>
+          </w:pPr>
+        </w:p>
+        <w:p>
+          <w:pPr>
+            <w:rPr>
+              <w:b/>
+              <w:lang w:eastAsia="da-DK"/>
+            </w:rPr>
+          </w:pPr>
+          <w:r>
+            <w:rPr>
+              <w:b/>
+              <w:lang w:eastAsia="da-DK"/>
+            </w:rPr>
+            <w:lastRenderedPageBreak/>
+            <w:t>Hvor langt inde i processen I fandt en rytme der var produktiv</w:t>
+          </w:r>
+        </w:p>
+        <w:p>
+          <w:pPr>
+            <w:rPr>
+              <w:lang w:eastAsia="da-DK"/>
+            </w:rPr>
+          </w:pPr>
+          <w:r>
+            <w:rPr>
+              <w:lang w:eastAsia="da-DK"/>
+            </w:rPr>
+            <w:t>Der hvor vi fandt de gode rytmer i Fog-opgaven var bestemt i sprint 2 og 4.</w:t>
+          </w:r>
+        </w:p>
+        <w:p>
+          <w:pPr>
+            <w:rPr>
+              <w:lang w:eastAsia="da-DK"/>
+            </w:rPr>
+          </w:pPr>
+          <w:r>
+            <w:rPr>
+              <w:lang w:eastAsia="da-DK"/>
+            </w:rPr>
+            <w:t>Sprint 2:</w:t>
+          </w:r>
+        </w:p>
+        <w:p>
+          <w:pPr>
+            <w:rPr>
+              <w:lang w:eastAsia="da-DK"/>
+            </w:rPr>
+          </w:pPr>
+          <w:r>
+            <w:rPr>
+              <w:lang w:eastAsia="da-DK"/>
+            </w:rPr>
+            <w:t>Sprint 4: Der var vi begge to indstillet på, at få lavet nogen af de mange huler færdig og dem gjort opgaven så godt som færdig. Dermed mener vi bestemt at Sprint 4 var klar den bedste af dem alle sammen.</w:t>
+          </w:r>
+        </w:p>
+        <w:p>
+          <w:pPr>
+            <w:rPr>
+              <w:lang w:eastAsia="da-DK"/>
+            </w:rPr>
+          </w:pPr>
+          <w:r>
+            <w:rPr>
+              <w:lang w:eastAsia="da-DK"/>
+            </w:rPr>
+            <w:t>Der fik vi virkelig arbejdet hårdt for, at opnå at få lavet tingene færdig til tiden.</w:t>
+          </w:r>
+        </w:p>
+        <w:p>
+          <w:pPr>
+            <w:rPr>
+              <w:lang w:eastAsia="da-DK"/>
+            </w:rPr>
+          </w:pPr>
+        </w:p>
+        <w:p>
+          <w:pPr>
+            <w:rPr>
+              <w:b/>
+              <w:lang w:eastAsia="da-DK"/>
+            </w:rPr>
+          </w:pPr>
+          <w:r>
+            <w:rPr>
+              <w:b/>
+              <w:lang w:eastAsia="da-DK"/>
+            </w:rPr>
+            <w:t xml:space="preserve">Andre elementer der har at gøre med at forsøge at arbejde i et </w:t>
+          </w:r>
+          <w:proofErr w:type="spellStart"/>
+          <w:r>
+            <w:rPr>
+              <w:b/>
+              <w:lang w:eastAsia="da-DK"/>
+            </w:rPr>
+            <w:t>scrum</w:t>
+          </w:r>
+          <w:proofErr w:type="spellEnd"/>
+          <w:r>
+            <w:rPr>
+              <w:b/>
+              <w:lang w:eastAsia="da-DK"/>
+            </w:rPr>
+            <w:t xml:space="preserve"> team</w:t>
+          </w:r>
+        </w:p>
+        <w:p/>
+        <w:p/>
+        <w:p>
+          <w:r>
+            <w:br w:type="page"/>
+          </w:r>
+        </w:p>
+        <w:p>
+          <w:pPr>
+            <w:rPr>
+              <w:b/>
+              <w:lang w:eastAsia="da-DK"/>
+            </w:rPr>
+          </w:pPr>
+          <w:r>
+            <w:rPr>
+              <w:b/>
+              <w:lang w:eastAsia="da-DK"/>
+            </w:rPr>
+            <w:lastRenderedPageBreak/>
+            <w:t>Hvilke informationer gemmes i session</w:t>
+          </w:r>
+        </w:p>
+        <w:p>
+          <w:pPr>
+            <w:rPr>
+              <w:lang w:eastAsia="da-DK"/>
+            </w:rPr>
+          </w:pPr>
+          <w:r>
+            <w:rPr>
+              <w:lang w:eastAsia="da-DK"/>
+            </w:rPr>
+            <w:t xml:space="preserve">Vi gemmer </w:t>
+          </w:r>
+          <w:proofErr w:type="spellStart"/>
+          <w:r>
+            <w:rPr>
+              <w:lang w:eastAsia="da-DK"/>
+            </w:rPr>
+            <w:t>Email</w:t>
+          </w:r>
+          <w:proofErr w:type="spellEnd"/>
+          <w:r>
+            <w:rPr>
+              <w:lang w:eastAsia="da-DK"/>
+            </w:rPr>
+            <w:t>, Navn, Rank, id og postnr.</w:t>
+          </w:r>
+        </w:p>
+        <w:p>
+          <w:pPr>
+            <w:rPr>
+              <w:lang w:eastAsia="da-DK"/>
+            </w:rPr>
+          </w:pPr>
+          <w:r>
+            <w:rPr>
+              <w:lang w:eastAsia="da-DK"/>
+            </w:rPr>
+            <w:t xml:space="preserve">Dermed er vores tænker omkring det er at hvis man vælgere at </w:t>
+          </w:r>
+          <w:proofErr w:type="spellStart"/>
+          <w:r>
+            <w:rPr>
+              <w:lang w:eastAsia="da-DK"/>
+            </w:rPr>
+            <w:t>updater</w:t>
+          </w:r>
+          <w:proofErr w:type="spellEnd"/>
+          <w:r>
+            <w:rPr>
+              <w:lang w:eastAsia="da-DK"/>
+            </w:rPr>
+            <w:t xml:space="preserve"> ens </w:t>
+          </w:r>
+          <w:proofErr w:type="spellStart"/>
+          <w:r>
+            <w:rPr>
+              <w:lang w:eastAsia="da-DK"/>
+            </w:rPr>
+            <w:t>email</w:t>
+          </w:r>
+          <w:proofErr w:type="spellEnd"/>
+          <w:r>
+            <w:rPr>
+              <w:lang w:eastAsia="da-DK"/>
+            </w:rPr>
+            <w:t>, navn eller post så vil man skulle log ind igen.</w:t>
+          </w:r>
+        </w:p>
+        <w:p>
+          <w:pPr>
+            <w:rPr>
+              <w:lang w:eastAsia="da-DK"/>
+            </w:rPr>
+          </w:pPr>
+          <w:r>
+            <w:rPr>
+              <w:lang w:eastAsia="da-DK"/>
+            </w:rPr>
+            <w:t xml:space="preserve">Det er for at </w:t>
+          </w:r>
+          <w:proofErr w:type="spellStart"/>
+          <w:r>
+            <w:rPr>
+              <w:lang w:eastAsia="da-DK"/>
+            </w:rPr>
+            <w:t>udengå</w:t>
+          </w:r>
+          <w:proofErr w:type="spellEnd"/>
+          <w:r>
+            <w:rPr>
+              <w:lang w:eastAsia="da-DK"/>
+            </w:rPr>
+            <w:t>, at skulle fjerne session fra det gammel ”data” i session og så der efter opret en ny session med de nye værdier.</w:t>
+          </w:r>
+        </w:p>
+        <w:p>
+          <w:pPr>
+            <w:rPr>
+              <w:lang w:eastAsia="da-DK"/>
+            </w:rPr>
+          </w:pPr>
+          <w:r>
+            <w:rPr>
+              <w:lang w:eastAsia="da-DK"/>
+            </w:rPr>
+            <w:t>Derfor mener vi bestemt, at den bestemme måde er at send folk over til log ud og derefter skulle log ind igen.</w:t>
+          </w:r>
+        </w:p>
+        <w:p>
+          <w:pPr>
+            <w:rPr>
+              <w:lang w:eastAsia="da-DK"/>
+            </w:rPr>
+          </w:pPr>
+          <w:r>
+            <w:rPr>
+              <w:lang w:eastAsia="da-DK"/>
+            </w:rPr>
+            <w:t xml:space="preserve">Vi mener bestemt ikke at det er nogen </w:t>
+          </w:r>
+          <w:r>
+            <w:rPr>
+              <w:b/>
+              <w:lang w:eastAsia="da-DK"/>
+            </w:rPr>
+            <w:t>god ide</w:t>
+          </w:r>
+          <w:r>
+            <w:rPr>
+              <w:lang w:eastAsia="da-DK"/>
+            </w:rPr>
+            <w:t>, at gemme password i session. Og Vi ser heller ikke nogen grund til, at skulle gemme password i session.</w:t>
+          </w:r>
+        </w:p>
+        <w:p>
+          <w:pPr>
+            <w:rPr>
+              <w:lang w:eastAsia="da-DK"/>
+            </w:rPr>
+          </w:pPr>
+          <w:r>
+            <w:rPr>
+              <w:lang w:eastAsia="da-DK"/>
+            </w:rPr>
+            <w:t xml:space="preserve">At </w:t>
+          </w:r>
+          <w:proofErr w:type="spellStart"/>
+          <w:r>
+            <w:rPr>
+              <w:lang w:eastAsia="da-DK"/>
+            </w:rPr>
+            <w:t>indholdeplaintext</w:t>
+          </w:r>
+          <w:proofErr w:type="spellEnd"/>
+          <w:r>
+            <w:rPr>
+              <w:lang w:eastAsia="da-DK"/>
+            </w:rPr>
+            <w:t xml:space="preserve"> som adgangskode overalt i enhver form er normalt en dårlig ide. Vil aldrig håndtere ”kundens” hemmelighed.</w:t>
+          </w:r>
+        </w:p>
+        <w:p>
+          <w:pPr>
+            <w:rPr>
+              <w:b/>
+              <w:lang w:eastAsia="da-DK"/>
+            </w:rPr>
+          </w:pPr>
+          <w:r>
+            <w:rPr>
+              <w:b/>
+              <w:lang w:eastAsia="da-DK"/>
+            </w:rPr>
+            <w:t xml:space="preserve">Hvordan håndterer man </w:t>
+          </w:r>
+          <w:proofErr w:type="spellStart"/>
+          <w:r>
+            <w:rPr>
+              <w:b/>
+              <w:lang w:eastAsia="da-DK"/>
+            </w:rPr>
+            <w:t>exceptions</w:t>
+          </w:r>
+          <w:proofErr w:type="spellEnd"/>
+          <w:r>
+            <w:rPr>
+              <w:b/>
+              <w:lang w:eastAsia="da-DK"/>
+            </w:rPr>
+            <w:t>.</w:t>
+          </w:r>
+        </w:p>
+        <w:p>
+          <w:pPr>
+            <w:rPr>
+              <w:b/>
+              <w:lang w:eastAsia="da-DK"/>
+            </w:rPr>
+          </w:pPr>
+          <w:r>
+            <w:rPr>
+              <w:b/>
+              <w:lang w:eastAsia="da-DK"/>
+            </w:rPr>
+            <w:t>Hvordan håndtere man bruger rank?</w:t>
+          </w:r>
+        </w:p>
+        <w:p>
+          <w:pPr>
+            <w:rPr>
+              <w:lang w:eastAsia="da-DK"/>
+            </w:rPr>
+          </w:pPr>
+          <w:r>
+            <w:rPr>
+              <w:lang w:eastAsia="da-DK"/>
+            </w:rPr>
+            <w:t xml:space="preserve">Vi har valgt at håndtere vores bruger rank på en måde som skal sikker at der altid vil være 1 </w:t>
+          </w:r>
+          <w:proofErr w:type="spellStart"/>
+          <w:r>
+            <w:rPr>
+              <w:lang w:eastAsia="da-DK"/>
+            </w:rPr>
+            <w:t>admin</w:t>
+          </w:r>
+          <w:proofErr w:type="spellEnd"/>
+          <w:r>
+            <w:rPr>
+              <w:lang w:eastAsia="da-DK"/>
+            </w:rPr>
+            <w:t xml:space="preserve"> tilbage. Man vil ikke selv kun gå ned i rank men dermed vil man selv kun tilføj </w:t>
+          </w:r>
+          <w:proofErr w:type="spellStart"/>
+          <w:r>
+            <w:rPr>
+              <w:lang w:eastAsia="da-DK"/>
+            </w:rPr>
+            <w:t>admin</w:t>
+          </w:r>
+          <w:proofErr w:type="spellEnd"/>
+          <w:r>
+            <w:rPr>
+              <w:lang w:eastAsia="da-DK"/>
+            </w:rPr>
+            <w:t xml:space="preserve"> rank til andre bruger.</w:t>
+          </w:r>
+        </w:p>
+        <w:p>
+          <w:pPr>
+            <w:rPr>
+              <w:lang w:eastAsia="da-DK"/>
+            </w:rPr>
+          </w:pPr>
+          <w:r>
+            <w:rPr>
+              <w:b/>
+              <w:lang w:eastAsia="da-DK"/>
+            </w:rPr>
+            <w:t>Overvejelser</w:t>
+          </w:r>
+          <w:r>
+            <w:rPr>
+              <w:lang w:eastAsia="da-DK"/>
+            </w:rPr>
+            <w:t>:</w:t>
+          </w:r>
+        </w:p>
+        <w:p>
+          <w:pPr>
+            <w:rPr>
+              <w:lang w:eastAsia="da-DK"/>
+            </w:rPr>
+          </w:pPr>
+          <w:r>
+            <w:rPr>
+              <w:lang w:eastAsia="da-DK"/>
+            </w:rPr>
+            <w:t xml:space="preserve">De overvejelser vi har gjort også det er at vi sikker også imod, at man ikke kan gå ned i rank hvis man nu er </w:t>
+          </w:r>
+          <w:proofErr w:type="spellStart"/>
+          <w:r>
+            <w:rPr>
+              <w:lang w:eastAsia="da-DK"/>
+            </w:rPr>
+            <w:t>admin</w:t>
+          </w:r>
+          <w:proofErr w:type="spellEnd"/>
+          <w:r>
+            <w:rPr>
+              <w:lang w:eastAsia="da-DK"/>
+            </w:rPr>
+            <w:t xml:space="preserve"> selv. Det er taget udgangspunkt i at Martin ikke vil kun gør sig til alm bruger ved en rank med mindre, at en anden medarbejder gør ham til alm bruger.</w:t>
+          </w:r>
+        </w:p>
+        <w:p>
+          <w:pPr>
+            <w:rPr>
+              <w:lang w:eastAsia="da-DK"/>
+            </w:rPr>
+          </w:pPr>
+          <w:r>
+            <w:rPr>
+              <w:lang w:eastAsia="da-DK"/>
+            </w:rPr>
+            <w:t xml:space="preserve">Dermed så vil den anden medarbejder giv tildel </w:t>
+          </w:r>
+          <w:proofErr w:type="spellStart"/>
+          <w:r>
+            <w:rPr>
+              <w:lang w:eastAsia="da-DK"/>
+            </w:rPr>
+            <w:t>admin</w:t>
+          </w:r>
+          <w:proofErr w:type="spellEnd"/>
+          <w:r>
+            <w:rPr>
+              <w:lang w:eastAsia="da-DK"/>
+            </w:rPr>
+            <w:t xml:space="preserve"> rank til de bruger som han mener skal ha </w:t>
+          </w:r>
+          <w:proofErr w:type="spellStart"/>
+          <w:r>
+            <w:rPr>
+              <w:lang w:eastAsia="da-DK"/>
+            </w:rPr>
+            <w:t>admin</w:t>
+          </w:r>
+          <w:proofErr w:type="spellEnd"/>
+          <w:r>
+            <w:rPr>
+              <w:lang w:eastAsia="da-DK"/>
+            </w:rPr>
+            <w:t xml:space="preserve"> rank i systemet.</w:t>
+          </w:r>
+        </w:p>
+        <w:p>
+          <w:pPr>
+            <w:rPr>
+              <w:lang w:eastAsia="da-DK"/>
+            </w:rPr>
+          </w:pPr>
+          <w:r>
+            <w:rPr>
+              <w:b/>
+              <w:lang w:eastAsia="da-DK"/>
+            </w:rPr>
+            <w:t>Sikkerhed i det</w:t>
+          </w:r>
+          <w:r>
+            <w:rPr>
+              <w:lang w:eastAsia="da-DK"/>
+            </w:rPr>
+            <w:t>:</w:t>
+          </w:r>
+        </w:p>
+        <w:p>
+          <w:pPr>
+            <w:rPr>
+              <w:lang w:eastAsia="da-DK"/>
+            </w:rPr>
+          </w:pPr>
+          <w:r>
+            <w:rPr>
+              <w:lang w:eastAsia="da-DK"/>
+            </w:rPr>
+            <w:t xml:space="preserve">Det er som udgangspunkt, at der hele tiden skal være EN og man vil ikke vil kun undgå, at der slet ikke er nogen form for </w:t>
+          </w:r>
+          <w:proofErr w:type="spellStart"/>
+          <w:r>
+            <w:rPr>
+              <w:lang w:eastAsia="da-DK"/>
+            </w:rPr>
+            <w:t>admin</w:t>
+          </w:r>
+          <w:proofErr w:type="spellEnd"/>
+          <w:r>
+            <w:rPr>
+              <w:lang w:eastAsia="da-DK"/>
+            </w:rPr>
+            <w:t xml:space="preserve"> i systemet.</w:t>
+          </w:r>
+        </w:p>
+        <w:p>
+          <w:pPr>
+            <w:rPr>
+              <w:b/>
+              <w:lang w:eastAsia="da-DK"/>
+            </w:rPr>
+          </w:pPr>
+          <w:r>
+            <w:rPr>
+              <w:b/>
+              <w:lang w:eastAsia="da-DK"/>
+            </w:rPr>
+            <w:t xml:space="preserve">Hvorfor ikke blive </w:t>
+          </w:r>
+          <w:proofErr w:type="spellStart"/>
+          <w:r>
+            <w:rPr>
+              <w:b/>
+              <w:lang w:eastAsia="da-DK"/>
+            </w:rPr>
+            <w:t>admin</w:t>
+          </w:r>
+          <w:proofErr w:type="spellEnd"/>
+          <w:r>
+            <w:rPr>
+              <w:b/>
+              <w:lang w:eastAsia="da-DK"/>
+            </w:rPr>
+            <w:t xml:space="preserve"> ved oprettelse?</w:t>
+          </w:r>
+          <w:r>
+            <w:rPr>
+              <w:b/>
+              <w:lang w:eastAsia="da-DK"/>
+            </w:rPr>
+            <w:t>:</w:t>
+          </w:r>
+        </w:p>
+        <w:p>
+          <w:pPr>
+            <w:rPr>
+              <w:lang w:eastAsia="da-DK"/>
+            </w:rPr>
+          </w:pPr>
+          <w:r>
+            <w:rPr>
+              <w:lang w:eastAsia="da-DK"/>
+            </w:rPr>
+            <w:t xml:space="preserve">Vi mener bestemt ikke at det skal være muligt. Fordi så vil alle kun blive </w:t>
+          </w:r>
+          <w:proofErr w:type="spellStart"/>
+          <w:r>
+            <w:rPr>
+              <w:lang w:eastAsia="da-DK"/>
+            </w:rPr>
+            <w:t>admin</w:t>
+          </w:r>
+          <w:proofErr w:type="spellEnd"/>
+          <w:r>
+            <w:rPr>
+              <w:lang w:eastAsia="da-DK"/>
+            </w:rPr>
+            <w:t xml:space="preserve"> ved starten når man opretter som bruger på siden.</w:t>
+          </w:r>
+        </w:p>
+        <w:p>
+          <w:pPr>
+            <w:rPr>
+              <w:lang w:eastAsia="da-DK"/>
+            </w:rPr>
+          </w:pPr>
+          <w:r>
+            <w:rPr>
+              <w:lang w:eastAsia="da-DK"/>
+            </w:rPr>
+            <w:t xml:space="preserve">Vi skal sikker også at </w:t>
+          </w:r>
+          <w:proofErr w:type="spellStart"/>
+          <w:r>
+            <w:rPr>
+              <w:lang w:eastAsia="da-DK"/>
+            </w:rPr>
+            <w:t>Fog’s</w:t>
+          </w:r>
+          <w:proofErr w:type="spellEnd"/>
+          <w:r>
+            <w:rPr>
+              <w:lang w:eastAsia="da-DK"/>
+            </w:rPr>
+            <w:t xml:space="preserve"> medarbejder kun har adgang til den data som bliver oprettet ved </w:t>
+          </w:r>
+          <w:proofErr w:type="spellStart"/>
+          <w:r>
+            <w:rPr>
+              <w:lang w:eastAsia="da-DK"/>
+            </w:rPr>
+            <w:t>forespørgelse</w:t>
+          </w:r>
+          <w:proofErr w:type="spellEnd"/>
+          <w:r>
+            <w:rPr>
+              <w:lang w:eastAsia="da-DK"/>
+            </w:rPr>
+            <w:t xml:space="preserve"> til carport.</w:t>
+          </w:r>
+        </w:p>
+        <w:p>
+          <w:pPr>
+            <w:rPr>
+              <w:lang w:eastAsia="da-DK"/>
+            </w:rPr>
+          </w:pPr>
+        </w:p>
+        <w:p>
+          <w:pPr>
+            <w:rPr>
+              <w:lang w:eastAsia="da-DK"/>
+            </w:rPr>
+          </w:pPr>
+        </w:p>
+        <w:p>
+          <w:pPr>
+            <w:rPr>
+              <w:lang w:eastAsia="da-DK"/>
+            </w:rPr>
+          </w:pPr>
+        </w:p>
+        <w:p>
+          <w:pPr>
+            <w:rPr>
+              <w:lang w:eastAsia="da-DK"/>
+            </w:rPr>
+          </w:pPr>
+        </w:p>
+        <w:p>
+          <w:pPr>
+            <w:rPr>
+              <w:b/>
+              <w:lang w:eastAsia="da-DK"/>
+            </w:rPr>
+          </w:pPr>
+          <w:r>
+            <w:rPr>
+              <w:b/>
+              <w:lang w:eastAsia="da-DK"/>
+            </w:rPr>
+            <w:lastRenderedPageBreak/>
+            <w:t xml:space="preserve">Hvordan man på har valgt at lave </w:t>
+          </w:r>
+          <w:proofErr w:type="spellStart"/>
+          <w:r>
+            <w:rPr>
+              <w:b/>
+              <w:lang w:eastAsia="da-DK"/>
+            </w:rPr>
+            <w:t>brugerindput</w:t>
+          </w:r>
+          <w:proofErr w:type="spellEnd"/>
+          <w:r>
+            <w:rPr>
+              <w:b/>
+              <w:lang w:eastAsia="da-DK"/>
+            </w:rPr>
+            <w:t xml:space="preserve"> validering</w:t>
+          </w:r>
+        </w:p>
+        <w:p>
+          <w:pPr>
+            <w:rPr>
+              <w:lang w:eastAsia="da-DK"/>
+            </w:rPr>
+          </w:pPr>
+          <w:proofErr w:type="spellStart"/>
+          <w:r>
+            <w:rPr>
+              <w:b/>
+              <w:lang w:eastAsia="da-DK"/>
+            </w:rPr>
+            <w:t>Forespørgelse</w:t>
+          </w:r>
+          <w:proofErr w:type="spellEnd"/>
+          <w:r>
+            <w:rPr>
+              <w:lang w:eastAsia="da-DK"/>
+            </w:rPr>
+            <w:t>:</w:t>
+          </w:r>
+        </w:p>
+        <w:p>
+          <w:pPr>
+            <w:rPr>
+              <w:lang w:eastAsia="da-DK"/>
+            </w:rPr>
+          </w:pPr>
+          <w:r>
+            <w:rPr>
+              <w:lang w:eastAsia="da-DK"/>
+            </w:rPr>
+            <w:t>Der sikker vores også, at carport skal være min 300 længde/bredde og max må være 900. Dermed må Hældning kun være max 40. Det vil sige at den kan gå fra 0 til 40.</w:t>
+          </w:r>
+          <w:r>
+            <w:rPr>
+              <w:lang w:eastAsia="da-DK"/>
+            </w:rPr>
+            <w:br/>
+            <w:t>Dermed sikker vi også at skur længde/bredde skal være min 150 og max 900.</w:t>
+          </w:r>
+        </w:p>
+        <w:p>
+          <w:pPr>
+            <w:rPr>
+              <w:lang w:eastAsia="da-DK"/>
+            </w:rPr>
+          </w:pPr>
+          <w:r>
+            <w:rPr>
+              <w:lang w:eastAsia="da-DK"/>
+            </w:rPr>
+            <w:t xml:space="preserve">Kommentar har vi valgt at lad være efter som hvis kunden ikke ønsker at skrive kommentar til </w:t>
+          </w:r>
+          <w:proofErr w:type="spellStart"/>
+          <w:r>
+            <w:rPr>
+              <w:lang w:eastAsia="da-DK"/>
+            </w:rPr>
+            <w:t>forespørgelsen</w:t>
+          </w:r>
+          <w:proofErr w:type="spellEnd"/>
+          <w:r>
+            <w:rPr>
+              <w:lang w:eastAsia="da-DK"/>
+            </w:rPr>
+            <w:t>.</w:t>
+          </w:r>
+        </w:p>
+        <w:p>
+          <w:pPr>
+            <w:rPr>
+              <w:b/>
+              <w:lang w:eastAsia="da-DK"/>
+            </w:rPr>
+          </w:pPr>
+          <w:r>
+            <w:rPr>
+              <w:b/>
+              <w:lang w:eastAsia="da-DK"/>
+            </w:rPr>
+            <w:t>Opret bruger:</w:t>
+          </w:r>
+        </w:p>
+        <w:p>
+          <w:pPr>
+            <w:rPr>
+              <w:lang w:eastAsia="da-DK"/>
+            </w:rPr>
+          </w:pPr>
+          <w:r>
+            <w:rPr>
+              <w:lang w:eastAsia="da-DK"/>
+            </w:rPr>
+            <w:t>Der sikker vi også hele vejen at man ikke kan opret bruger før man har udfyldt hele området. Det er lige fra e-mail, adgangskode, navn og telefon og post er valgt.</w:t>
+          </w:r>
+        </w:p>
+        <w:p>
+          <w:pPr>
+            <w:rPr>
+              <w:lang w:eastAsia="da-DK"/>
+            </w:rPr>
+          </w:pPr>
+          <w:r>
+            <w:rPr>
+              <w:lang w:eastAsia="da-DK"/>
+            </w:rPr>
+            <w:t xml:space="preserve">Alle de information skal være opfyldt før at man </w:t>
+          </w:r>
+          <w:proofErr w:type="gramStart"/>
+          <w:r>
+            <w:rPr>
+              <w:lang w:eastAsia="da-DK"/>
+            </w:rPr>
+            <w:t>vil kun</w:t>
+          </w:r>
+          <w:proofErr w:type="gramEnd"/>
+          <w:r>
+            <w:rPr>
+              <w:lang w:eastAsia="da-DK"/>
+            </w:rPr>
+            <w:t xml:space="preserve"> opret sig som bruger på siden.</w:t>
+          </w:r>
+        </w:p>
+        <w:p>
+          <w:pPr>
+            <w:rPr>
+              <w:lang w:eastAsia="da-DK"/>
+            </w:rPr>
+          </w:pPr>
+          <w:r>
+            <w:rPr>
+              <w:lang w:eastAsia="da-DK"/>
+            </w:rPr>
+            <w:t>Vi sikker også at bruger kan opfylde de fleste af de værdier.</w:t>
+          </w:r>
+        </w:p>
+        <w:p>
+          <w:pPr>
+            <w:rPr>
+              <w:b/>
+              <w:lang w:eastAsia="da-DK"/>
+            </w:rPr>
+          </w:pPr>
+          <w:r>
+            <w:rPr>
+              <w:b/>
+              <w:lang w:eastAsia="da-DK"/>
+            </w:rPr>
+            <w:t>Log ind</w:t>
+          </w:r>
+          <w:r>
+            <w:rPr>
+              <w:b/>
+              <w:lang w:eastAsia="da-DK"/>
+            </w:rPr>
+            <w:t xml:space="preserve"> / Glemt adgangskode</w:t>
+          </w:r>
+        </w:p>
+        <w:p>
+          <w:pPr>
+            <w:rPr>
+              <w:lang w:eastAsia="da-DK"/>
+            </w:rPr>
+          </w:pPr>
+          <w:r>
+            <w:rPr>
+              <w:lang w:eastAsia="da-DK"/>
+            </w:rPr>
+            <w:t>Der sikker vi også kun e-mail som udgangspunkt fordi hvis man vælgere at sige at man har glemt adgangskode så skal den ikke kræve at man også har password.</w:t>
+          </w:r>
+        </w:p>
+        <w:p>
+          <w:pPr>
+            <w:rPr>
+              <w:lang w:eastAsia="da-DK"/>
+            </w:rPr>
+          </w:pPr>
+          <w:r>
+            <w:rPr>
+              <w:lang w:eastAsia="da-DK"/>
+            </w:rPr>
+            <w:t>Så derfor har vi valgt at sikker også at man skal ha tilføjet e-mail som udgangspunkt.</w:t>
+          </w:r>
+        </w:p>
+        <w:p>
+          <w:pPr>
+            <w:rPr>
+              <w:b/>
+              <w:lang w:eastAsia="da-DK"/>
+            </w:rPr>
+          </w:pPr>
+          <w:r>
+            <w:rPr>
+              <w:b/>
+              <w:lang w:eastAsia="da-DK"/>
+            </w:rPr>
+            <w:t xml:space="preserve">Hvilke brugertyper der er valgt i databasen, og </w:t>
+          </w:r>
+          <w:proofErr w:type="spellStart"/>
+          <w:r>
+            <w:rPr>
+              <w:b/>
+              <w:lang w:eastAsia="da-DK"/>
+            </w:rPr>
+            <w:t>hvodan</w:t>
+          </w:r>
+          <w:proofErr w:type="spellEnd"/>
+          <w:r>
+            <w:rPr>
+              <w:b/>
+              <w:lang w:eastAsia="da-DK"/>
+            </w:rPr>
+            <w:t xml:space="preserve"> de er brugt i </w:t>
+          </w:r>
+          <w:proofErr w:type="spellStart"/>
+          <w:r>
+            <w:rPr>
+              <w:b/>
+              <w:lang w:eastAsia="da-DK"/>
+            </w:rPr>
+            <w:t>jdbc</w:t>
+          </w:r>
+          <w:proofErr w:type="spellEnd"/>
+        </w:p>
+        <w:p/>
+        <w:p>
+          <w:r>
+            <w:br w:type="page"/>
+          </w:r>
+        </w:p>
+        <w:p>
+          <w:pPr>
+            <w:pStyle w:val="Overskrift1"/>
+          </w:pPr>
+          <w:commentRangeStart w:id="2"/>
+          <w:r>
+            <w:lastRenderedPageBreak/>
+            <w:t xml:space="preserve">Status på </w:t>
+          </w:r>
+          <w:proofErr w:type="spellStart"/>
+          <w:r>
+            <w:t>Implementation</w:t>
+          </w:r>
+          <w:proofErr w:type="spellEnd"/>
+          <w:r>
+            <w:t>:</w:t>
+          </w:r>
+          <w:commentRangeEnd w:id="2"/>
+          <w:r>
+            <w:rPr>
+              <w:rStyle w:val="Kommentarhenvisning"/>
+              <w:rFonts w:asciiTheme="minorHAnsi" w:eastAsiaTheme="minorHAnsi" w:hAnsiTheme="minorHAnsi" w:cstheme="minorBidi"/>
+              <w:color w:val="auto"/>
+            </w:rPr>
+            <w:commentReference w:id="2"/>
           </w:r>
         </w:p>
         <w:p/>
@@ -2686,19 +2709,19 @@
           <w:pPr>
             <w:pStyle w:val="Overskrift1"/>
           </w:pPr>
-          <w:commentRangeStart w:id="1"/>
+          <w:commentRangeStart w:id="3"/>
           <w:r>
             <w:lastRenderedPageBreak/>
             <w:t>Test</w:t>
           </w:r>
-          <w:commentRangeEnd w:id="1"/>
+          <w:commentRangeEnd w:id="3"/>
           <w:r>
             <w:rPr>
               <w:rStyle w:val="Kommentarhenvisning"/>
               <w:rFonts w:asciiTheme="minorHAnsi" w:eastAsiaTheme="minorHAnsi" w:hAnsiTheme="minorHAnsi" w:cstheme="minorBidi"/>
               <w:color w:val="auto"/>
             </w:rPr>
-            <w:commentReference w:id="1"/>
+            <w:commentReference w:id="3"/>
           </w:r>
         </w:p>
         <w:tbl>
@@ -4370,8 +4393,8 @@
                   </w:rPr>
                   <w:t>CalculatorIntegrationTest</w:t>
                 </w:r>
-                <w:bookmarkStart w:id="2" w:name="_GoBack"/>
-                <w:bookmarkEnd w:id="2"/>
+                <w:bookmarkStart w:id="4" w:name="_GoBack"/>
+                <w:bookmarkEnd w:id="4"/>
               </w:p>
             </w:tc>
             <w:tc>
@@ -4548,8 +4571,8 @@
           <w:lang w:val="en-US" w:eastAsia="da-DK"/>
         </w:rPr>
       </w:pPr>
-      <w:bookmarkStart w:id="3" w:name="OLE_LINK6"/>
-      <w:bookmarkStart w:id="4" w:name="OLE_LINK7"/>
+      <w:bookmarkStart w:id="5" w:name="OLE_LINK6"/>
+      <w:bookmarkStart w:id="6" w:name="OLE_LINK7"/>
       <w:r>
         <w:rPr>
           <w:b/>
@@ -4557,8 +4580,8 @@
         </w:rPr>
         <w:t>Lo</w:t>
       </w:r>
-      <w:bookmarkEnd w:id="3"/>
-      <w:bookmarkEnd w:id="4"/>
+      <w:bookmarkEnd w:id="5"/>
+      <w:bookmarkEnd w:id="6"/>
       <w:r>
         <w:rPr>
           <w:b/>
@@ -4672,19 +4695,19 @@
       <w:pPr>
         <w:pStyle w:val="Overskrift1"/>
       </w:pPr>
-      <w:commentRangeStart w:id="5"/>
+      <w:commentRangeStart w:id="7"/>
       <w:r>
         <w:lastRenderedPageBreak/>
         <w:t>Navigationsdiagram</w:t>
       </w:r>
-      <w:commentRangeEnd w:id="5"/>
+      <w:commentRangeEnd w:id="7"/>
       <w:r>
         <w:rPr>
           <w:rStyle w:val="Kommentarhenvisning"/>
           <w:rFonts w:asciiTheme="minorHAnsi" w:eastAsiaTheme="minorHAnsi" w:hAnsiTheme="minorHAnsi" w:cstheme="minorBidi"/>
           <w:color w:val="auto"/>
         </w:rPr>
-        <w:commentReference w:id="5"/>
+        <w:commentReference w:id="7"/>
       </w:r>
     </w:p>
     <w:p>
@@ -4881,7 +4904,7 @@
                     <a:blip r:embed="rId12">
                       <a:extLst>
                         <a:ext uri="{28A0092B-C50C-407E-A947-70E740481C1C}">
-                          <a14:useLocalDpi xmlns="" xmlns:wpc="http://schemas.microsoft.com/office/word/2010/wordprocessingCanvas" xmlns:cx="http://schemas.microsoft.com/office/drawing/2014/chartex" xmlns:cx1="http://schemas.microsoft.com/office/drawing/2015/9/8/chartex" xmlns:cx2="http://schemas.microsoft.com/office/drawing/2015/10/21/chartex" xmlns:cx3="http://schemas.microsoft.com/office/drawing/2016/5/9/chartex" xmlns:cx4="http://schemas.microsoft.com/office/drawing/2016/5/10/chartex" xmlns:cx5="http://schemas.microsoft.com/office/drawing/2016/5/11/chartex" xmlns:cx6="http://schemas.microsoft.com/office/drawing/2016/5/12/chartex" xmlns:cx7="http://schemas.microsoft.com/office/drawing/2016/5/13/chartex" xmlns:cx8="http://schemas.microsoft.com/office/drawing/2016/5/14/chartex" xmlns:mc="http://schemas.openxmlformats.org/markup-compatibility/2006" xmlns:aink="http://schemas.microsoft.com/office/drawing/2016/ink" xmlns:am3d="http://schemas.microsoft.com/office/drawing/2017/model3d" xmlns:o="urn:schemas-microsoft-com:office:office" xmlns:v="urn:schemas-microsoft-com:vml" xmlns:wp14="http://schemas.microsoft.com/office/word/2010/wordprocessingDrawing" xmlns:w10="urn:schemas-microsoft-com:office:word" xmlns:w="http://schemas.openxmlformats.org/wordprocessingml/2006/main" xmlns:w14="http://schemas.microsoft.com/office/word/2010/wordml" xmlns:w15="http://schemas.microsoft.com/office/word/2012/wordml" xmlns:w16cid="http://schemas.microsoft.com/office/word/2016/wordml/cid" xmlns:w16se="http://schemas.microsoft.com/office/word/2015/wordml/symex" xmlns:wpg="http://schemas.microsoft.com/office/word/2010/wordprocessingGroup" xmlns:wpi="http://schemas.microsoft.com/office/word/2010/wordprocessingInk" xmlns:wps="http://schemas.microsoft.com/office/word/2010/wordprocessingShape" xmlns:a14="http://schemas.microsoft.com/office/drawing/2010/main" val="0"/>
+                          <a14:useLocalDpi xmlns:a14="http://schemas.microsoft.com/office/drawing/2010/main" xmlns:wps="http://schemas.microsoft.com/office/word/2010/wordprocessingShape" xmlns:wpi="http://schemas.microsoft.com/office/word/2010/wordprocessingInk" xmlns:wpg="http://schemas.microsoft.com/office/word/2010/wordprocessingGroup" xmlns:w16se="http://schemas.microsoft.com/office/word/2015/wordml/symex" xmlns:w16cid="http://schemas.microsoft.com/office/word/2016/wordml/cid" xmlns:w15="http://schemas.microsoft.com/office/word/2012/wordml" xmlns:w14="http://schemas.microsoft.com/office/word/2010/wordml" xmlns:w="http://schemas.openxmlformats.org/wordprocessingml/2006/main" xmlns:w10="urn:schemas-microsoft-com:office:word" xmlns:wp14="http://schemas.microsoft.com/office/word/2010/wordprocessingDrawing" xmlns:v="urn:schemas-microsoft-com:vml" xmlns:o="urn:schemas-microsoft-com:office:office" xmlns:am3d="http://schemas.microsoft.com/office/drawing/2017/model3d" xmlns:aink="http://schemas.microsoft.com/office/drawing/2016/ink" xmlns:mc="http://schemas.openxmlformats.org/markup-compatibility/2006" xmlns:cx8="http://schemas.microsoft.com/office/drawing/2016/5/14/chartex" xmlns:cx7="http://schemas.microsoft.com/office/drawing/2016/5/13/chartex" xmlns:cx6="http://schemas.microsoft.com/office/drawing/2016/5/12/chartex" xmlns:cx5="http://schemas.microsoft.com/office/drawing/2016/5/11/chartex" xmlns:cx4="http://schemas.microsoft.com/office/drawing/2016/5/10/chartex" xmlns:cx3="http://schemas.microsoft.com/office/drawing/2016/5/9/chartex" xmlns:cx2="http://schemas.microsoft.com/office/drawing/2015/10/21/chartex" xmlns:cx1="http://schemas.microsoft.com/office/drawing/2015/9/8/chartex" xmlns:cx="http://schemas.microsoft.com/office/drawing/2014/chartex" xmlns:wpc="http://schemas.microsoft.com/office/word/2010/wordprocessingCanvas" xmlns="" val="0"/>
                         </a:ext>
                       </a:extLst>
                     </a:blip>
@@ -4942,7 +4965,39 @@
 
 <file path=word/comments.xml><?xml version="1.0" encoding="utf-8"?>
 <w:comments xmlns:ve="http://schemas.openxmlformats.org/markup-compatibility/2006" xmlns:o="urn:schemas-microsoft-com:office:office" xmlns:r="http://schemas.openxmlformats.org/officeDocument/2006/relationships" xmlns:m="http://schemas.openxmlformats.org/officeDocument/2006/math" xmlns:v="urn:schemas-microsoft-com:vml" xmlns:wp="http://schemas.openxmlformats.org/drawingml/2006/wordprocessingDrawing" xmlns:w10="urn:schemas-microsoft-com:office:word" xmlns:w="http://schemas.openxmlformats.org/wordprocessingml/2006/main" xmlns:wne="http://schemas.microsoft.com/office/word/2006/wordml">
-  <w:comment w:id="0" w:author="Claus" w:date="2018-12-18T13:59:00Z" w:initials="C">
+  <w:comment w:id="0" w:author="Claus" w:date="2018-12-18T20:46:00Z" w:initials="C">
+    <w:p>
+      <w:pPr>
+        <w:pStyle w:val="Kommentartekst"/>
+      </w:pPr>
+      <w:r>
+        <w:rPr>
+          <w:rStyle w:val="Kommentarhenvisning"/>
+        </w:rPr>
+        <w:annotationRef/>
+      </w:r>
+      <w:r>
+        <w:t>Lagt i rapport</w:t>
+      </w:r>
+    </w:p>
+  </w:comment>
+  <w:comment w:id="1" w:author="Claus" w:date="2018-12-18T22:01:00Z" w:initials="C">
+    <w:p>
+      <w:pPr>
+        <w:pStyle w:val="Kommentartekst"/>
+      </w:pPr>
+      <w:r>
+        <w:rPr>
+          <w:rStyle w:val="Kommentarhenvisning"/>
+        </w:rPr>
+        <w:annotationRef/>
+      </w:r>
+      <w:r>
+        <w:t>Lagt i rapport</w:t>
+      </w:r>
+    </w:p>
+  </w:comment>
+  <w:comment w:id="2" w:author="Claus" w:date="2018-12-18T13:59:00Z" w:initials="C">
     <w:p>
       <w:pPr>
         <w:pStyle w:val="Kommentartekst"/>
@@ -4958,7 +5013,7 @@
       </w:r>
     </w:p>
   </w:comment>
-  <w:comment w:id="1" w:author="Claus" w:date="2018-12-18T14:53:00Z" w:initials="C">
+  <w:comment w:id="3" w:author="Claus" w:date="2018-12-18T14:53:00Z" w:initials="C">
     <w:p>
       <w:pPr>
         <w:pStyle w:val="Kommentartekst"/>
@@ -4974,7 +5029,7 @@
       </w:r>
     </w:p>
   </w:comment>
-  <w:comment w:id="5" w:author="Claus" w:date="2018-12-18T18:45:00Z" w:initials="C">
+  <w:comment w:id="7" w:author="Claus" w:date="2018-12-18T18:45:00Z" w:initials="C">
     <w:p>
       <w:pPr>
         <w:pStyle w:val="Kommentartekst"/>
@@ -6253,7 +6308,7 @@
   <a:extraClrSchemeLst/>
   <a:extLst>
     <a:ext uri="{05A4C25C-085E-4340-85A3-A5531E510DB2}">
-      <thm15:themeFamily xmlns="" xmlns:thm15="http://schemas.microsoft.com/office/thememl/2012/main" name="Office Theme" id="{62F939B6-93AF-4DB8-9C6B-D6C7DFDC589F}" vid="{4A3C46E8-61CC-4603-A589-7422A47A8E4A}"/>
+      <thm15:themeFamily xmlns:thm15="http://schemas.microsoft.com/office/thememl/2012/main" xmlns="" name="Office Theme" id="{62F939B6-93AF-4DB8-9C6B-D6C7DFDC589F}" vid="{4A3C46E8-61CC-4603-A589-7422A47A8E4A}"/>
     </a:ext>
   </a:extLst>
 </a:theme>

</xml_diff>